<commit_message>
started at the research section
</commit_message>
<xml_diff>
--- a/DAE GW paper template 2324.docx
+++ b/DAE GW paper template 2324.docx
@@ -178,7 +178,16 @@
         <w:spacing w:line="240" w:lineRule="auto"/>
       </w:pPr>
       <w:r>
-        <w:t>Supervisor: LastName FirstName</w:t>
+        <w:t xml:space="preserve">Supervisor: </w:t>
+      </w:r>
+      <w:r>
+        <w:t>Vandenberghe</w:t>
+      </w:r>
+      <w:r>
+        <w:t xml:space="preserve"> </w:t>
+      </w:r>
+      <w:r>
+        <w:t>Pieter-Jan</w:t>
       </w:r>
     </w:p>
     <w:p>
@@ -326,7 +335,6 @@
         <w:rPr>
           <w:b/>
           <w:bCs/>
-          <w:noProof/>
         </w:rPr>
       </w:sdtEndPr>
       <w:sdtContent>
@@ -345,7 +353,6 @@
               <w:tab w:val="right" w:leader="dot" w:pos="9350"/>
             </w:tabs>
             <w:rPr>
-              <w:noProof/>
               <w:kern w:val="2"/>
               <w:sz w:val="24"/>
               <w:szCs w:val="24"/>
@@ -366,54 +373,46 @@
             <w:r>
               <w:rPr>
                 <w:rStyle w:val="Hyperlink"/>
-                <w:noProof/>
               </w:rPr>
               <w:t>Abstract &amp; Key words</w:t>
             </w:r>
             <w:r>
               <w:rPr>
-                <w:noProof/>
                 <w:webHidden/>
               </w:rPr>
               <w:tab/>
             </w:r>
             <w:r>
               <w:rPr>
-                <w:noProof/>
                 <w:webHidden/>
               </w:rPr>
               <w:fldChar w:fldCharType="begin"/>
             </w:r>
             <w:r>
               <w:rPr>
-                <w:noProof/>
                 <w:webHidden/>
               </w:rPr>
               <w:instrText xml:space="preserve"> PAGEREF _Toc153482830 \h </w:instrText>
             </w:r>
             <w:r>
               <w:rPr>
-                <w:noProof/>
-                <w:webHidden/>
-              </w:rPr>
-            </w:r>
-            <w:r>
-              <w:rPr>
-                <w:noProof/>
+                <w:webHidden/>
+              </w:rPr>
+            </w:r>
+            <w:r>
+              <w:rPr>
                 <w:webHidden/>
               </w:rPr>
               <w:fldChar w:fldCharType="separate"/>
             </w:r>
             <w:r>
               <w:rPr>
-                <w:noProof/>
                 <w:webHidden/>
               </w:rPr>
               <w:t>2</w:t>
             </w:r>
             <w:r>
               <w:rPr>
-                <w:noProof/>
                 <w:webHidden/>
               </w:rPr>
               <w:fldChar w:fldCharType="end"/>
@@ -427,7 +426,6 @@
               <w:tab w:val="right" w:leader="dot" w:pos="9350"/>
             </w:tabs>
             <w:rPr>
-              <w:noProof/>
               <w:kern w:val="2"/>
               <w:sz w:val="24"/>
               <w:szCs w:val="24"/>
@@ -439,54 +437,46 @@
             <w:r>
               <w:rPr>
                 <w:rStyle w:val="Hyperlink"/>
-                <w:noProof/>
               </w:rPr>
               <w:t>Preface</w:t>
             </w:r>
             <w:r>
               <w:rPr>
-                <w:noProof/>
                 <w:webHidden/>
               </w:rPr>
               <w:tab/>
             </w:r>
             <w:r>
               <w:rPr>
-                <w:noProof/>
                 <w:webHidden/>
               </w:rPr>
               <w:fldChar w:fldCharType="begin"/>
             </w:r>
             <w:r>
               <w:rPr>
-                <w:noProof/>
                 <w:webHidden/>
               </w:rPr>
               <w:instrText xml:space="preserve"> PAGEREF _Toc153482831 \h </w:instrText>
             </w:r>
             <w:r>
               <w:rPr>
-                <w:noProof/>
-                <w:webHidden/>
-              </w:rPr>
-            </w:r>
-            <w:r>
-              <w:rPr>
-                <w:noProof/>
+                <w:webHidden/>
+              </w:rPr>
+            </w:r>
+            <w:r>
+              <w:rPr>
                 <w:webHidden/>
               </w:rPr>
               <w:fldChar w:fldCharType="separate"/>
             </w:r>
             <w:r>
               <w:rPr>
-                <w:noProof/>
                 <w:webHidden/>
               </w:rPr>
               <w:t>3</w:t>
             </w:r>
             <w:r>
               <w:rPr>
-                <w:noProof/>
                 <w:webHidden/>
               </w:rPr>
               <w:fldChar w:fldCharType="end"/>
@@ -500,7 +490,6 @@
               <w:tab w:val="right" w:leader="dot" w:pos="9350"/>
             </w:tabs>
             <w:rPr>
-              <w:noProof/>
               <w:kern w:val="2"/>
               <w:sz w:val="24"/>
               <w:szCs w:val="24"/>
@@ -512,54 +501,46 @@
             <w:r>
               <w:rPr>
                 <w:rStyle w:val="Hyperlink"/>
-                <w:noProof/>
               </w:rPr>
               <w:t>List of Figures</w:t>
             </w:r>
             <w:r>
               <w:rPr>
-                <w:noProof/>
                 <w:webHidden/>
               </w:rPr>
               <w:tab/>
             </w:r>
             <w:r>
               <w:rPr>
-                <w:noProof/>
                 <w:webHidden/>
               </w:rPr>
               <w:fldChar w:fldCharType="begin"/>
             </w:r>
             <w:r>
               <w:rPr>
-                <w:noProof/>
                 <w:webHidden/>
               </w:rPr>
               <w:instrText xml:space="preserve"> PAGEREF _Toc153482832 \h </w:instrText>
             </w:r>
             <w:r>
               <w:rPr>
-                <w:noProof/>
-                <w:webHidden/>
-              </w:rPr>
-            </w:r>
-            <w:r>
-              <w:rPr>
-                <w:noProof/>
+                <w:webHidden/>
+              </w:rPr>
+            </w:r>
+            <w:r>
+              <w:rPr>
                 <w:webHidden/>
               </w:rPr>
               <w:fldChar w:fldCharType="separate"/>
             </w:r>
             <w:r>
               <w:rPr>
-                <w:noProof/>
                 <w:webHidden/>
               </w:rPr>
               <w:t>4</w:t>
             </w:r>
             <w:r>
               <w:rPr>
-                <w:noProof/>
                 <w:webHidden/>
               </w:rPr>
               <w:fldChar w:fldCharType="end"/>
@@ -573,7 +554,6 @@
               <w:tab w:val="right" w:leader="dot" w:pos="9350"/>
             </w:tabs>
             <w:rPr>
-              <w:noProof/>
               <w:kern w:val="2"/>
               <w:sz w:val="24"/>
               <w:szCs w:val="24"/>
@@ -585,54 +565,46 @@
             <w:r>
               <w:rPr>
                 <w:rStyle w:val="Hyperlink"/>
-                <w:noProof/>
               </w:rPr>
               <w:t>Introduction</w:t>
             </w:r>
             <w:r>
               <w:rPr>
-                <w:noProof/>
                 <w:webHidden/>
               </w:rPr>
               <w:tab/>
             </w:r>
             <w:r>
               <w:rPr>
-                <w:noProof/>
                 <w:webHidden/>
               </w:rPr>
               <w:fldChar w:fldCharType="begin"/>
             </w:r>
             <w:r>
               <w:rPr>
-                <w:noProof/>
                 <w:webHidden/>
               </w:rPr>
               <w:instrText xml:space="preserve"> PAGEREF _Toc153482833 \h </w:instrText>
             </w:r>
             <w:r>
               <w:rPr>
-                <w:noProof/>
-                <w:webHidden/>
-              </w:rPr>
-            </w:r>
-            <w:r>
-              <w:rPr>
-                <w:noProof/>
+                <w:webHidden/>
+              </w:rPr>
+            </w:r>
+            <w:r>
+              <w:rPr>
                 <w:webHidden/>
               </w:rPr>
               <w:fldChar w:fldCharType="separate"/>
             </w:r>
             <w:r>
               <w:rPr>
-                <w:noProof/>
                 <w:webHidden/>
               </w:rPr>
               <w:t>5</w:t>
             </w:r>
             <w:r>
               <w:rPr>
-                <w:noProof/>
                 <w:webHidden/>
               </w:rPr>
               <w:fldChar w:fldCharType="end"/>
@@ -646,7 +618,6 @@
               <w:tab w:val="right" w:leader="dot" w:pos="9350"/>
             </w:tabs>
             <w:rPr>
-              <w:noProof/>
               <w:kern w:val="2"/>
               <w:sz w:val="24"/>
               <w:szCs w:val="24"/>
@@ -658,54 +629,46 @@
             <w:r>
               <w:rPr>
                 <w:rStyle w:val="Hyperlink"/>
-                <w:noProof/>
               </w:rPr>
               <w:t>Literature Study / Theoretical Framework</w:t>
             </w:r>
             <w:r>
               <w:rPr>
-                <w:noProof/>
                 <w:webHidden/>
               </w:rPr>
               <w:tab/>
             </w:r>
             <w:r>
               <w:rPr>
-                <w:noProof/>
                 <w:webHidden/>
               </w:rPr>
               <w:fldChar w:fldCharType="begin"/>
             </w:r>
             <w:r>
               <w:rPr>
-                <w:noProof/>
                 <w:webHidden/>
               </w:rPr>
               <w:instrText xml:space="preserve"> PAGEREF _Toc153482834 \h </w:instrText>
             </w:r>
             <w:r>
               <w:rPr>
-                <w:noProof/>
-                <w:webHidden/>
-              </w:rPr>
-            </w:r>
-            <w:r>
-              <w:rPr>
-                <w:noProof/>
+                <w:webHidden/>
+              </w:rPr>
+            </w:r>
+            <w:r>
+              <w:rPr>
                 <w:webHidden/>
               </w:rPr>
               <w:fldChar w:fldCharType="separate"/>
             </w:r>
             <w:r>
               <w:rPr>
-                <w:noProof/>
                 <w:webHidden/>
               </w:rPr>
               <w:t>6</w:t>
             </w:r>
             <w:r>
               <w:rPr>
-                <w:noProof/>
                 <w:webHidden/>
               </w:rPr>
               <w:fldChar w:fldCharType="end"/>
@@ -719,7 +682,6 @@
               <w:tab w:val="right" w:leader="dot" w:pos="9350"/>
             </w:tabs>
             <w:rPr>
-              <w:noProof/>
               <w:kern w:val="2"/>
               <w:sz w:val="24"/>
               <w:szCs w:val="24"/>
@@ -731,54 +693,46 @@
             <w:r>
               <w:rPr>
                 <w:rStyle w:val="Hyperlink"/>
-                <w:noProof/>
               </w:rPr>
               <w:t>Research</w:t>
             </w:r>
             <w:r>
               <w:rPr>
-                <w:noProof/>
                 <w:webHidden/>
               </w:rPr>
               <w:tab/>
             </w:r>
             <w:r>
               <w:rPr>
-                <w:noProof/>
                 <w:webHidden/>
               </w:rPr>
               <w:fldChar w:fldCharType="begin"/>
             </w:r>
             <w:r>
               <w:rPr>
-                <w:noProof/>
                 <w:webHidden/>
               </w:rPr>
               <w:instrText xml:space="preserve"> PAGEREF _Toc153482835 \h </w:instrText>
             </w:r>
             <w:r>
               <w:rPr>
-                <w:noProof/>
-                <w:webHidden/>
-              </w:rPr>
-            </w:r>
-            <w:r>
-              <w:rPr>
-                <w:noProof/>
+                <w:webHidden/>
+              </w:rPr>
+            </w:r>
+            <w:r>
+              <w:rPr>
                 <w:webHidden/>
               </w:rPr>
               <w:fldChar w:fldCharType="separate"/>
             </w:r>
             <w:r>
               <w:rPr>
-                <w:noProof/>
                 <w:webHidden/>
               </w:rPr>
               <w:t>7</w:t>
             </w:r>
             <w:r>
               <w:rPr>
-                <w:noProof/>
                 <w:webHidden/>
               </w:rPr>
               <w:fldChar w:fldCharType="end"/>
@@ -793,7 +747,6 @@
               <w:tab w:val="right" w:leader="dot" w:pos="9350"/>
             </w:tabs>
             <w:rPr>
-              <w:noProof/>
               <w:kern w:val="2"/>
               <w:sz w:val="24"/>
               <w:szCs w:val="24"/>
@@ -805,13 +758,11 @@
             <w:r>
               <w:rPr>
                 <w:rStyle w:val="Hyperlink"/>
-                <w:noProof/>
               </w:rPr>
               <w:t>1.</w:t>
             </w:r>
             <w:r>
               <w:rPr>
-                <w:noProof/>
                 <w:kern w:val="2"/>
                 <w:sz w:val="24"/>
                 <w:szCs w:val="24"/>
@@ -823,54 +774,46 @@
             <w:r>
               <w:rPr>
                 <w:rStyle w:val="Hyperlink"/>
-                <w:noProof/>
               </w:rPr>
               <w:t>Topic 1</w:t>
             </w:r>
             <w:r>
               <w:rPr>
-                <w:noProof/>
                 <w:webHidden/>
               </w:rPr>
               <w:tab/>
             </w:r>
             <w:r>
               <w:rPr>
-                <w:noProof/>
                 <w:webHidden/>
               </w:rPr>
               <w:fldChar w:fldCharType="begin"/>
             </w:r>
             <w:r>
               <w:rPr>
-                <w:noProof/>
                 <w:webHidden/>
               </w:rPr>
               <w:instrText xml:space="preserve"> PAGEREF _Toc153482836 \h </w:instrText>
             </w:r>
             <w:r>
               <w:rPr>
-                <w:noProof/>
-                <w:webHidden/>
-              </w:rPr>
-            </w:r>
-            <w:r>
-              <w:rPr>
-                <w:noProof/>
+                <w:webHidden/>
+              </w:rPr>
+            </w:r>
+            <w:r>
+              <w:rPr>
                 <w:webHidden/>
               </w:rPr>
               <w:fldChar w:fldCharType="separate"/>
             </w:r>
             <w:r>
               <w:rPr>
-                <w:noProof/>
                 <w:webHidden/>
               </w:rPr>
               <w:t>7</w:t>
             </w:r>
             <w:r>
               <w:rPr>
-                <w:noProof/>
                 <w:webHidden/>
               </w:rPr>
               <w:fldChar w:fldCharType="end"/>
@@ -885,7 +828,6 @@
               <w:tab w:val="right" w:leader="dot" w:pos="9350"/>
             </w:tabs>
             <w:rPr>
-              <w:noProof/>
               <w:kern w:val="2"/>
               <w:sz w:val="24"/>
               <w:szCs w:val="24"/>
@@ -897,13 +839,11 @@
             <w:r>
               <w:rPr>
                 <w:rStyle w:val="Hyperlink"/>
-                <w:noProof/>
               </w:rPr>
               <w:t>1.1.</w:t>
             </w:r>
             <w:r>
               <w:rPr>
-                <w:noProof/>
                 <w:kern w:val="2"/>
                 <w:sz w:val="24"/>
                 <w:szCs w:val="24"/>
@@ -915,54 +855,46 @@
             <w:r>
               <w:rPr>
                 <w:rStyle w:val="Hyperlink"/>
-                <w:noProof/>
               </w:rPr>
               <w:t>Subtopic 1</w:t>
             </w:r>
             <w:r>
               <w:rPr>
-                <w:noProof/>
                 <w:webHidden/>
               </w:rPr>
               <w:tab/>
             </w:r>
             <w:r>
               <w:rPr>
-                <w:noProof/>
                 <w:webHidden/>
               </w:rPr>
               <w:fldChar w:fldCharType="begin"/>
             </w:r>
             <w:r>
               <w:rPr>
-                <w:noProof/>
                 <w:webHidden/>
               </w:rPr>
               <w:instrText xml:space="preserve"> PAGEREF _Toc153482837 \h </w:instrText>
             </w:r>
             <w:r>
               <w:rPr>
-                <w:noProof/>
-                <w:webHidden/>
-              </w:rPr>
-            </w:r>
-            <w:r>
-              <w:rPr>
-                <w:noProof/>
+                <w:webHidden/>
+              </w:rPr>
+            </w:r>
+            <w:r>
+              <w:rPr>
                 <w:webHidden/>
               </w:rPr>
               <w:fldChar w:fldCharType="separate"/>
             </w:r>
             <w:r>
               <w:rPr>
-                <w:noProof/>
                 <w:webHidden/>
               </w:rPr>
               <w:t>7</w:t>
             </w:r>
             <w:r>
               <w:rPr>
-                <w:noProof/>
                 <w:webHidden/>
               </w:rPr>
               <w:fldChar w:fldCharType="end"/>
@@ -977,7 +909,6 @@
               <w:tab w:val="right" w:leader="dot" w:pos="9350"/>
             </w:tabs>
             <w:rPr>
-              <w:noProof/>
               <w:kern w:val="2"/>
               <w:sz w:val="24"/>
               <w:szCs w:val="24"/>
@@ -989,13 +920,11 @@
             <w:r>
               <w:rPr>
                 <w:rStyle w:val="Hyperlink"/>
-                <w:noProof/>
               </w:rPr>
               <w:t>1.1.1.</w:t>
             </w:r>
             <w:r>
               <w:rPr>
-                <w:noProof/>
                 <w:kern w:val="2"/>
                 <w:sz w:val="24"/>
                 <w:szCs w:val="24"/>
@@ -1007,54 +936,46 @@
             <w:r>
               <w:rPr>
                 <w:rStyle w:val="Hyperlink"/>
-                <w:noProof/>
               </w:rPr>
               <w:t>Subtopic</w:t>
             </w:r>
             <w:r>
               <w:rPr>
-                <w:noProof/>
                 <w:webHidden/>
               </w:rPr>
               <w:tab/>
             </w:r>
             <w:r>
               <w:rPr>
-                <w:noProof/>
                 <w:webHidden/>
               </w:rPr>
               <w:fldChar w:fldCharType="begin"/>
             </w:r>
             <w:r>
               <w:rPr>
-                <w:noProof/>
                 <w:webHidden/>
               </w:rPr>
               <w:instrText xml:space="preserve"> PAGEREF _Toc153482838 \h </w:instrText>
             </w:r>
             <w:r>
               <w:rPr>
-                <w:noProof/>
-                <w:webHidden/>
-              </w:rPr>
-            </w:r>
-            <w:r>
-              <w:rPr>
-                <w:noProof/>
+                <w:webHidden/>
+              </w:rPr>
+            </w:r>
+            <w:r>
+              <w:rPr>
                 <w:webHidden/>
               </w:rPr>
               <w:fldChar w:fldCharType="separate"/>
             </w:r>
             <w:r>
               <w:rPr>
-                <w:noProof/>
                 <w:webHidden/>
               </w:rPr>
               <w:t>7</w:t>
             </w:r>
             <w:r>
               <w:rPr>
-                <w:noProof/>
                 <w:webHidden/>
               </w:rPr>
               <w:fldChar w:fldCharType="end"/>
@@ -1069,7 +990,6 @@
               <w:tab w:val="right" w:leader="dot" w:pos="9350"/>
             </w:tabs>
             <w:rPr>
-              <w:noProof/>
               <w:kern w:val="2"/>
               <w:sz w:val="24"/>
               <w:szCs w:val="24"/>
@@ -1081,13 +1001,11 @@
             <w:r>
               <w:rPr>
                 <w:rStyle w:val="Hyperlink"/>
-                <w:noProof/>
               </w:rPr>
               <w:t>2.</w:t>
             </w:r>
             <w:r>
               <w:rPr>
-                <w:noProof/>
                 <w:kern w:val="2"/>
                 <w:sz w:val="24"/>
                 <w:szCs w:val="24"/>
@@ -1099,54 +1017,46 @@
             <w:r>
               <w:rPr>
                 <w:rStyle w:val="Hyperlink"/>
-                <w:noProof/>
               </w:rPr>
               <w:t>Topic 2</w:t>
             </w:r>
             <w:r>
               <w:rPr>
-                <w:noProof/>
                 <w:webHidden/>
               </w:rPr>
               <w:tab/>
             </w:r>
             <w:r>
               <w:rPr>
-                <w:noProof/>
                 <w:webHidden/>
               </w:rPr>
               <w:fldChar w:fldCharType="begin"/>
             </w:r>
             <w:r>
               <w:rPr>
-                <w:noProof/>
                 <w:webHidden/>
               </w:rPr>
               <w:instrText xml:space="preserve"> PAGEREF _Toc153482839 \h </w:instrText>
             </w:r>
             <w:r>
               <w:rPr>
-                <w:noProof/>
-                <w:webHidden/>
-              </w:rPr>
-            </w:r>
-            <w:r>
-              <w:rPr>
-                <w:noProof/>
+                <w:webHidden/>
+              </w:rPr>
+            </w:r>
+            <w:r>
+              <w:rPr>
                 <w:webHidden/>
               </w:rPr>
               <w:fldChar w:fldCharType="separate"/>
             </w:r>
             <w:r>
               <w:rPr>
-                <w:noProof/>
                 <w:webHidden/>
               </w:rPr>
               <w:t>8</w:t>
             </w:r>
             <w:r>
               <w:rPr>
-                <w:noProof/>
                 <w:webHidden/>
               </w:rPr>
               <w:fldChar w:fldCharType="end"/>
@@ -1161,7 +1071,6 @@
               <w:tab w:val="right" w:leader="dot" w:pos="9350"/>
             </w:tabs>
             <w:rPr>
-              <w:noProof/>
               <w:kern w:val="2"/>
               <w:sz w:val="24"/>
               <w:szCs w:val="24"/>
@@ -1173,13 +1082,11 @@
             <w:r>
               <w:rPr>
                 <w:rStyle w:val="Hyperlink"/>
-                <w:noProof/>
               </w:rPr>
               <w:t>1.2.</w:t>
             </w:r>
             <w:r>
               <w:rPr>
-                <w:noProof/>
                 <w:kern w:val="2"/>
                 <w:sz w:val="24"/>
                 <w:szCs w:val="24"/>
@@ -1191,54 +1098,46 @@
             <w:r>
               <w:rPr>
                 <w:rStyle w:val="Hyperlink"/>
-                <w:noProof/>
               </w:rPr>
               <w:t>Subtopic 1</w:t>
             </w:r>
             <w:r>
               <w:rPr>
-                <w:noProof/>
                 <w:webHidden/>
               </w:rPr>
               <w:tab/>
             </w:r>
             <w:r>
               <w:rPr>
-                <w:noProof/>
                 <w:webHidden/>
               </w:rPr>
               <w:fldChar w:fldCharType="begin"/>
             </w:r>
             <w:r>
               <w:rPr>
-                <w:noProof/>
                 <w:webHidden/>
               </w:rPr>
               <w:instrText xml:space="preserve"> PAGEREF _Toc153482840 \h </w:instrText>
             </w:r>
             <w:r>
               <w:rPr>
-                <w:noProof/>
-                <w:webHidden/>
-              </w:rPr>
-            </w:r>
-            <w:r>
-              <w:rPr>
-                <w:noProof/>
+                <w:webHidden/>
+              </w:rPr>
+            </w:r>
+            <w:r>
+              <w:rPr>
                 <w:webHidden/>
               </w:rPr>
               <w:fldChar w:fldCharType="separate"/>
             </w:r>
             <w:r>
               <w:rPr>
-                <w:noProof/>
                 <w:webHidden/>
               </w:rPr>
               <w:t>8</w:t>
             </w:r>
             <w:r>
               <w:rPr>
-                <w:noProof/>
                 <w:webHidden/>
               </w:rPr>
               <w:fldChar w:fldCharType="end"/>
@@ -1253,7 +1152,6 @@
               <w:tab w:val="right" w:leader="dot" w:pos="9350"/>
             </w:tabs>
             <w:rPr>
-              <w:noProof/>
               <w:kern w:val="2"/>
               <w:sz w:val="24"/>
               <w:szCs w:val="24"/>
@@ -1265,13 +1163,11 @@
             <w:r>
               <w:rPr>
                 <w:rStyle w:val="Hyperlink"/>
-                <w:noProof/>
               </w:rPr>
               <w:t>1.2.1.</w:t>
             </w:r>
             <w:r>
               <w:rPr>
-                <w:noProof/>
                 <w:kern w:val="2"/>
                 <w:sz w:val="24"/>
                 <w:szCs w:val="24"/>
@@ -1283,54 +1179,46 @@
             <w:r>
               <w:rPr>
                 <w:rStyle w:val="Hyperlink"/>
-                <w:noProof/>
               </w:rPr>
               <w:t>Subtopic</w:t>
             </w:r>
             <w:r>
               <w:rPr>
-                <w:noProof/>
                 <w:webHidden/>
               </w:rPr>
               <w:tab/>
             </w:r>
             <w:r>
               <w:rPr>
-                <w:noProof/>
                 <w:webHidden/>
               </w:rPr>
               <w:fldChar w:fldCharType="begin"/>
             </w:r>
             <w:r>
               <w:rPr>
-                <w:noProof/>
                 <w:webHidden/>
               </w:rPr>
               <w:instrText xml:space="preserve"> PAGEREF _Toc153482841 \h </w:instrText>
             </w:r>
             <w:r>
               <w:rPr>
-                <w:noProof/>
-                <w:webHidden/>
-              </w:rPr>
-            </w:r>
-            <w:r>
-              <w:rPr>
-                <w:noProof/>
+                <w:webHidden/>
+              </w:rPr>
+            </w:r>
+            <w:r>
+              <w:rPr>
                 <w:webHidden/>
               </w:rPr>
               <w:fldChar w:fldCharType="separate"/>
             </w:r>
             <w:r>
               <w:rPr>
-                <w:noProof/>
                 <w:webHidden/>
               </w:rPr>
               <w:t>8</w:t>
             </w:r>
             <w:r>
               <w:rPr>
-                <w:noProof/>
                 <w:webHidden/>
               </w:rPr>
               <w:fldChar w:fldCharType="end"/>
@@ -1344,7 +1232,6 @@
               <w:tab w:val="right" w:leader="dot" w:pos="9350"/>
             </w:tabs>
             <w:rPr>
-              <w:noProof/>
               <w:kern w:val="2"/>
               <w:sz w:val="24"/>
               <w:szCs w:val="24"/>
@@ -1356,54 +1243,46 @@
             <w:r>
               <w:rPr>
                 <w:rStyle w:val="Hyperlink"/>
-                <w:noProof/>
               </w:rPr>
               <w:t>case study</w:t>
             </w:r>
             <w:r>
               <w:rPr>
-                <w:noProof/>
                 <w:webHidden/>
               </w:rPr>
               <w:tab/>
             </w:r>
             <w:r>
               <w:rPr>
-                <w:noProof/>
                 <w:webHidden/>
               </w:rPr>
               <w:fldChar w:fldCharType="begin"/>
             </w:r>
             <w:r>
               <w:rPr>
-                <w:noProof/>
                 <w:webHidden/>
               </w:rPr>
               <w:instrText xml:space="preserve"> PAGEREF _Toc153482842 \h </w:instrText>
             </w:r>
             <w:r>
               <w:rPr>
-                <w:noProof/>
-                <w:webHidden/>
-              </w:rPr>
-            </w:r>
-            <w:r>
-              <w:rPr>
-                <w:noProof/>
+                <w:webHidden/>
+              </w:rPr>
+            </w:r>
+            <w:r>
+              <w:rPr>
                 <w:webHidden/>
               </w:rPr>
               <w:fldChar w:fldCharType="separate"/>
             </w:r>
             <w:r>
               <w:rPr>
-                <w:noProof/>
                 <w:webHidden/>
               </w:rPr>
               <w:t>10</w:t>
             </w:r>
             <w:r>
               <w:rPr>
-                <w:noProof/>
                 <w:webHidden/>
               </w:rPr>
               <w:fldChar w:fldCharType="end"/>
@@ -1418,7 +1297,6 @@
               <w:tab w:val="right" w:leader="dot" w:pos="9350"/>
             </w:tabs>
             <w:rPr>
-              <w:noProof/>
               <w:kern w:val="2"/>
               <w:sz w:val="24"/>
               <w:szCs w:val="24"/>
@@ -1430,13 +1308,11 @@
             <w:r>
               <w:rPr>
                 <w:rStyle w:val="Hyperlink"/>
-                <w:noProof/>
               </w:rPr>
               <w:t>1.</w:t>
             </w:r>
             <w:r>
               <w:rPr>
-                <w:noProof/>
                 <w:kern w:val="2"/>
                 <w:sz w:val="24"/>
                 <w:szCs w:val="24"/>
@@ -1448,54 +1324,46 @@
             <w:r>
               <w:rPr>
                 <w:rStyle w:val="Hyperlink"/>
-                <w:noProof/>
               </w:rPr>
               <w:t>introduction</w:t>
             </w:r>
             <w:r>
               <w:rPr>
-                <w:noProof/>
                 <w:webHidden/>
               </w:rPr>
               <w:tab/>
             </w:r>
             <w:r>
               <w:rPr>
-                <w:noProof/>
                 <w:webHidden/>
               </w:rPr>
               <w:fldChar w:fldCharType="begin"/>
             </w:r>
             <w:r>
               <w:rPr>
-                <w:noProof/>
                 <w:webHidden/>
               </w:rPr>
               <w:instrText xml:space="preserve"> PAGEREF _Toc153482843 \h </w:instrText>
             </w:r>
             <w:r>
               <w:rPr>
-                <w:noProof/>
-                <w:webHidden/>
-              </w:rPr>
-            </w:r>
-            <w:r>
-              <w:rPr>
-                <w:noProof/>
+                <w:webHidden/>
+              </w:rPr>
+            </w:r>
+            <w:r>
+              <w:rPr>
                 <w:webHidden/>
               </w:rPr>
               <w:fldChar w:fldCharType="separate"/>
             </w:r>
             <w:r>
               <w:rPr>
-                <w:noProof/>
                 <w:webHidden/>
               </w:rPr>
               <w:t>10</w:t>
             </w:r>
             <w:r>
               <w:rPr>
-                <w:noProof/>
                 <w:webHidden/>
               </w:rPr>
               <w:fldChar w:fldCharType="end"/>
@@ -1510,7 +1378,6 @@
               <w:tab w:val="right" w:leader="dot" w:pos="9350"/>
             </w:tabs>
             <w:rPr>
-              <w:noProof/>
               <w:kern w:val="2"/>
               <w:sz w:val="24"/>
               <w:szCs w:val="24"/>
@@ -1522,13 +1389,11 @@
             <w:r>
               <w:rPr>
                 <w:rStyle w:val="Hyperlink"/>
-                <w:noProof/>
               </w:rPr>
               <w:t>2.</w:t>
             </w:r>
             <w:r>
               <w:rPr>
-                <w:noProof/>
                 <w:kern w:val="2"/>
                 <w:sz w:val="24"/>
                 <w:szCs w:val="24"/>
@@ -1540,54 +1405,46 @@
             <w:r>
               <w:rPr>
                 <w:rStyle w:val="Hyperlink"/>
-                <w:noProof/>
               </w:rPr>
               <w:t>Modelling</w:t>
             </w:r>
             <w:r>
               <w:rPr>
-                <w:noProof/>
                 <w:webHidden/>
               </w:rPr>
               <w:tab/>
             </w:r>
             <w:r>
               <w:rPr>
-                <w:noProof/>
                 <w:webHidden/>
               </w:rPr>
               <w:fldChar w:fldCharType="begin"/>
             </w:r>
             <w:r>
               <w:rPr>
-                <w:noProof/>
                 <w:webHidden/>
               </w:rPr>
               <w:instrText xml:space="preserve"> PAGEREF _Toc153482844 \h </w:instrText>
             </w:r>
             <w:r>
               <w:rPr>
-                <w:noProof/>
-                <w:webHidden/>
-              </w:rPr>
-            </w:r>
-            <w:r>
-              <w:rPr>
-                <w:noProof/>
+                <w:webHidden/>
+              </w:rPr>
+            </w:r>
+            <w:r>
+              <w:rPr>
                 <w:webHidden/>
               </w:rPr>
               <w:fldChar w:fldCharType="separate"/>
             </w:r>
             <w:r>
               <w:rPr>
-                <w:noProof/>
                 <w:webHidden/>
               </w:rPr>
               <w:t>10</w:t>
             </w:r>
             <w:r>
               <w:rPr>
-                <w:noProof/>
                 <w:webHidden/>
               </w:rPr>
               <w:fldChar w:fldCharType="end"/>
@@ -1602,7 +1459,6 @@
               <w:tab w:val="right" w:leader="dot" w:pos="9350"/>
             </w:tabs>
             <w:rPr>
-              <w:noProof/>
               <w:kern w:val="2"/>
               <w:sz w:val="24"/>
               <w:szCs w:val="24"/>
@@ -1614,13 +1470,11 @@
             <w:r>
               <w:rPr>
                 <w:rStyle w:val="Hyperlink"/>
-                <w:noProof/>
               </w:rPr>
               <w:t>2.1.</w:t>
             </w:r>
             <w:r>
               <w:rPr>
-                <w:noProof/>
                 <w:kern w:val="2"/>
                 <w:sz w:val="24"/>
                 <w:szCs w:val="24"/>
@@ -1632,54 +1486,46 @@
             <w:r>
               <w:rPr>
                 <w:rStyle w:val="Hyperlink"/>
-                <w:noProof/>
               </w:rPr>
               <w:t>Blockout</w:t>
             </w:r>
             <w:r>
               <w:rPr>
-                <w:noProof/>
                 <w:webHidden/>
               </w:rPr>
               <w:tab/>
             </w:r>
             <w:r>
               <w:rPr>
-                <w:noProof/>
                 <w:webHidden/>
               </w:rPr>
               <w:fldChar w:fldCharType="begin"/>
             </w:r>
             <w:r>
               <w:rPr>
-                <w:noProof/>
                 <w:webHidden/>
               </w:rPr>
               <w:instrText xml:space="preserve"> PAGEREF _Toc153482845 \h </w:instrText>
             </w:r>
             <w:r>
               <w:rPr>
-                <w:noProof/>
-                <w:webHidden/>
-              </w:rPr>
-            </w:r>
-            <w:r>
-              <w:rPr>
-                <w:noProof/>
+                <w:webHidden/>
+              </w:rPr>
+            </w:r>
+            <w:r>
+              <w:rPr>
                 <w:webHidden/>
               </w:rPr>
               <w:fldChar w:fldCharType="separate"/>
             </w:r>
             <w:r>
               <w:rPr>
-                <w:noProof/>
                 <w:webHidden/>
               </w:rPr>
               <w:t>11</w:t>
             </w:r>
             <w:r>
               <w:rPr>
-                <w:noProof/>
                 <w:webHidden/>
               </w:rPr>
               <w:fldChar w:fldCharType="end"/>
@@ -1694,7 +1540,6 @@
               <w:tab w:val="right" w:leader="dot" w:pos="9350"/>
             </w:tabs>
             <w:rPr>
-              <w:noProof/>
               <w:kern w:val="2"/>
               <w:sz w:val="24"/>
               <w:szCs w:val="24"/>
@@ -1706,13 +1551,11 @@
             <w:r>
               <w:rPr>
                 <w:rStyle w:val="Hyperlink"/>
-                <w:noProof/>
               </w:rPr>
               <w:t>2.2.</w:t>
             </w:r>
             <w:r>
               <w:rPr>
-                <w:noProof/>
                 <w:kern w:val="2"/>
                 <w:sz w:val="24"/>
                 <w:szCs w:val="24"/>
@@ -1724,54 +1567,46 @@
             <w:r>
               <w:rPr>
                 <w:rStyle w:val="Hyperlink"/>
-                <w:noProof/>
               </w:rPr>
               <w:t>Zbrush</w:t>
             </w:r>
             <w:r>
               <w:rPr>
-                <w:noProof/>
                 <w:webHidden/>
               </w:rPr>
               <w:tab/>
             </w:r>
             <w:r>
               <w:rPr>
-                <w:noProof/>
                 <w:webHidden/>
               </w:rPr>
               <w:fldChar w:fldCharType="begin"/>
             </w:r>
             <w:r>
               <w:rPr>
-                <w:noProof/>
                 <w:webHidden/>
               </w:rPr>
               <w:instrText xml:space="preserve"> PAGEREF _Toc153482846 \h </w:instrText>
             </w:r>
             <w:r>
               <w:rPr>
-                <w:noProof/>
-                <w:webHidden/>
-              </w:rPr>
-            </w:r>
-            <w:r>
-              <w:rPr>
-                <w:noProof/>
+                <w:webHidden/>
+              </w:rPr>
+            </w:r>
+            <w:r>
+              <w:rPr>
                 <w:webHidden/>
               </w:rPr>
               <w:fldChar w:fldCharType="separate"/>
             </w:r>
             <w:r>
               <w:rPr>
-                <w:noProof/>
                 <w:webHidden/>
               </w:rPr>
               <w:t>12</w:t>
             </w:r>
             <w:r>
               <w:rPr>
-                <w:noProof/>
                 <w:webHidden/>
               </w:rPr>
               <w:fldChar w:fldCharType="end"/>
@@ -1786,7 +1621,6 @@
               <w:tab w:val="right" w:leader="dot" w:pos="9350"/>
             </w:tabs>
             <w:rPr>
-              <w:noProof/>
               <w:kern w:val="2"/>
               <w:sz w:val="24"/>
               <w:szCs w:val="24"/>
@@ -1798,13 +1632,11 @@
             <w:r>
               <w:rPr>
                 <w:rStyle w:val="Hyperlink"/>
-                <w:noProof/>
               </w:rPr>
               <w:t>3.</w:t>
             </w:r>
             <w:r>
               <w:rPr>
-                <w:noProof/>
                 <w:kern w:val="2"/>
                 <w:sz w:val="24"/>
                 <w:szCs w:val="24"/>
@@ -1816,54 +1648,46 @@
             <w:r>
               <w:rPr>
                 <w:rStyle w:val="Hyperlink"/>
-                <w:noProof/>
               </w:rPr>
               <w:t>Texturing</w:t>
             </w:r>
             <w:r>
               <w:rPr>
-                <w:noProof/>
                 <w:webHidden/>
               </w:rPr>
               <w:tab/>
             </w:r>
             <w:r>
               <w:rPr>
-                <w:noProof/>
                 <w:webHidden/>
               </w:rPr>
               <w:fldChar w:fldCharType="begin"/>
             </w:r>
             <w:r>
               <w:rPr>
-                <w:noProof/>
                 <w:webHidden/>
               </w:rPr>
               <w:instrText xml:space="preserve"> PAGEREF _Toc153482847 \h </w:instrText>
             </w:r>
             <w:r>
               <w:rPr>
-                <w:noProof/>
-                <w:webHidden/>
-              </w:rPr>
-            </w:r>
-            <w:r>
-              <w:rPr>
-                <w:noProof/>
+                <w:webHidden/>
+              </w:rPr>
+            </w:r>
+            <w:r>
+              <w:rPr>
                 <w:webHidden/>
               </w:rPr>
               <w:fldChar w:fldCharType="separate"/>
             </w:r>
             <w:r>
               <w:rPr>
-                <w:noProof/>
                 <w:webHidden/>
               </w:rPr>
               <w:t>12</w:t>
             </w:r>
             <w:r>
               <w:rPr>
-                <w:noProof/>
                 <w:webHidden/>
               </w:rPr>
               <w:fldChar w:fldCharType="end"/>
@@ -1878,7 +1702,6 @@
               <w:tab w:val="right" w:leader="dot" w:pos="9350"/>
             </w:tabs>
             <w:rPr>
-              <w:noProof/>
               <w:kern w:val="2"/>
               <w:sz w:val="24"/>
               <w:szCs w:val="24"/>
@@ -1890,13 +1713,11 @@
             <w:r>
               <w:rPr>
                 <w:rStyle w:val="Hyperlink"/>
-                <w:noProof/>
               </w:rPr>
               <w:t>4.</w:t>
             </w:r>
             <w:r>
               <w:rPr>
-                <w:noProof/>
                 <w:kern w:val="2"/>
                 <w:sz w:val="24"/>
                 <w:szCs w:val="24"/>
@@ -1908,54 +1729,46 @@
             <w:r>
               <w:rPr>
                 <w:rStyle w:val="Hyperlink"/>
-                <w:noProof/>
               </w:rPr>
               <w:t>Shading</w:t>
             </w:r>
             <w:r>
               <w:rPr>
-                <w:noProof/>
                 <w:webHidden/>
               </w:rPr>
               <w:tab/>
             </w:r>
             <w:r>
               <w:rPr>
-                <w:noProof/>
                 <w:webHidden/>
               </w:rPr>
               <w:fldChar w:fldCharType="begin"/>
             </w:r>
             <w:r>
               <w:rPr>
-                <w:noProof/>
                 <w:webHidden/>
               </w:rPr>
               <w:instrText xml:space="preserve"> PAGEREF _Toc153482848 \h </w:instrText>
             </w:r>
             <w:r>
               <w:rPr>
-                <w:noProof/>
-                <w:webHidden/>
-              </w:rPr>
-            </w:r>
-            <w:r>
-              <w:rPr>
-                <w:noProof/>
+                <w:webHidden/>
+              </w:rPr>
+            </w:r>
+            <w:r>
+              <w:rPr>
                 <w:webHidden/>
               </w:rPr>
               <w:fldChar w:fldCharType="separate"/>
             </w:r>
             <w:r>
               <w:rPr>
-                <w:noProof/>
                 <w:webHidden/>
               </w:rPr>
               <w:t>12</w:t>
             </w:r>
             <w:r>
               <w:rPr>
-                <w:noProof/>
                 <w:webHidden/>
               </w:rPr>
               <w:fldChar w:fldCharType="end"/>
@@ -1970,7 +1783,6 @@
               <w:tab w:val="right" w:leader="dot" w:pos="9350"/>
             </w:tabs>
             <w:rPr>
-              <w:noProof/>
               <w:kern w:val="2"/>
               <w:sz w:val="24"/>
               <w:szCs w:val="24"/>
@@ -1982,13 +1794,11 @@
             <w:r>
               <w:rPr>
                 <w:rStyle w:val="Hyperlink"/>
-                <w:noProof/>
               </w:rPr>
               <w:t>5.</w:t>
             </w:r>
             <w:r>
               <w:rPr>
-                <w:noProof/>
                 <w:kern w:val="2"/>
                 <w:sz w:val="24"/>
                 <w:szCs w:val="24"/>
@@ -2000,54 +1810,46 @@
             <w:r>
               <w:rPr>
                 <w:rStyle w:val="Hyperlink"/>
-                <w:noProof/>
               </w:rPr>
               <w:t>Lighting</w:t>
             </w:r>
             <w:r>
               <w:rPr>
-                <w:noProof/>
                 <w:webHidden/>
               </w:rPr>
               <w:tab/>
             </w:r>
             <w:r>
               <w:rPr>
-                <w:noProof/>
                 <w:webHidden/>
               </w:rPr>
               <w:fldChar w:fldCharType="begin"/>
             </w:r>
             <w:r>
               <w:rPr>
-                <w:noProof/>
                 <w:webHidden/>
               </w:rPr>
               <w:instrText xml:space="preserve"> PAGEREF _Toc153482849 \h </w:instrText>
             </w:r>
             <w:r>
               <w:rPr>
-                <w:noProof/>
-                <w:webHidden/>
-              </w:rPr>
-            </w:r>
-            <w:r>
-              <w:rPr>
-                <w:noProof/>
+                <w:webHidden/>
+              </w:rPr>
+            </w:r>
+            <w:r>
+              <w:rPr>
                 <w:webHidden/>
               </w:rPr>
               <w:fldChar w:fldCharType="separate"/>
             </w:r>
             <w:r>
               <w:rPr>
-                <w:noProof/>
                 <w:webHidden/>
               </w:rPr>
               <w:t>13</w:t>
             </w:r>
             <w:r>
               <w:rPr>
-                <w:noProof/>
                 <w:webHidden/>
               </w:rPr>
               <w:fldChar w:fldCharType="end"/>
@@ -2061,7 +1863,6 @@
               <w:tab w:val="right" w:leader="dot" w:pos="9350"/>
             </w:tabs>
             <w:rPr>
-              <w:noProof/>
               <w:kern w:val="2"/>
               <w:sz w:val="24"/>
               <w:szCs w:val="24"/>
@@ -2073,54 +1874,46 @@
             <w:r>
               <w:rPr>
                 <w:rStyle w:val="Hyperlink"/>
-                <w:noProof/>
               </w:rPr>
               <w:t>Discussion</w:t>
             </w:r>
             <w:r>
               <w:rPr>
-                <w:noProof/>
                 <w:webHidden/>
               </w:rPr>
               <w:tab/>
             </w:r>
             <w:r>
               <w:rPr>
-                <w:noProof/>
                 <w:webHidden/>
               </w:rPr>
               <w:fldChar w:fldCharType="begin"/>
             </w:r>
             <w:r>
               <w:rPr>
-                <w:noProof/>
                 <w:webHidden/>
               </w:rPr>
               <w:instrText xml:space="preserve"> PAGEREF _Toc153482850 \h </w:instrText>
             </w:r>
             <w:r>
               <w:rPr>
-                <w:noProof/>
-                <w:webHidden/>
-              </w:rPr>
-            </w:r>
-            <w:r>
-              <w:rPr>
-                <w:noProof/>
+                <w:webHidden/>
+              </w:rPr>
+            </w:r>
+            <w:r>
+              <w:rPr>
                 <w:webHidden/>
               </w:rPr>
               <w:fldChar w:fldCharType="separate"/>
             </w:r>
             <w:r>
               <w:rPr>
-                <w:noProof/>
                 <w:webHidden/>
               </w:rPr>
               <w:t>14</w:t>
             </w:r>
             <w:r>
               <w:rPr>
-                <w:noProof/>
                 <w:webHidden/>
               </w:rPr>
               <w:fldChar w:fldCharType="end"/>
@@ -2134,7 +1927,6 @@
               <w:tab w:val="right" w:leader="dot" w:pos="9350"/>
             </w:tabs>
             <w:rPr>
-              <w:noProof/>
               <w:kern w:val="2"/>
               <w:sz w:val="24"/>
               <w:szCs w:val="24"/>
@@ -2146,54 +1938,46 @@
             <w:r>
               <w:rPr>
                 <w:rStyle w:val="Hyperlink"/>
-                <w:noProof/>
               </w:rPr>
               <w:t>Conclusion</w:t>
             </w:r>
             <w:r>
               <w:rPr>
-                <w:noProof/>
                 <w:webHidden/>
               </w:rPr>
               <w:tab/>
             </w:r>
             <w:r>
               <w:rPr>
-                <w:noProof/>
                 <w:webHidden/>
               </w:rPr>
               <w:fldChar w:fldCharType="begin"/>
             </w:r>
             <w:r>
               <w:rPr>
-                <w:noProof/>
                 <w:webHidden/>
               </w:rPr>
               <w:instrText xml:space="preserve"> PAGEREF _Toc153482851 \h </w:instrText>
             </w:r>
             <w:r>
               <w:rPr>
-                <w:noProof/>
-                <w:webHidden/>
-              </w:rPr>
-            </w:r>
-            <w:r>
-              <w:rPr>
-                <w:noProof/>
+                <w:webHidden/>
+              </w:rPr>
+            </w:r>
+            <w:r>
+              <w:rPr>
                 <w:webHidden/>
               </w:rPr>
               <w:fldChar w:fldCharType="separate"/>
             </w:r>
             <w:r>
               <w:rPr>
-                <w:noProof/>
                 <w:webHidden/>
               </w:rPr>
               <w:t>15</w:t>
             </w:r>
             <w:r>
               <w:rPr>
-                <w:noProof/>
                 <w:webHidden/>
               </w:rPr>
               <w:fldChar w:fldCharType="end"/>
@@ -2207,7 +1991,6 @@
               <w:tab w:val="right" w:leader="dot" w:pos="9350"/>
             </w:tabs>
             <w:rPr>
-              <w:noProof/>
               <w:kern w:val="2"/>
               <w:sz w:val="24"/>
               <w:szCs w:val="24"/>
@@ -2219,54 +2002,46 @@
             <w:r>
               <w:rPr>
                 <w:rStyle w:val="Hyperlink"/>
-                <w:noProof/>
               </w:rPr>
               <w:t>Future work</w:t>
             </w:r>
             <w:r>
               <w:rPr>
-                <w:noProof/>
                 <w:webHidden/>
               </w:rPr>
               <w:tab/>
             </w:r>
             <w:r>
               <w:rPr>
-                <w:noProof/>
                 <w:webHidden/>
               </w:rPr>
               <w:fldChar w:fldCharType="begin"/>
             </w:r>
             <w:r>
               <w:rPr>
-                <w:noProof/>
                 <w:webHidden/>
               </w:rPr>
               <w:instrText xml:space="preserve"> PAGEREF _Toc153482852 \h </w:instrText>
             </w:r>
             <w:r>
               <w:rPr>
-                <w:noProof/>
-                <w:webHidden/>
-              </w:rPr>
-            </w:r>
-            <w:r>
-              <w:rPr>
-                <w:noProof/>
+                <w:webHidden/>
+              </w:rPr>
+            </w:r>
+            <w:r>
+              <w:rPr>
                 <w:webHidden/>
               </w:rPr>
               <w:fldChar w:fldCharType="separate"/>
             </w:r>
             <w:r>
               <w:rPr>
-                <w:noProof/>
                 <w:webHidden/>
               </w:rPr>
               <w:t>16</w:t>
             </w:r>
             <w:r>
               <w:rPr>
-                <w:noProof/>
                 <w:webHidden/>
               </w:rPr>
               <w:fldChar w:fldCharType="end"/>
@@ -2280,7 +2055,6 @@
               <w:tab w:val="right" w:leader="dot" w:pos="9350"/>
             </w:tabs>
             <w:rPr>
-              <w:noProof/>
               <w:kern w:val="2"/>
               <w:sz w:val="24"/>
               <w:szCs w:val="24"/>
@@ -2292,54 +2066,46 @@
             <w:r>
               <w:rPr>
                 <w:rStyle w:val="Hyperlink"/>
-                <w:noProof/>
               </w:rPr>
               <w:t>Critical Reflection</w:t>
             </w:r>
             <w:r>
               <w:rPr>
-                <w:noProof/>
                 <w:webHidden/>
               </w:rPr>
               <w:tab/>
             </w:r>
             <w:r>
               <w:rPr>
-                <w:noProof/>
                 <w:webHidden/>
               </w:rPr>
               <w:fldChar w:fldCharType="begin"/>
             </w:r>
             <w:r>
               <w:rPr>
-                <w:noProof/>
                 <w:webHidden/>
               </w:rPr>
               <w:instrText xml:space="preserve"> PAGEREF _Toc153482853 \h </w:instrText>
             </w:r>
             <w:r>
               <w:rPr>
-                <w:noProof/>
-                <w:webHidden/>
-              </w:rPr>
-            </w:r>
-            <w:r>
-              <w:rPr>
-                <w:noProof/>
+                <w:webHidden/>
+              </w:rPr>
+            </w:r>
+            <w:r>
+              <w:rPr>
                 <w:webHidden/>
               </w:rPr>
               <w:fldChar w:fldCharType="separate"/>
             </w:r>
             <w:r>
               <w:rPr>
-                <w:noProof/>
                 <w:webHidden/>
               </w:rPr>
               <w:t>17</w:t>
             </w:r>
             <w:r>
               <w:rPr>
-                <w:noProof/>
                 <w:webHidden/>
               </w:rPr>
               <w:fldChar w:fldCharType="end"/>
@@ -2353,7 +2119,6 @@
               <w:tab w:val="right" w:leader="dot" w:pos="9350"/>
             </w:tabs>
             <w:rPr>
-              <w:noProof/>
               <w:kern w:val="2"/>
               <w:sz w:val="24"/>
               <w:szCs w:val="24"/>
@@ -2365,54 +2130,46 @@
             <w:r>
               <w:rPr>
                 <w:rStyle w:val="Hyperlink"/>
-                <w:noProof/>
               </w:rPr>
               <w:t>References</w:t>
             </w:r>
             <w:r>
               <w:rPr>
-                <w:noProof/>
                 <w:webHidden/>
               </w:rPr>
               <w:tab/>
             </w:r>
             <w:r>
               <w:rPr>
-                <w:noProof/>
                 <w:webHidden/>
               </w:rPr>
               <w:fldChar w:fldCharType="begin"/>
             </w:r>
             <w:r>
               <w:rPr>
-                <w:noProof/>
                 <w:webHidden/>
               </w:rPr>
               <w:instrText xml:space="preserve"> PAGEREF _Toc153482854 \h </w:instrText>
             </w:r>
             <w:r>
               <w:rPr>
-                <w:noProof/>
-                <w:webHidden/>
-              </w:rPr>
-            </w:r>
-            <w:r>
-              <w:rPr>
-                <w:noProof/>
+                <w:webHidden/>
+              </w:rPr>
+            </w:r>
+            <w:r>
+              <w:rPr>
                 <w:webHidden/>
               </w:rPr>
               <w:fldChar w:fldCharType="separate"/>
             </w:r>
             <w:r>
               <w:rPr>
-                <w:noProof/>
                 <w:webHidden/>
               </w:rPr>
               <w:t>18</w:t>
             </w:r>
             <w:r>
               <w:rPr>
-                <w:noProof/>
                 <w:webHidden/>
               </w:rPr>
               <w:fldChar w:fldCharType="end"/>
@@ -2426,7 +2183,6 @@
               <w:tab w:val="right" w:leader="dot" w:pos="9350"/>
             </w:tabs>
             <w:rPr>
-              <w:noProof/>
               <w:kern w:val="2"/>
               <w:sz w:val="24"/>
               <w:szCs w:val="24"/>
@@ -2438,54 +2194,46 @@
             <w:r>
               <w:rPr>
                 <w:rStyle w:val="Hyperlink"/>
-                <w:noProof/>
               </w:rPr>
               <w:t>Acknowledgements</w:t>
             </w:r>
             <w:r>
               <w:rPr>
-                <w:noProof/>
                 <w:webHidden/>
               </w:rPr>
               <w:tab/>
             </w:r>
             <w:r>
               <w:rPr>
-                <w:noProof/>
                 <w:webHidden/>
               </w:rPr>
               <w:fldChar w:fldCharType="begin"/>
             </w:r>
             <w:r>
               <w:rPr>
-                <w:noProof/>
                 <w:webHidden/>
               </w:rPr>
               <w:instrText xml:space="preserve"> PAGEREF _Toc153482855 \h </w:instrText>
             </w:r>
             <w:r>
               <w:rPr>
-                <w:noProof/>
-                <w:webHidden/>
-              </w:rPr>
-            </w:r>
-            <w:r>
-              <w:rPr>
-                <w:noProof/>
+                <w:webHidden/>
+              </w:rPr>
+            </w:r>
+            <w:r>
+              <w:rPr>
                 <w:webHidden/>
               </w:rPr>
               <w:fldChar w:fldCharType="separate"/>
             </w:r>
             <w:r>
               <w:rPr>
-                <w:noProof/>
                 <w:webHidden/>
               </w:rPr>
               <w:t>19</w:t>
             </w:r>
             <w:r>
               <w:rPr>
-                <w:noProof/>
                 <w:webHidden/>
               </w:rPr>
               <w:fldChar w:fldCharType="end"/>
@@ -2499,7 +2247,6 @@
               <w:tab w:val="right" w:leader="dot" w:pos="9350"/>
             </w:tabs>
             <w:rPr>
-              <w:noProof/>
               <w:kern w:val="2"/>
               <w:sz w:val="24"/>
               <w:szCs w:val="24"/>
@@ -2511,54 +2258,46 @@
             <w:r>
               <w:rPr>
                 <w:rStyle w:val="Hyperlink"/>
-                <w:noProof/>
               </w:rPr>
               <w:t>Appendices</w:t>
             </w:r>
             <w:r>
               <w:rPr>
-                <w:noProof/>
                 <w:webHidden/>
               </w:rPr>
               <w:tab/>
             </w:r>
             <w:r>
               <w:rPr>
-                <w:noProof/>
                 <w:webHidden/>
               </w:rPr>
               <w:fldChar w:fldCharType="begin"/>
             </w:r>
             <w:r>
               <w:rPr>
-                <w:noProof/>
                 <w:webHidden/>
               </w:rPr>
               <w:instrText xml:space="preserve"> PAGEREF _Toc153482856 \h </w:instrText>
             </w:r>
             <w:r>
               <w:rPr>
-                <w:noProof/>
-                <w:webHidden/>
-              </w:rPr>
-            </w:r>
-            <w:r>
-              <w:rPr>
-                <w:noProof/>
+                <w:webHidden/>
+              </w:rPr>
+            </w:r>
+            <w:r>
+              <w:rPr>
                 <w:webHidden/>
               </w:rPr>
               <w:fldChar w:fldCharType="separate"/>
             </w:r>
             <w:r>
               <w:rPr>
-                <w:noProof/>
                 <w:webHidden/>
               </w:rPr>
               <w:t>20</w:t>
             </w:r>
             <w:r>
               <w:rPr>
-                <w:noProof/>
                 <w:webHidden/>
               </w:rPr>
               <w:fldChar w:fldCharType="end"/>
@@ -2570,7 +2309,6 @@
             <w:rPr>
               <w:b/>
               <w:bCs/>
-              <w:noProof/>
             </w:rPr>
             <w:fldChar w:fldCharType="end"/>
           </w:r>
@@ -2730,7 +2468,6 @@
           <w:i/>
           <w:iCs/>
           <w:highlight w:val="yellow"/>
-          <w:lang w:val="en"/>
         </w:rPr>
         <w:t xml:space="preserve">A preface is a statement of the author's reasons for undertaking the work and may include personal comments that are not directly relevant to other sections of the thesis or dissertation. </w:t>
       </w:r>
@@ -3361,18 +3098,427 @@
       </w:r>
     </w:p>
     <w:p>
-      <w:r>
-        <w:t>Lorem ipsum dolor sit amet, consectetur adipiscing elit. Vestibulum ac quam nec arcu semper dignissim. Nulla quam magna, varius sit amet pharetra et, dictum quis elit. Pellentesque habitant morbi tristique senectus et netus et malesuada fames ac turpis egestas.</w:t>
-      </w:r>
-    </w:p>
-    <w:p>
-      <w:r>
-        <w:t>Proin ullamcorper, ipsum sit amet scelerisque rhoncus, leo quam rhoncus elit, sit amet ullamcorper tellus nisi eget sapien. Suspendisse potenti. Ut non justo viverra, tempus felis vitae, elementum mi. Morbi at dui sed lacus fringilla condimentum. Duis non odio ac arcu volutpat vehicula eu et turpis.</w:t>
-      </w:r>
-    </w:p>
-    <w:p>
-      <w:r>
-        <w:t>Praesent vitae magna ante. Nulla in orci lacus. Donec quis vestibulum mi. Sed ipsum sapien, pretium maximus purus sed, bibendum consequat lectus. Aliquam porttitor dolor eu gravida vulputate. Vestibulum ut urna eget massa tincidunt ultricies. Morbi hendrerit sapien at diam tincidunt semper. Aliquam ut quam dictum quam maximus tempor sed at felis.</w:t>
+      <w:pPr>
+        <w:pStyle w:val="Kop2"/>
+      </w:pPr>
+      <w:r>
+        <w:t xml:space="preserve">Research Question: </w:t>
+      </w:r>
+    </w:p>
+    <w:p>
+      <w:r>
+        <w:t>What performance impact does switching from a state machine to Goal Oriented Action Planning have on a simulation game, and what’s the effect on the agent?</w:t>
+      </w:r>
+    </w:p>
+    <w:p>
+      <w:pPr>
+        <w:rPr>
+          <w:lang w:val="nl-BE"/>
+        </w:rPr>
+      </w:pPr>
+      <w:r>
+        <w:rPr>
+          <w:lang w:val="nl-BE"/>
+        </w:rPr>
+        <w:t>Feedback : Check de effect op de agent in de plaats</w:t>
+      </w:r>
+    </w:p>
+    <w:p>
+      <w:pPr>
+        <w:rPr>
+          <w:lang w:val="nl-BE"/>
+        </w:rPr>
+      </w:pPr>
+    </w:p>
+    <w:p>
+      <w:pPr>
+        <w:pStyle w:val="Kop2"/>
+      </w:pPr>
+      <w:r>
+        <w:t>Performance Hypothesis:</w:t>
+      </w:r>
+    </w:p>
+    <w:p>
+      <w:r>
+        <w:t>Null hypothesis:</w:t>
+      </w:r>
+    </w:p>
+    <w:p>
+      <w:r>
+        <w:t>There is no difference in CPU performance or there is a slight decrease of 10% after switching your AI from a state machine to a Goal Oriented Action Planning approach.</w:t>
+      </w:r>
+    </w:p>
+    <w:p>
+      <w:r>
+        <w:t>Hypothesis:</w:t>
+      </w:r>
+    </w:p>
+    <w:p>
+      <w:r>
+        <w:t>There is a decrease in CPU performance of more than 10% after switching AI from state machines  to a Goal Oriented Action Planning approach.</w:t>
+      </w:r>
+    </w:p>
+    <w:p/>
+    <w:p>
+      <w:pPr>
+        <w:pStyle w:val="Kop2"/>
+      </w:pPr>
+      <w:r>
+        <w:t>Agent Hypothesis:</w:t>
+      </w:r>
+    </w:p>
+    <w:p>
+      <w:r>
+        <w:t>Null hypothesis:</w:t>
+      </w:r>
+    </w:p>
+    <w:p>
+      <w:r>
+        <w:t>There is no difference between the agents their behaviour. Both the speed at which they react are the same or less than half a second difference.</w:t>
+      </w:r>
+    </w:p>
+    <w:p>
+      <w:r>
+        <w:t>Hypothesis:</w:t>
+      </w:r>
+    </w:p>
+    <w:p>
+      <w:r>
+        <w:t>The agents of the  Goal Oriented Action Planning react more than 0.5s faster compared to the state machine.</w:t>
+      </w:r>
+    </w:p>
+    <w:p>
+      <w:r>
+        <w:t>Hypothesis:</w:t>
+      </w:r>
+    </w:p>
+    <w:p>
+      <w:r>
+        <w:t>The agents of the state machine react more than 0.5 seconds faster compared to the other Goal Oriented Action Planning Approach.</w:t>
+      </w:r>
+    </w:p>
+    <w:p>
+      <w:pPr>
+        <w:rPr>
+          <w:lang w:val="nl-BE"/>
+        </w:rPr>
+      </w:pPr>
+      <w:r>
+        <w:rPr>
+          <w:lang w:val="nl-BE"/>
+        </w:rPr>
+        <w:t>!!!!Meet eenheid erbij zetten.!!!!!</w:t>
+      </w:r>
+    </w:p>
+    <w:p>
+      <w:pPr>
+        <w:rPr>
+          <w:lang w:val="nl-BE"/>
+        </w:rPr>
+      </w:pPr>
+    </w:p>
+    <w:p>
+      <w:pPr>
+        <w:rPr>
+          <w:lang w:val="nl-BE"/>
+        </w:rPr>
+      </w:pPr>
+    </w:p>
+    <w:p>
+      <w:pPr>
+        <w:pStyle w:val="Kop2"/>
+      </w:pPr>
+      <w:r>
+        <w:lastRenderedPageBreak/>
+        <w:t>Methodology:</w:t>
+      </w:r>
+    </w:p>
+    <w:p>
+      <w:pPr>
+        <w:pStyle w:val="Kop3"/>
+      </w:pPr>
+      <w:r>
+        <w:t>Measuring Performance:</w:t>
+      </w:r>
+    </w:p>
+    <w:p>
+      <w:r>
+        <w:t xml:space="preserve">I will be measuring the performance of the state machine level and the Goal Oriented Action Planning level with the Unity Profiler. In the Profiler I will track how much time </w:t>
+      </w:r>
+      <w:r>
+        <w:t>is spent on running the scripts</w:t>
+      </w:r>
+      <w:r>
+        <w:t>.</w:t>
+      </w:r>
+      <w:r>
+        <w:t xml:space="preserve"> </w:t>
+      </w:r>
+      <w:r>
+        <w:t>Once I have the data off both levels I will</w:t>
+      </w:r>
+      <w:r>
+        <w:t xml:space="preserve"> l</w:t>
+      </w:r>
+      <w:r>
+        <w:t>oad the data in the Profile Analyzer where I get a better view of the captured frames. I will compare the first graph with the second graph.</w:t>
+      </w:r>
+    </w:p>
+    <w:p>
+      <w:pPr>
+        <w:pStyle w:val="Kop3"/>
+      </w:pPr>
+      <w:r>
+        <w:t>To check the difference in behaviours:</w:t>
+      </w:r>
+    </w:p>
+    <w:p>
+      <w:pPr>
+        <w:pStyle w:val="Lijstalinea"/>
+        <w:numPr>
+          <w:ilvl w:val="0"/>
+          <w:numId w:val="29"/>
+        </w:numPr>
+        <w:suppressAutoHyphens/>
+        <w:autoSpaceDN w:val="0"/>
+        <w:spacing w:before="0" w:after="160" w:line="254" w:lineRule="auto"/>
+      </w:pPr>
+      <w:r>
+        <w:t>Play the level multiple times and take the time of each agent to react and take the average of it and compare it to the other behaviours average time.</w:t>
+      </w:r>
+    </w:p>
+    <w:p/>
+    <w:p>
+      <w:r>
+        <w:t>Methodologie uitschrijven. Veel groter</w:t>
+      </w:r>
+    </w:p>
+    <w:p>
+      <w:pPr>
+        <w:rPr>
+          <w:lang w:val="nl-BE"/>
+        </w:rPr>
+      </w:pPr>
+    </w:p>
+    <w:p>
+      <w:pPr>
+        <w:rPr>
+          <w:lang w:val="nl-BE"/>
+        </w:rPr>
+      </w:pPr>
+    </w:p>
+    <w:p>
+      <w:pPr>
+        <w:rPr>
+          <w:lang w:val="nl-BE"/>
+        </w:rPr>
+      </w:pPr>
+      <w:r>
+        <w:rPr>
+          <w:lang w:val="nl-BE"/>
+        </w:rPr>
+        <w:t xml:space="preserve">Experiment: </w:t>
+      </w:r>
+    </w:p>
+    <w:p>
+      <w:r>
+        <w:t xml:space="preserve">I will make 2 Levels with the same simulation. </w:t>
+      </w:r>
+    </w:p>
+    <w:p>
+      <w:r>
+        <w:t>Parameters:</w:t>
+      </w:r>
+    </w:p>
+    <w:p>
+      <w:r>
+        <w:t>Engine:</w:t>
+      </w:r>
+    </w:p>
+    <w:p>
+      <w:pPr>
+        <w:pStyle w:val="Lijstalinea"/>
+        <w:numPr>
+          <w:ilvl w:val="0"/>
+          <w:numId w:val="27"/>
+        </w:numPr>
+        <w:suppressAutoHyphens/>
+        <w:autoSpaceDN w:val="0"/>
+        <w:spacing w:before="0" w:after="160" w:line="254" w:lineRule="auto"/>
+      </w:pPr>
+      <w:r>
+        <w:t>Unity engine Version 6</w:t>
+      </w:r>
+    </w:p>
+    <w:p>
+      <w:r>
+        <w:t>Version Control:</w:t>
+      </w:r>
+    </w:p>
+    <w:p>
+      <w:pPr>
+        <w:pStyle w:val="Lijstalinea"/>
+        <w:numPr>
+          <w:ilvl w:val="0"/>
+          <w:numId w:val="27"/>
+        </w:numPr>
+        <w:suppressAutoHyphens/>
+        <w:autoSpaceDN w:val="0"/>
+        <w:spacing w:before="0" w:after="160" w:line="254" w:lineRule="auto"/>
+      </w:pPr>
+      <w:r>
+        <w:t>github.</w:t>
+      </w:r>
+    </w:p>
+    <w:p>
+      <w:r>
+        <w:t>Simulation Agents:</w:t>
+      </w:r>
+    </w:p>
+    <w:p>
+      <w:pPr>
+        <w:pStyle w:val="Lijstalinea"/>
+        <w:numPr>
+          <w:ilvl w:val="0"/>
+          <w:numId w:val="30"/>
+        </w:numPr>
+        <w:suppressAutoHyphens/>
+        <w:autoSpaceDN w:val="0"/>
+        <w:spacing w:before="0" w:after="160" w:line="254" w:lineRule="auto"/>
+      </w:pPr>
+      <w:r>
+        <w:t>Farmers:</w:t>
+      </w:r>
+    </w:p>
+    <w:p>
+      <w:pPr>
+        <w:pStyle w:val="Lijstalinea"/>
+        <w:numPr>
+          <w:ilvl w:val="1"/>
+          <w:numId w:val="27"/>
+        </w:numPr>
+        <w:suppressAutoHyphens/>
+        <w:autoSpaceDN w:val="0"/>
+        <w:spacing w:before="0" w:after="160" w:line="254" w:lineRule="auto"/>
+      </w:pPr>
+      <w:r>
+        <w:t>Farms the field.</w:t>
+      </w:r>
+    </w:p>
+    <w:p>
+      <w:pPr>
+        <w:pStyle w:val="Lijstalinea"/>
+        <w:numPr>
+          <w:ilvl w:val="0"/>
+          <w:numId w:val="27"/>
+        </w:numPr>
+        <w:suppressAutoHyphens/>
+        <w:autoSpaceDN w:val="0"/>
+        <w:spacing w:before="0" w:after="160" w:line="254" w:lineRule="auto"/>
+      </w:pPr>
+      <w:r>
+        <w:t>Guards:</w:t>
+      </w:r>
+    </w:p>
+    <w:p>
+      <w:pPr>
+        <w:pStyle w:val="Lijstalinea"/>
+        <w:numPr>
+          <w:ilvl w:val="1"/>
+          <w:numId w:val="27"/>
+        </w:numPr>
+        <w:suppressAutoHyphens/>
+        <w:autoSpaceDN w:val="0"/>
+        <w:spacing w:before="0" w:after="160" w:line="254" w:lineRule="auto"/>
+      </w:pPr>
+      <w:r>
+        <w:t>Protects the village.</w:t>
+      </w:r>
+    </w:p>
+    <w:p>
+      <w:pPr>
+        <w:pStyle w:val="Lijstalinea"/>
+        <w:numPr>
+          <w:ilvl w:val="0"/>
+          <w:numId w:val="27"/>
+        </w:numPr>
+        <w:suppressAutoHyphens/>
+        <w:autoSpaceDN w:val="0"/>
+        <w:spacing w:before="0" w:after="160" w:line="254" w:lineRule="auto"/>
+      </w:pPr>
+      <w:r>
+        <w:t>Wolves:</w:t>
+      </w:r>
+    </w:p>
+    <w:p>
+      <w:pPr>
+        <w:pStyle w:val="Lijstalinea"/>
+        <w:numPr>
+          <w:ilvl w:val="1"/>
+          <w:numId w:val="27"/>
+        </w:numPr>
+        <w:suppressAutoHyphens/>
+        <w:autoSpaceDN w:val="0"/>
+        <w:spacing w:before="0" w:after="160" w:line="254" w:lineRule="auto"/>
+      </w:pPr>
+      <w:r>
+        <w:t>Attack The Village.</w:t>
+      </w:r>
+    </w:p>
+    <w:p>
+      <w:r>
+        <w:t>Behaviour systems:</w:t>
+      </w:r>
+    </w:p>
+    <w:p>
+      <w:pPr>
+        <w:pStyle w:val="Lijstalinea"/>
+        <w:numPr>
+          <w:ilvl w:val="0"/>
+          <w:numId w:val="28"/>
+        </w:numPr>
+        <w:suppressAutoHyphens/>
+        <w:autoSpaceDN w:val="0"/>
+        <w:spacing w:before="0" w:after="160" w:line="254" w:lineRule="auto"/>
+      </w:pPr>
+      <w:r>
+        <w:t>State machine.</w:t>
+      </w:r>
+    </w:p>
+    <w:p>
+      <w:pPr>
+        <w:pStyle w:val="Lijstalinea"/>
+        <w:numPr>
+          <w:ilvl w:val="0"/>
+          <w:numId w:val="28"/>
+        </w:numPr>
+        <w:suppressAutoHyphens/>
+        <w:autoSpaceDN w:val="0"/>
+        <w:spacing w:before="0" w:after="160" w:line="254" w:lineRule="auto"/>
+      </w:pPr>
+      <w:r>
+        <w:t>Goal Oriented Action Planning.</w:t>
+      </w:r>
+    </w:p>
+    <w:p>
+      <w:r>
+        <w:t>Levels:</w:t>
+      </w:r>
+    </w:p>
+    <w:p>
+      <w:pPr>
+        <w:pStyle w:val="Lijstalinea"/>
+        <w:numPr>
+          <w:ilvl w:val="0"/>
+          <w:numId w:val="29"/>
+        </w:numPr>
+        <w:suppressAutoHyphens/>
+        <w:autoSpaceDN w:val="0"/>
+        <w:spacing w:before="0" w:after="160" w:line="254" w:lineRule="auto"/>
+      </w:pPr>
+      <w:r>
+        <w:lastRenderedPageBreak/>
+        <w:t>Two levels that are the same with the only difference being their behaviour. (State machine or Goal Oriented Action Planning)</w:t>
       </w:r>
     </w:p>
     <w:p/>
@@ -3444,7 +3590,6 @@
     <w:p/>
     <w:p>
       <w:r>
-        <w:lastRenderedPageBreak/>
         <w:t>Lorem ipsum dolor sit amet, consectetur adipiscing elit. Vestibulum ac quam nec arcu semper dignissim. Nulla quam magna, varius sit amet pharetra et, dictum quis elit. Pellentesque habitant morbi tristique senectus et netus et malesuada fames ac turpis egestas.</w:t>
       </w:r>
     </w:p>
@@ -3490,6 +3635,7 @@
     <w:p/>
     <w:p>
       <w:r>
+        <w:lastRenderedPageBreak/>
         <w:t>Lorem ipsum dolor sit amet, consectetur adipiscing elit. Vestibulum ac quam nec arcu semper dignissim. Nulla quam magna, varius sit amet pharetra et, dictum quis elit. Pellentesque habitant morbi tristique senectus et netus et malesuada fames ac turpis egestas.</w:t>
       </w:r>
     </w:p>
@@ -3537,7 +3683,6 @@
     </w:p>
     <w:p>
       <w:r>
-        <w:lastRenderedPageBreak/>
         <w:t>Praesent vitae magna ante. Nulla in orci lacus. Donec quis vestibulum mi. Sed ipsum sapien, pretium maximus purus sed, bibendum consequat lectus. Aliquam porttitor dolor eu gravida vulputate. Vestibulum ut urna eget massa tincidunt ultricies. Morbi hendrerit sapien at diam tincidunt semper. Aliquam ut quam dictum quam maximus tempor sed at felis.</w:t>
       </w:r>
     </w:p>
@@ -3585,43 +3730,7 @@
           <w:color w:val="auto"/>
           <w:highlight w:val="yellow"/>
         </w:rPr>
-        <w:t xml:space="preserve">Alternatively, as opposed to </w:t>
-      </w:r>
-      <w:r>
-        <w:rPr>
-          <w:rStyle w:val="Subtielebenadrukking"/>
-          <w:b/>
-          <w:color w:val="auto"/>
-          <w:highlight w:val="yellow"/>
-        </w:rPr>
-        <w:t xml:space="preserve">research, you </w:t>
-      </w:r>
-      <w:r>
-        <w:rPr>
-          <w:rStyle w:val="Subtielebenadrukking"/>
-          <w:b/>
-          <w:color w:val="auto"/>
-          <w:highlight w:val="yellow"/>
-        </w:rPr>
-        <w:t xml:space="preserve">might have opted for a case study. Whichever you choose, you </w:t>
-      </w:r>
-      <w:r>
-        <w:rPr>
-          <w:rStyle w:val="Subtielebenadrukking"/>
-          <w:b/>
-          <w:color w:val="auto"/>
-          <w:highlight w:val="yellow"/>
-        </w:rPr>
-        <w:t>detail the elements of your experiment(s), the tests, objects you will test upon and subjects you will test with, the data gathering, data cleaning or feature extraction, measurements, … and you present the results obtained in an objective manner for each of th</w:t>
-      </w:r>
-      <w:r>
-        <w:rPr>
-          <w:rStyle w:val="Subtielebenadrukking"/>
-          <w:b/>
-          <w:color w:val="auto"/>
-          <w:highlight w:val="yellow"/>
-        </w:rPr>
-        <w:t>e tests you conducted.</w:t>
+        <w:t>Alternatively, as opposed to research, you might have opted for a case study. Whichever you choose, you detail the elements of your experiment(s), the tests, objects you will test upon and subjects you will test with, the data gathering, data cleaning or feature extraction, measurements, … and you present the results obtained in an objective manner for each of the tests you conducted.</w:t>
       </w:r>
     </w:p>
     <w:p>
@@ -3799,40 +3908,22 @@
         <w:t xml:space="preserve">Figure </w:t>
       </w:r>
       <w:r>
-        <w:rPr>
-          <w:noProof/>
-        </w:rPr>
         <w:fldChar w:fldCharType="begin"/>
       </w:r>
       <w:r>
-        <w:rPr>
-          <w:noProof/>
-        </w:rPr>
         <w:instrText xml:space="preserve"> SEQ Figure \* ARABIC </w:instrText>
       </w:r>
       <w:r>
-        <w:rPr>
-          <w:noProof/>
-        </w:rPr>
         <w:fldChar w:fldCharType="separate"/>
       </w:r>
       <w:r>
-        <w:rPr>
-          <w:noProof/>
-        </w:rPr>
         <w:t>1</w:t>
       </w:r>
       <w:r>
-        <w:rPr>
-          <w:noProof/>
-        </w:rPr>
         <w:fldChar w:fldCharType="end"/>
       </w:r>
       <w:r>
-        <w:t xml:space="preserve"> : </w:t>
-      </w:r>
-      <w:r>
-        <w:t xml:space="preserve"> MAKING OF THE HOBBIT: THE DESOLATION OF SMAUG – LAKETOWN (WETA DIGITAL, 2014)</w:t>
+        <w:t xml:space="preserve"> :  MAKING OF THE HOBBIT: THE DESOLATION OF SMAUG – LAKETOWN (WETA DIGITAL, 2014)</w:t>
       </w:r>
     </w:p>
     <w:p>
@@ -3975,10 +4066,7 @@
         <w:t>L</w:t>
       </w:r>
       <w:r>
-        <w:t xml:space="preserve"> </w:t>
-      </w:r>
-      <w:r>
-        <w:t>Lorem ipsum dolor sit amet, consectetur adipiscing elit. Vestibulum ac quam nec arcu semper dignissim. Nulla quam magna, varius sit amet pharetra et, dictum quis elit. Pellentesque habitant morbi tristique senectus et netus et malesuada fames ac turpis egestas.</w:t>
+        <w:t xml:space="preserve"> Lorem ipsum dolor sit amet, consectetur adipiscing elit. Vestibulum ac quam nec arcu semper dignissim. Nulla quam magna, varius sit amet pharetra et, dictum quis elit. Pellentesque habitant morbi tristique senectus et netus et malesuada fames ac turpis egestas.</w:t>
       </w:r>
     </w:p>
     <w:p>
@@ -4120,8 +4208,59 @@
           <w:color w:val="auto"/>
           <w:highlight w:val="yellow"/>
         </w:rPr>
-        <w:t xml:space="preserve">In this section, you </w:t>
-      </w:r>
+        <w:t>In this section, you ascertain the demonstrable outcomes of your study and outline the merits of the project for the academic field and the discourse community. This is typically not a very long section, but obviously also one of the more important ones.</w:t>
+      </w:r>
+    </w:p>
+    <w:p>
+      <w:r>
+        <w:t>Lorem ipsum dolor sit amet, consectetur adipiscing elit. Vestibulum ac quam nec arcu semper dignissim. Nulla quam magna, varius sit amet pharetra et, dictum quis elit. Pellentesque habitant morbi tristique senectus et netus et malesuada fames ac turpis egestas.</w:t>
+      </w:r>
+    </w:p>
+    <w:p>
+      <w:r>
+        <w:t>Proin ullamcorper, ipsum sit amet scelerisque rhoncus, leo quam rhoncus elit, sit amet ullamcorper tellus nisi eget sapien. Suspendisse potenti. Ut non justo viverra, tempus felis vitae, elementum mi. Morbi at dui sed lacus fringilla condimentum. Duis non odio ac arcu volutpat vehicula eu et turpis.</w:t>
+      </w:r>
+    </w:p>
+    <w:p>
+      <w:r>
+        <w:t>Praesent vitae magna ante. Nulla in orci lacus. Donec quis vestibulum mi. Sed ipsum sapien, pretium maximus purus sed, bibendum consequat lectus. Aliquam porttitor dolor eu gravida vulputate. Vestibulum ut urna eget massa tincidunt ultricies. Morbi hendrerit sapien at diam tincidunt semper. Aliquam ut quam dictum quam maximus tempor sed at felis.</w:t>
+      </w:r>
+    </w:p>
+    <w:p/>
+    <w:p/>
+    <w:p>
+      <w:pPr>
+        <w:rPr>
+          <w:rFonts w:asciiTheme="majorHAnsi" w:eastAsiaTheme="majorEastAsia" w:hAnsiTheme="majorHAnsi" w:cstheme="majorBidi"/>
+          <w:color w:val="1F4E79" w:themeColor="accent1" w:themeShade="80"/>
+          <w:sz w:val="36"/>
+          <w:szCs w:val="36"/>
+        </w:rPr>
+      </w:pPr>
+      <w:r>
+        <w:br w:type="page"/>
+      </w:r>
+    </w:p>
+    <w:p>
+      <w:pPr>
+        <w:pStyle w:val="Kop1"/>
+      </w:pPr>
+      <w:bookmarkStart w:id="22" w:name="_Toc153482852"/>
+      <w:r>
+        <w:lastRenderedPageBreak/>
+        <w:t>Future work</w:t>
+      </w:r>
+      <w:bookmarkEnd w:id="22"/>
+    </w:p>
+    <w:p/>
+    <w:p>
+      <w:pPr>
+        <w:rPr>
+          <w:rStyle w:val="Subtielebenadrukking"/>
+          <w:b/>
+          <w:color w:val="auto"/>
+        </w:rPr>
+      </w:pPr>
       <w:r>
         <w:rPr>
           <w:rStyle w:val="Subtielebenadrukking"/>
@@ -4129,8 +4268,70 @@
           <w:color w:val="auto"/>
           <w:highlight w:val="yellow"/>
         </w:rPr>
-        <w:t>ascertain the demonstrable outcomes of your study</w:t>
-      </w:r>
+        <w:t>This section is sometimes standalone, sometimes incorporated in the conclusion. It looks at the shortcomings of the study, alternative strategies, and what could be the next course of action in the research field. This is typically not a very long section</w:t>
+      </w:r>
+      <w:r>
+        <w:rPr>
+          <w:rStyle w:val="Subtielebenadrukking"/>
+          <w:b/>
+          <w:color w:val="auto"/>
+        </w:rPr>
+        <w:t>.</w:t>
+      </w:r>
+    </w:p>
+    <w:p>
+      <w:r>
+        <w:t>Lorem ipsum dolor sit amet, consectetur adipiscing elit. Vestibulum ac quam nec arcu semper dignissim. Nulla quam magna, varius sit amet pharetra et, dictum quis elit. Pellentesque habitant morbi tristique senectus et netus et malesuada fames ac turpis egestas.</w:t>
+      </w:r>
+    </w:p>
+    <w:p>
+      <w:r>
+        <w:t>Proin ullamcorper, ipsum sit amet scelerisque rhoncus, leo quam rhoncus elit, sit amet ullamcorper tellus nisi eget sapien. Suspendisse potenti. Ut non justo viverra, tempus felis vitae, elementum mi. Morbi at dui sed lacus fringilla condimentum. Duis non odio ac arcu volutpat vehicula eu et turpis.</w:t>
+      </w:r>
+    </w:p>
+    <w:p>
+      <w:r>
+        <w:t>Praesent vitae magna ante. Nulla in orci lacus. Donec quis vestibulum mi. Sed ipsum sapien, pretium maximus purus sed, bibendum consequat lectus. Aliquam porttitor dolor eu gravida vulputate. Vestibulum ut urna eget massa tincidunt ultricies. Morbi hendrerit sapien at diam tincidunt semper. Aliquam ut quam dictum quam maximus tempor sed at felis.</w:t>
+      </w:r>
+    </w:p>
+    <w:p/>
+    <w:p/>
+    <w:p>
+      <w:pPr>
+        <w:rPr>
+          <w:rFonts w:asciiTheme="majorHAnsi" w:eastAsiaTheme="majorEastAsia" w:hAnsiTheme="majorHAnsi" w:cstheme="majorBidi"/>
+          <w:color w:val="1F4E79" w:themeColor="accent1" w:themeShade="80"/>
+          <w:sz w:val="36"/>
+          <w:szCs w:val="36"/>
+        </w:rPr>
+      </w:pPr>
+      <w:r>
+        <w:br w:type="page"/>
+      </w:r>
+    </w:p>
+    <w:p>
+      <w:pPr>
+        <w:pStyle w:val="Kop1"/>
+      </w:pPr>
+      <w:bookmarkStart w:id="23" w:name="_Toc153482853"/>
+      <w:r>
+        <w:lastRenderedPageBreak/>
+        <w:t xml:space="preserve">Critical </w:t>
+      </w:r>
+      <w:r>
+        <w:t>Reflection</w:t>
+      </w:r>
+      <w:bookmarkEnd w:id="23"/>
+    </w:p>
+    <w:p/>
+    <w:p>
+      <w:pPr>
+        <w:rPr>
+          <w:rStyle w:val="Subtielebenadrukking"/>
+          <w:b/>
+          <w:color w:val="auto"/>
+        </w:rPr>
+      </w:pPr>
       <w:r>
         <w:rPr>
           <w:rStyle w:val="Subtielebenadrukking"/>
@@ -4138,7 +4339,7 @@
           <w:color w:val="auto"/>
           <w:highlight w:val="yellow"/>
         </w:rPr>
-        <w:t xml:space="preserve"> </w:t>
+        <w:t>This section is</w:t>
       </w:r>
       <w:r>
         <w:rPr>
@@ -4147,7 +4348,7 @@
           <w:color w:val="auto"/>
           <w:highlight w:val="yellow"/>
         </w:rPr>
-        <w:t xml:space="preserve">and outline the merits of the project for the academic field and the discourse community. </w:t>
+        <w:t xml:space="preserve"> </w:t>
       </w:r>
       <w:r>
         <w:rPr>
@@ -4156,7 +4357,7 @@
           <w:color w:val="auto"/>
           <w:highlight w:val="yellow"/>
         </w:rPr>
-        <w:t xml:space="preserve">This is typically not a very long section, but obviously </w:t>
+        <w:t>typically associated</w:t>
       </w:r>
       <w:r>
         <w:rPr>
@@ -4165,7 +4366,7 @@
           <w:color w:val="auto"/>
           <w:highlight w:val="yellow"/>
         </w:rPr>
-        <w:t xml:space="preserve">also </w:t>
+        <w:t xml:space="preserve"> with a bachelor paper</w:t>
       </w:r>
       <w:r>
         <w:rPr>
@@ -4174,7 +4375,7 @@
           <w:color w:val="auto"/>
           <w:highlight w:val="yellow"/>
         </w:rPr>
-        <w:t>one of the mo</w:t>
+        <w:t xml:space="preserve">, not other forms of </w:t>
       </w:r>
       <w:r>
         <w:rPr>
@@ -4183,7 +4384,7 @@
           <w:color w:val="auto"/>
           <w:highlight w:val="yellow"/>
         </w:rPr>
-        <w:t>re</w:t>
+        <w:t>serious</w:t>
       </w:r>
       <w:r>
         <w:rPr>
@@ -4192,7 +4393,25 @@
           <w:color w:val="auto"/>
           <w:highlight w:val="yellow"/>
         </w:rPr>
-        <w:t xml:space="preserve"> important ones.</w:t>
+        <w:t xml:space="preserve"> writing</w:t>
+      </w:r>
+      <w:r>
+        <w:rPr>
+          <w:rStyle w:val="Subtielebenadrukking"/>
+          <w:b/>
+          <w:color w:val="auto"/>
+          <w:highlight w:val="yellow"/>
+        </w:rPr>
+        <w:t>. It allows the student to reflect on the learning outcomes, both academically and in terms of personal growth</w:t>
+      </w:r>
+      <w:r>
+        <w:rPr>
+          <w:rStyle w:val="Subtielebenadrukking"/>
+          <w:b/>
+          <w:color w:val="auto"/>
+          <w:highlight w:val="yellow"/>
+        </w:rPr>
+        <w:t>.</w:t>
       </w:r>
     </w:p>
     <w:p>
@@ -4229,12 +4448,12 @@
       <w:pPr>
         <w:pStyle w:val="Kop1"/>
       </w:pPr>
-      <w:bookmarkStart w:id="22" w:name="_Toc153482852"/>
+      <w:bookmarkStart w:id="24" w:name="_Toc153482854"/>
       <w:r>
         <w:lastRenderedPageBreak/>
-        <w:t>Future work</w:t>
-      </w:r>
-      <w:bookmarkEnd w:id="22"/>
+        <w:t>References</w:t>
+      </w:r>
+      <w:bookmarkEnd w:id="24"/>
     </w:p>
     <w:p/>
     <w:p>
@@ -4252,273 +4471,7 @@
           <w:color w:val="auto"/>
           <w:highlight w:val="yellow"/>
         </w:rPr>
-        <w:t>T</w:t>
-      </w:r>
-      <w:r>
-        <w:rPr>
-          <w:rStyle w:val="Subtielebenadrukking"/>
-          <w:b/>
-          <w:color w:val="auto"/>
-          <w:highlight w:val="yellow"/>
-        </w:rPr>
-        <w:t>his section</w:t>
-      </w:r>
-      <w:r>
-        <w:rPr>
-          <w:rStyle w:val="Subtielebenadrukking"/>
-          <w:b/>
-          <w:color w:val="auto"/>
-          <w:highlight w:val="yellow"/>
-        </w:rPr>
-        <w:t xml:space="preserve"> is sometimes standalone, sometimes incorporated in the conclusion. It looks at the shortcomings of the study, alternative strategies, and what could be the next course of action in the research field. </w:t>
-      </w:r>
-      <w:r>
-        <w:rPr>
-          <w:rStyle w:val="Subtielebenadrukking"/>
-          <w:b/>
-          <w:color w:val="auto"/>
-          <w:highlight w:val="yellow"/>
-        </w:rPr>
-        <w:t>This is typically not a very long section</w:t>
-      </w:r>
-      <w:r>
-        <w:rPr>
-          <w:rStyle w:val="Subtielebenadrukking"/>
-          <w:b/>
-          <w:color w:val="auto"/>
-        </w:rPr>
-        <w:t>.</w:t>
-      </w:r>
-    </w:p>
-    <w:p>
-      <w:r>
-        <w:t>Lorem ipsum dolor sit amet, consectetur adipiscing elit. Vestibulum ac quam nec arcu semper dignissim. Nulla quam magna, varius sit amet pharetra et, dictum quis elit. Pellentesque habitant morbi tristique senectus et netus et malesuada fames ac turpis egestas.</w:t>
-      </w:r>
-    </w:p>
-    <w:p>
-      <w:r>
-        <w:t>Proin ullamcorper, ipsum sit amet scelerisque rhoncus, leo quam rhoncus elit, sit amet ullamcorper tellus nisi eget sapien. Suspendisse potenti. Ut non justo viverra, tempus felis vitae, elementum mi. Morbi at dui sed lacus fringilla condimentum. Duis non odio ac arcu volutpat vehicula eu et turpis.</w:t>
-      </w:r>
-    </w:p>
-    <w:p>
-      <w:r>
-        <w:t>Praesent vitae magna ante. Nulla in orci lacus. Donec quis vestibulum mi. Sed ipsum sapien, pretium maximus purus sed, bibendum consequat lectus. Aliquam porttitor dolor eu gravida vulputate. Vestibulum ut urna eget massa tincidunt ultricies. Morbi hendrerit sapien at diam tincidunt semper. Aliquam ut quam dictum quam maximus tempor sed at felis.</w:t>
-      </w:r>
-    </w:p>
-    <w:p/>
-    <w:p/>
-    <w:p>
-      <w:pPr>
-        <w:rPr>
-          <w:rFonts w:asciiTheme="majorHAnsi" w:eastAsiaTheme="majorEastAsia" w:hAnsiTheme="majorHAnsi" w:cstheme="majorBidi"/>
-          <w:color w:val="1F4E79" w:themeColor="accent1" w:themeShade="80"/>
-          <w:sz w:val="36"/>
-          <w:szCs w:val="36"/>
-        </w:rPr>
-      </w:pPr>
-      <w:r>
-        <w:br w:type="page"/>
-      </w:r>
-    </w:p>
-    <w:p>
-      <w:pPr>
-        <w:pStyle w:val="Kop1"/>
-      </w:pPr>
-      <w:bookmarkStart w:id="23" w:name="_Toc153482853"/>
-      <w:r>
-        <w:lastRenderedPageBreak/>
-        <w:t xml:space="preserve">Critical </w:t>
-      </w:r>
-      <w:r>
-        <w:t>Reflection</w:t>
-      </w:r>
-      <w:bookmarkEnd w:id="23"/>
-    </w:p>
-    <w:p/>
-    <w:p>
-      <w:pPr>
-        <w:rPr>
-          <w:rStyle w:val="Subtielebenadrukking"/>
-          <w:b/>
-          <w:color w:val="auto"/>
-        </w:rPr>
-      </w:pPr>
-      <w:r>
-        <w:rPr>
-          <w:rStyle w:val="Subtielebenadrukking"/>
-          <w:b/>
-          <w:color w:val="auto"/>
-          <w:highlight w:val="yellow"/>
-        </w:rPr>
-        <w:t>T</w:t>
-      </w:r>
-      <w:r>
-        <w:rPr>
-          <w:rStyle w:val="Subtielebenadrukking"/>
-          <w:b/>
-          <w:color w:val="auto"/>
-          <w:highlight w:val="yellow"/>
-        </w:rPr>
-        <w:t>his section</w:t>
-      </w:r>
-      <w:r>
-        <w:rPr>
-          <w:rStyle w:val="Subtielebenadrukking"/>
-          <w:b/>
-          <w:color w:val="auto"/>
-          <w:highlight w:val="yellow"/>
-        </w:rPr>
-        <w:t xml:space="preserve"> is</w:t>
-      </w:r>
-      <w:r>
-        <w:rPr>
-          <w:rStyle w:val="Subtielebenadrukking"/>
-          <w:b/>
-          <w:color w:val="auto"/>
-          <w:highlight w:val="yellow"/>
-        </w:rPr>
-        <w:t xml:space="preserve"> </w:t>
-      </w:r>
-      <w:r>
-        <w:rPr>
-          <w:rStyle w:val="Subtielebenadrukking"/>
-          <w:b/>
-          <w:color w:val="auto"/>
-          <w:highlight w:val="yellow"/>
-        </w:rPr>
-        <w:t>typically associated</w:t>
-      </w:r>
-      <w:r>
-        <w:rPr>
-          <w:rStyle w:val="Subtielebenadrukking"/>
-          <w:b/>
-          <w:color w:val="auto"/>
-          <w:highlight w:val="yellow"/>
-        </w:rPr>
-        <w:t xml:space="preserve"> with a bachelor paper</w:t>
-      </w:r>
-      <w:r>
-        <w:rPr>
-          <w:rStyle w:val="Subtielebenadrukking"/>
-          <w:b/>
-          <w:color w:val="auto"/>
-          <w:highlight w:val="yellow"/>
-        </w:rPr>
-        <w:t xml:space="preserve">, not other forms of </w:t>
-      </w:r>
-      <w:r>
-        <w:rPr>
-          <w:rStyle w:val="Subtielebenadrukking"/>
-          <w:b/>
-          <w:color w:val="auto"/>
-          <w:highlight w:val="yellow"/>
-        </w:rPr>
-        <w:t>serious</w:t>
-      </w:r>
-      <w:r>
-        <w:rPr>
-          <w:rStyle w:val="Subtielebenadrukking"/>
-          <w:b/>
-          <w:color w:val="auto"/>
-          <w:highlight w:val="yellow"/>
-        </w:rPr>
-        <w:t xml:space="preserve"> writing</w:t>
-      </w:r>
-      <w:r>
-        <w:rPr>
-          <w:rStyle w:val="Subtielebenadrukking"/>
-          <w:b/>
-          <w:color w:val="auto"/>
-          <w:highlight w:val="yellow"/>
-        </w:rPr>
-        <w:t>. It allows the student to reflect on the learning outcomes, both academically and in terms of personal growth</w:t>
-      </w:r>
-      <w:r>
-        <w:rPr>
-          <w:rStyle w:val="Subtielebenadrukking"/>
-          <w:b/>
-          <w:color w:val="auto"/>
-          <w:highlight w:val="yellow"/>
-        </w:rPr>
-        <w:t>.</w:t>
-      </w:r>
-    </w:p>
-    <w:p>
-      <w:r>
-        <w:t>Lorem ipsum dolor sit amet, consectetur adipiscing elit. Vestibulum ac quam nec arcu semper dignissim. Nulla quam magna, varius sit amet pharetra et, dictum quis elit. Pellentesque habitant morbi tristique senectus et netus et malesuada fames ac turpis egestas.</w:t>
-      </w:r>
-    </w:p>
-    <w:p>
-      <w:r>
-        <w:t>Proin ullamcorper, ipsum sit amet scelerisque rhoncus, leo quam rhoncus elit, sit amet ullamcorper tellus nisi eget sapien. Suspendisse potenti. Ut non justo viverra, tempus felis vitae, elementum mi. Morbi at dui sed lacus fringilla condimentum. Duis non odio ac arcu volutpat vehicula eu et turpis.</w:t>
-      </w:r>
-    </w:p>
-    <w:p>
-      <w:r>
-        <w:t>Praesent vitae magna ante. Nulla in orci lacus. Donec quis vestibulum mi. Sed ipsum sapien, pretium maximus purus sed, bibendum consequat lectus. Aliquam porttitor dolor eu gravida vulputate. Vestibulum ut urna eget massa tincidunt ultricies. Morbi hendrerit sapien at diam tincidunt semper. Aliquam ut quam dictum quam maximus tempor sed at felis.</w:t>
-      </w:r>
-    </w:p>
-    <w:p/>
-    <w:p/>
-    <w:p>
-      <w:pPr>
-        <w:rPr>
-          <w:rFonts w:asciiTheme="majorHAnsi" w:eastAsiaTheme="majorEastAsia" w:hAnsiTheme="majorHAnsi" w:cstheme="majorBidi"/>
-          <w:color w:val="1F4E79" w:themeColor="accent1" w:themeShade="80"/>
-          <w:sz w:val="36"/>
-          <w:szCs w:val="36"/>
-        </w:rPr>
-      </w:pPr>
-      <w:r>
-        <w:br w:type="page"/>
-      </w:r>
-    </w:p>
-    <w:p>
-      <w:pPr>
-        <w:pStyle w:val="Kop1"/>
-      </w:pPr>
-      <w:bookmarkStart w:id="24" w:name="_Toc153482854"/>
-      <w:r>
-        <w:lastRenderedPageBreak/>
-        <w:t>References</w:t>
-      </w:r>
-      <w:bookmarkEnd w:id="24"/>
-    </w:p>
-    <w:p/>
-    <w:p>
-      <w:pPr>
-        <w:rPr>
-          <w:rStyle w:val="Subtielebenadrukking"/>
-          <w:b/>
-          <w:color w:val="auto"/>
-        </w:rPr>
-      </w:pPr>
-      <w:r>
-        <w:rPr>
-          <w:rStyle w:val="Subtielebenadrukking"/>
-          <w:b/>
-          <w:color w:val="auto"/>
-          <w:highlight w:val="yellow"/>
-        </w:rPr>
-        <w:t xml:space="preserve">In this </w:t>
-      </w:r>
-      <w:r>
-        <w:rPr>
-          <w:rStyle w:val="Subtielebenadrukking"/>
-          <w:b/>
-          <w:color w:val="auto"/>
-          <w:highlight w:val="yellow"/>
-        </w:rPr>
-        <w:t>section</w:t>
-      </w:r>
-      <w:r>
-        <w:rPr>
-          <w:rStyle w:val="Subtielebenadrukking"/>
-          <w:b/>
-          <w:color w:val="auto"/>
-          <w:highlight w:val="yellow"/>
-        </w:rPr>
-        <w:t>, you list all the references you made in alphabetical order; consequently adhere to the referencing style you have chosen.</w:t>
+        <w:t>In this section, you list all the references you made in alphabetical order; consequently adhere to the referencing style you have chosen.</w:t>
       </w:r>
     </w:p>
     <w:p/>
@@ -4594,25 +4547,7 @@
           <w:color w:val="auto"/>
           <w:highlight w:val="yellow"/>
         </w:rPr>
-        <w:t xml:space="preserve">In this </w:t>
-      </w:r>
-      <w:r>
-        <w:rPr>
-          <w:rStyle w:val="Subtielebenadrukking"/>
-          <w:b/>
-          <w:color w:val="auto"/>
-          <w:highlight w:val="yellow"/>
-        </w:rPr>
-        <w:t>section</w:t>
-      </w:r>
-      <w:r>
-        <w:rPr>
-          <w:rStyle w:val="Subtielebenadrukking"/>
-          <w:b/>
-          <w:color w:val="auto"/>
-          <w:highlight w:val="yellow"/>
-        </w:rPr>
-        <w:t>, you can thank people who contributed to your work in a meaningful way.</w:t>
+        <w:t>In this section, you can thank people who contributed to your work in a meaningful way.</w:t>
       </w:r>
     </w:p>
     <w:p>
@@ -4661,25 +4596,7 @@
           <w:color w:val="auto"/>
           <w:highlight w:val="yellow"/>
         </w:rPr>
-        <w:t xml:space="preserve">In many cases, there are items that were developed for a research paper that can’t go into the actual paper in full. Things suc as code, art pieces, output of statistical analysis, questionnaires, … In this </w:t>
-      </w:r>
-      <w:r>
-        <w:rPr>
-          <w:rStyle w:val="Subtielebenadrukking"/>
-          <w:b/>
-          <w:color w:val="auto"/>
-          <w:highlight w:val="yellow"/>
-        </w:rPr>
-        <w:t>section</w:t>
-      </w:r>
-      <w:r>
-        <w:rPr>
-          <w:rStyle w:val="Subtielebenadrukking"/>
-          <w:b/>
-          <w:color w:val="auto"/>
-          <w:highlight w:val="yellow"/>
-        </w:rPr>
-        <w:t>, you can present these elements; use the first page to list and number the items, then paste them sequentially. If some items are too large, you can store them online, and link to them. Common practice is to keep those links active at least one year after the publication of the thesis.</w:t>
+        <w:t>In many cases, there are items that were developed for a research paper that can’t go into the actual paper in full. Things suc as code, art pieces, output of statistical analysis, questionnaires, … In this section, you can present these elements; use the first page to list and number the items, then paste them sequentially. If some items are too large, you can store them online, and link to them. Common practice is to keep those links active at least one year after the publication of the thesis.</w:t>
       </w:r>
     </w:p>
     <w:p>
@@ -4791,9 +4708,6 @@
       <w:fldChar w:fldCharType="separate"/>
     </w:r>
     <w:r>
-      <w:rPr>
-        <w:noProof/>
-      </w:rPr>
       <w:t>1</w:t>
     </w:r>
     <w:r>
@@ -4802,36 +4716,11 @@
     <w:r>
       <w:t>/</w:t>
     </w:r>
-    <w:r>
-      <w:rPr>
-        <w:noProof/>
-      </w:rPr>
-      <w:fldChar w:fldCharType="begin"/>
-    </w:r>
-    <w:r>
-      <w:rPr>
-        <w:noProof/>
-      </w:rPr>
-      <w:instrText xml:space="preserve"> NUMPAGES   \* MERGEFORMAT </w:instrText>
-    </w:r>
-    <w:r>
-      <w:rPr>
-        <w:noProof/>
-      </w:rPr>
-      <w:fldChar w:fldCharType="separate"/>
-    </w:r>
-    <w:r>
-      <w:rPr>
-        <w:noProof/>
-      </w:rPr>
-      <w:t>10</w:t>
-    </w:r>
-    <w:r>
-      <w:rPr>
-        <w:noProof/>
-      </w:rPr>
-      <w:fldChar w:fldCharType="end"/>
-    </w:r>
+    <w:fldSimple w:instr=" NUMPAGES   \* MERGEFORMAT ">
+      <w:r>
+        <w:t>10</w:t>
+      </w:r>
+    </w:fldSimple>
   </w:p>
 </w:ftr>
 </file>
@@ -5090,6 +4979,304 @@
     </w:lvl>
   </w:abstractNum>
   <w:abstractNum w:abstractNumId="2" w15:restartNumberingAfterBreak="0">
+    <w:nsid w:val="17635678"/>
+    <w:multiLevelType w:val="multilevel"/>
+    <w:tmpl w:val="2460FB04"/>
+    <w:lvl w:ilvl="0">
+      <w:start w:val="1"/>
+      <w:numFmt w:val="bullet"/>
+      <w:lvlText w:val=""/>
+      <w:lvlJc w:val="left"/>
+      <w:pPr>
+        <w:tabs>
+          <w:tab w:val="num" w:pos="720"/>
+        </w:tabs>
+        <w:ind w:left="720" w:hanging="360"/>
+      </w:pPr>
+      <w:rPr>
+        <w:rFonts w:ascii="Symbol" w:hAnsi="Symbol" w:hint="default"/>
+        <w:sz w:val="20"/>
+      </w:rPr>
+    </w:lvl>
+    <w:lvl w:ilvl="1" w:tentative="1">
+      <w:start w:val="1"/>
+      <w:numFmt w:val="bullet"/>
+      <w:lvlText w:val="o"/>
+      <w:lvlJc w:val="left"/>
+      <w:pPr>
+        <w:tabs>
+          <w:tab w:val="num" w:pos="1440"/>
+        </w:tabs>
+        <w:ind w:left="1440" w:hanging="360"/>
+      </w:pPr>
+      <w:rPr>
+        <w:rFonts w:ascii="Courier New" w:hAnsi="Courier New" w:hint="default"/>
+        <w:sz w:val="20"/>
+      </w:rPr>
+    </w:lvl>
+    <w:lvl w:ilvl="2" w:tentative="1">
+      <w:start w:val="1"/>
+      <w:numFmt w:val="bullet"/>
+      <w:lvlText w:val=""/>
+      <w:lvlJc w:val="left"/>
+      <w:pPr>
+        <w:tabs>
+          <w:tab w:val="num" w:pos="2160"/>
+        </w:tabs>
+        <w:ind w:left="2160" w:hanging="360"/>
+      </w:pPr>
+      <w:rPr>
+        <w:rFonts w:ascii="Wingdings" w:hAnsi="Wingdings" w:hint="default"/>
+        <w:sz w:val="20"/>
+      </w:rPr>
+    </w:lvl>
+    <w:lvl w:ilvl="3" w:tentative="1">
+      <w:start w:val="1"/>
+      <w:numFmt w:val="bullet"/>
+      <w:lvlText w:val=""/>
+      <w:lvlJc w:val="left"/>
+      <w:pPr>
+        <w:tabs>
+          <w:tab w:val="num" w:pos="2880"/>
+        </w:tabs>
+        <w:ind w:left="2880" w:hanging="360"/>
+      </w:pPr>
+      <w:rPr>
+        <w:rFonts w:ascii="Wingdings" w:hAnsi="Wingdings" w:hint="default"/>
+        <w:sz w:val="20"/>
+      </w:rPr>
+    </w:lvl>
+    <w:lvl w:ilvl="4" w:tentative="1">
+      <w:start w:val="1"/>
+      <w:numFmt w:val="bullet"/>
+      <w:lvlText w:val=""/>
+      <w:lvlJc w:val="left"/>
+      <w:pPr>
+        <w:tabs>
+          <w:tab w:val="num" w:pos="3600"/>
+        </w:tabs>
+        <w:ind w:left="3600" w:hanging="360"/>
+      </w:pPr>
+      <w:rPr>
+        <w:rFonts w:ascii="Wingdings" w:hAnsi="Wingdings" w:hint="default"/>
+        <w:sz w:val="20"/>
+      </w:rPr>
+    </w:lvl>
+    <w:lvl w:ilvl="5" w:tentative="1">
+      <w:start w:val="1"/>
+      <w:numFmt w:val="bullet"/>
+      <w:lvlText w:val=""/>
+      <w:lvlJc w:val="left"/>
+      <w:pPr>
+        <w:tabs>
+          <w:tab w:val="num" w:pos="4320"/>
+        </w:tabs>
+        <w:ind w:left="4320" w:hanging="360"/>
+      </w:pPr>
+      <w:rPr>
+        <w:rFonts w:ascii="Wingdings" w:hAnsi="Wingdings" w:hint="default"/>
+        <w:sz w:val="20"/>
+      </w:rPr>
+    </w:lvl>
+    <w:lvl w:ilvl="6" w:tentative="1">
+      <w:start w:val="1"/>
+      <w:numFmt w:val="bullet"/>
+      <w:lvlText w:val=""/>
+      <w:lvlJc w:val="left"/>
+      <w:pPr>
+        <w:tabs>
+          <w:tab w:val="num" w:pos="5040"/>
+        </w:tabs>
+        <w:ind w:left="5040" w:hanging="360"/>
+      </w:pPr>
+      <w:rPr>
+        <w:rFonts w:ascii="Wingdings" w:hAnsi="Wingdings" w:hint="default"/>
+        <w:sz w:val="20"/>
+      </w:rPr>
+    </w:lvl>
+    <w:lvl w:ilvl="7" w:tentative="1">
+      <w:start w:val="1"/>
+      <w:numFmt w:val="bullet"/>
+      <w:lvlText w:val=""/>
+      <w:lvlJc w:val="left"/>
+      <w:pPr>
+        <w:tabs>
+          <w:tab w:val="num" w:pos="5760"/>
+        </w:tabs>
+        <w:ind w:left="5760" w:hanging="360"/>
+      </w:pPr>
+      <w:rPr>
+        <w:rFonts w:ascii="Wingdings" w:hAnsi="Wingdings" w:hint="default"/>
+        <w:sz w:val="20"/>
+      </w:rPr>
+    </w:lvl>
+    <w:lvl w:ilvl="8" w:tentative="1">
+      <w:start w:val="1"/>
+      <w:numFmt w:val="bullet"/>
+      <w:lvlText w:val=""/>
+      <w:lvlJc w:val="left"/>
+      <w:pPr>
+        <w:tabs>
+          <w:tab w:val="num" w:pos="6480"/>
+        </w:tabs>
+        <w:ind w:left="6480" w:hanging="360"/>
+      </w:pPr>
+      <w:rPr>
+        <w:rFonts w:ascii="Wingdings" w:hAnsi="Wingdings" w:hint="default"/>
+        <w:sz w:val="20"/>
+      </w:rPr>
+    </w:lvl>
+  </w:abstractNum>
+  <w:abstractNum w:abstractNumId="3" w15:restartNumberingAfterBreak="0">
+    <w:nsid w:val="18DF4D4D"/>
+    <w:multiLevelType w:val="multilevel"/>
+    <w:tmpl w:val="2460FB04"/>
+    <w:lvl w:ilvl="0">
+      <w:start w:val="1"/>
+      <w:numFmt w:val="bullet"/>
+      <w:lvlText w:val=""/>
+      <w:lvlJc w:val="left"/>
+      <w:pPr>
+        <w:tabs>
+          <w:tab w:val="num" w:pos="720"/>
+        </w:tabs>
+        <w:ind w:left="720" w:hanging="360"/>
+      </w:pPr>
+      <w:rPr>
+        <w:rFonts w:ascii="Symbol" w:hAnsi="Symbol" w:hint="default"/>
+        <w:sz w:val="20"/>
+      </w:rPr>
+    </w:lvl>
+    <w:lvl w:ilvl="1" w:tentative="1">
+      <w:start w:val="1"/>
+      <w:numFmt w:val="bullet"/>
+      <w:lvlText w:val="o"/>
+      <w:lvlJc w:val="left"/>
+      <w:pPr>
+        <w:tabs>
+          <w:tab w:val="num" w:pos="1440"/>
+        </w:tabs>
+        <w:ind w:left="1440" w:hanging="360"/>
+      </w:pPr>
+      <w:rPr>
+        <w:rFonts w:ascii="Courier New" w:hAnsi="Courier New" w:hint="default"/>
+        <w:sz w:val="20"/>
+      </w:rPr>
+    </w:lvl>
+    <w:lvl w:ilvl="2" w:tentative="1">
+      <w:start w:val="1"/>
+      <w:numFmt w:val="bullet"/>
+      <w:lvlText w:val=""/>
+      <w:lvlJc w:val="left"/>
+      <w:pPr>
+        <w:tabs>
+          <w:tab w:val="num" w:pos="2160"/>
+        </w:tabs>
+        <w:ind w:left="2160" w:hanging="360"/>
+      </w:pPr>
+      <w:rPr>
+        <w:rFonts w:ascii="Wingdings" w:hAnsi="Wingdings" w:hint="default"/>
+        <w:sz w:val="20"/>
+      </w:rPr>
+    </w:lvl>
+    <w:lvl w:ilvl="3" w:tentative="1">
+      <w:start w:val="1"/>
+      <w:numFmt w:val="bullet"/>
+      <w:lvlText w:val=""/>
+      <w:lvlJc w:val="left"/>
+      <w:pPr>
+        <w:tabs>
+          <w:tab w:val="num" w:pos="2880"/>
+        </w:tabs>
+        <w:ind w:left="2880" w:hanging="360"/>
+      </w:pPr>
+      <w:rPr>
+        <w:rFonts w:ascii="Wingdings" w:hAnsi="Wingdings" w:hint="default"/>
+        <w:sz w:val="20"/>
+      </w:rPr>
+    </w:lvl>
+    <w:lvl w:ilvl="4" w:tentative="1">
+      <w:start w:val="1"/>
+      <w:numFmt w:val="bullet"/>
+      <w:lvlText w:val=""/>
+      <w:lvlJc w:val="left"/>
+      <w:pPr>
+        <w:tabs>
+          <w:tab w:val="num" w:pos="3600"/>
+        </w:tabs>
+        <w:ind w:left="3600" w:hanging="360"/>
+      </w:pPr>
+      <w:rPr>
+        <w:rFonts w:ascii="Wingdings" w:hAnsi="Wingdings" w:hint="default"/>
+        <w:sz w:val="20"/>
+      </w:rPr>
+    </w:lvl>
+    <w:lvl w:ilvl="5" w:tentative="1">
+      <w:start w:val="1"/>
+      <w:numFmt w:val="bullet"/>
+      <w:lvlText w:val=""/>
+      <w:lvlJc w:val="left"/>
+      <w:pPr>
+        <w:tabs>
+          <w:tab w:val="num" w:pos="4320"/>
+        </w:tabs>
+        <w:ind w:left="4320" w:hanging="360"/>
+      </w:pPr>
+      <w:rPr>
+        <w:rFonts w:ascii="Wingdings" w:hAnsi="Wingdings" w:hint="default"/>
+        <w:sz w:val="20"/>
+      </w:rPr>
+    </w:lvl>
+    <w:lvl w:ilvl="6" w:tentative="1">
+      <w:start w:val="1"/>
+      <w:numFmt w:val="bullet"/>
+      <w:lvlText w:val=""/>
+      <w:lvlJc w:val="left"/>
+      <w:pPr>
+        <w:tabs>
+          <w:tab w:val="num" w:pos="5040"/>
+        </w:tabs>
+        <w:ind w:left="5040" w:hanging="360"/>
+      </w:pPr>
+      <w:rPr>
+        <w:rFonts w:ascii="Wingdings" w:hAnsi="Wingdings" w:hint="default"/>
+        <w:sz w:val="20"/>
+      </w:rPr>
+    </w:lvl>
+    <w:lvl w:ilvl="7" w:tentative="1">
+      <w:start w:val="1"/>
+      <w:numFmt w:val="bullet"/>
+      <w:lvlText w:val=""/>
+      <w:lvlJc w:val="left"/>
+      <w:pPr>
+        <w:tabs>
+          <w:tab w:val="num" w:pos="5760"/>
+        </w:tabs>
+        <w:ind w:left="5760" w:hanging="360"/>
+      </w:pPr>
+      <w:rPr>
+        <w:rFonts w:ascii="Wingdings" w:hAnsi="Wingdings" w:hint="default"/>
+        <w:sz w:val="20"/>
+      </w:rPr>
+    </w:lvl>
+    <w:lvl w:ilvl="8" w:tentative="1">
+      <w:start w:val="1"/>
+      <w:numFmt w:val="bullet"/>
+      <w:lvlText w:val=""/>
+      <w:lvlJc w:val="left"/>
+      <w:pPr>
+        <w:tabs>
+          <w:tab w:val="num" w:pos="6480"/>
+        </w:tabs>
+        <w:ind w:left="6480" w:hanging="360"/>
+      </w:pPr>
+      <w:rPr>
+        <w:rFonts w:ascii="Wingdings" w:hAnsi="Wingdings" w:hint="default"/>
+        <w:sz w:val="20"/>
+      </w:rPr>
+    </w:lvl>
+  </w:abstractNum>
+  <w:abstractNum w:abstractNumId="4" w15:restartNumberingAfterBreak="0">
     <w:nsid w:val="1E711117"/>
     <w:multiLevelType w:val="hybridMultilevel"/>
     <w:tmpl w:val="089A53B8"/>
@@ -5180,7 +5367,7 @@
       </w:pPr>
     </w:lvl>
   </w:abstractNum>
-  <w:abstractNum w:abstractNumId="3" w15:restartNumberingAfterBreak="0">
+  <w:abstractNum w:abstractNumId="5" w15:restartNumberingAfterBreak="0">
     <w:nsid w:val="2EC20E55"/>
     <w:multiLevelType w:val="multilevel"/>
     <w:tmpl w:val="0409001F"/>
@@ -5266,7 +5453,7 @@
       </w:pPr>
     </w:lvl>
   </w:abstractNum>
-  <w:abstractNum w:abstractNumId="4" w15:restartNumberingAfterBreak="0">
+  <w:abstractNum w:abstractNumId="6" w15:restartNumberingAfterBreak="0">
     <w:nsid w:val="3AD83301"/>
     <w:multiLevelType w:val="multilevel"/>
     <w:tmpl w:val="0409001F"/>
@@ -5352,7 +5539,7 @@
       </w:pPr>
     </w:lvl>
   </w:abstractNum>
-  <w:abstractNum w:abstractNumId="5" w15:restartNumberingAfterBreak="0">
+  <w:abstractNum w:abstractNumId="7" w15:restartNumberingAfterBreak="0">
     <w:nsid w:val="3AE828EA"/>
     <w:multiLevelType w:val="multilevel"/>
     <w:tmpl w:val="0409001F"/>
@@ -5438,7 +5625,7 @@
       </w:pPr>
     </w:lvl>
   </w:abstractNum>
-  <w:abstractNum w:abstractNumId="6" w15:restartNumberingAfterBreak="0">
+  <w:abstractNum w:abstractNumId="8" w15:restartNumberingAfterBreak="0">
     <w:nsid w:val="49406E91"/>
     <w:multiLevelType w:val="hybridMultilevel"/>
     <w:tmpl w:val="E76E27AE"/>
@@ -5524,7 +5711,7 @@
       </w:pPr>
     </w:lvl>
   </w:abstractNum>
-  <w:abstractNum w:abstractNumId="7" w15:restartNumberingAfterBreak="0">
+  <w:abstractNum w:abstractNumId="9" w15:restartNumberingAfterBreak="0">
     <w:nsid w:val="4CE53062"/>
     <w:multiLevelType w:val="multilevel"/>
     <w:tmpl w:val="0409001F"/>
@@ -5610,7 +5797,7 @@
       </w:pPr>
     </w:lvl>
   </w:abstractNum>
-  <w:abstractNum w:abstractNumId="8" w15:restartNumberingAfterBreak="0">
+  <w:abstractNum w:abstractNumId="10" w15:restartNumberingAfterBreak="0">
     <w:nsid w:val="52780B70"/>
     <w:multiLevelType w:val="hybridMultilevel"/>
     <w:tmpl w:val="2DEAE824"/>
@@ -5699,7 +5886,7 @@
       </w:pPr>
     </w:lvl>
   </w:abstractNum>
-  <w:abstractNum w:abstractNumId="9" w15:restartNumberingAfterBreak="0">
+  <w:abstractNum w:abstractNumId="11" w15:restartNumberingAfterBreak="0">
     <w:nsid w:val="56F84057"/>
     <w:multiLevelType w:val="multilevel"/>
     <w:tmpl w:val="0409001F"/>
@@ -5785,7 +5972,7 @@
       </w:pPr>
     </w:lvl>
   </w:abstractNum>
-  <w:abstractNum w:abstractNumId="10" w15:restartNumberingAfterBreak="0">
+  <w:abstractNum w:abstractNumId="12" w15:restartNumberingAfterBreak="0">
     <w:nsid w:val="5FC606CE"/>
     <w:multiLevelType w:val="multilevel"/>
     <w:tmpl w:val="0409001F"/>
@@ -5871,7 +6058,7 @@
       </w:pPr>
     </w:lvl>
   </w:abstractNum>
-  <w:abstractNum w:abstractNumId="11" w15:restartNumberingAfterBreak="0">
+  <w:abstractNum w:abstractNumId="13" w15:restartNumberingAfterBreak="0">
     <w:nsid w:val="6A3E1923"/>
     <w:multiLevelType w:val="multilevel"/>
     <w:tmpl w:val="0409001F"/>
@@ -5957,7 +6144,7 @@
       </w:pPr>
     </w:lvl>
   </w:abstractNum>
-  <w:abstractNum w:abstractNumId="12" w15:restartNumberingAfterBreak="0">
+  <w:abstractNum w:abstractNumId="14" w15:restartNumberingAfterBreak="0">
     <w:nsid w:val="6BF90518"/>
     <w:multiLevelType w:val="multilevel"/>
     <w:tmpl w:val="0409001F"/>
@@ -6043,7 +6230,7 @@
       </w:pPr>
     </w:lvl>
   </w:abstractNum>
-  <w:abstractNum w:abstractNumId="13" w15:restartNumberingAfterBreak="0">
+  <w:abstractNum w:abstractNumId="15" w15:restartNumberingAfterBreak="0">
     <w:nsid w:val="73642704"/>
     <w:multiLevelType w:val="multilevel"/>
     <w:tmpl w:val="0409001F"/>
@@ -6129,7 +6316,7 @@
       </w:pPr>
     </w:lvl>
   </w:abstractNum>
-  <w:abstractNum w:abstractNumId="14" w15:restartNumberingAfterBreak="0">
+  <w:abstractNum w:abstractNumId="16" w15:restartNumberingAfterBreak="0">
     <w:nsid w:val="746214A8"/>
     <w:multiLevelType w:val="multilevel"/>
     <w:tmpl w:val="0409001F"/>
@@ -6215,7 +6402,120 @@
       </w:pPr>
     </w:lvl>
   </w:abstractNum>
-  <w:abstractNum w:abstractNumId="15" w15:restartNumberingAfterBreak="0">
+  <w:abstractNum w:abstractNumId="17" w15:restartNumberingAfterBreak="0">
+    <w:nsid w:val="76224F73"/>
+    <w:multiLevelType w:val="hybridMultilevel"/>
+    <w:tmpl w:val="4FA0341E"/>
+    <w:lvl w:ilvl="0" w:tplc="08130001">
+      <w:start w:val="1"/>
+      <w:numFmt w:val="bullet"/>
+      <w:lvlText w:val=""/>
+      <w:lvlJc w:val="left"/>
+      <w:pPr>
+        <w:ind w:left="720" w:hanging="360"/>
+      </w:pPr>
+      <w:rPr>
+        <w:rFonts w:ascii="Symbol" w:hAnsi="Symbol" w:hint="default"/>
+      </w:rPr>
+    </w:lvl>
+    <w:lvl w:ilvl="1" w:tplc="08130003" w:tentative="1">
+      <w:start w:val="1"/>
+      <w:numFmt w:val="bullet"/>
+      <w:lvlText w:val="o"/>
+      <w:lvlJc w:val="left"/>
+      <w:pPr>
+        <w:ind w:left="1440" w:hanging="360"/>
+      </w:pPr>
+      <w:rPr>
+        <w:rFonts w:ascii="Courier New" w:hAnsi="Courier New" w:cs="Courier New" w:hint="default"/>
+      </w:rPr>
+    </w:lvl>
+    <w:lvl w:ilvl="2" w:tplc="08130005" w:tentative="1">
+      <w:start w:val="1"/>
+      <w:numFmt w:val="bullet"/>
+      <w:lvlText w:val=""/>
+      <w:lvlJc w:val="left"/>
+      <w:pPr>
+        <w:ind w:left="2160" w:hanging="360"/>
+      </w:pPr>
+      <w:rPr>
+        <w:rFonts w:ascii="Wingdings" w:hAnsi="Wingdings" w:hint="default"/>
+      </w:rPr>
+    </w:lvl>
+    <w:lvl w:ilvl="3" w:tplc="08130001" w:tentative="1">
+      <w:start w:val="1"/>
+      <w:numFmt w:val="bullet"/>
+      <w:lvlText w:val=""/>
+      <w:lvlJc w:val="left"/>
+      <w:pPr>
+        <w:ind w:left="2880" w:hanging="360"/>
+      </w:pPr>
+      <w:rPr>
+        <w:rFonts w:ascii="Symbol" w:hAnsi="Symbol" w:hint="default"/>
+      </w:rPr>
+    </w:lvl>
+    <w:lvl w:ilvl="4" w:tplc="08130003" w:tentative="1">
+      <w:start w:val="1"/>
+      <w:numFmt w:val="bullet"/>
+      <w:lvlText w:val="o"/>
+      <w:lvlJc w:val="left"/>
+      <w:pPr>
+        <w:ind w:left="3600" w:hanging="360"/>
+      </w:pPr>
+      <w:rPr>
+        <w:rFonts w:ascii="Courier New" w:hAnsi="Courier New" w:cs="Courier New" w:hint="default"/>
+      </w:rPr>
+    </w:lvl>
+    <w:lvl w:ilvl="5" w:tplc="08130005" w:tentative="1">
+      <w:start w:val="1"/>
+      <w:numFmt w:val="bullet"/>
+      <w:lvlText w:val=""/>
+      <w:lvlJc w:val="left"/>
+      <w:pPr>
+        <w:ind w:left="4320" w:hanging="360"/>
+      </w:pPr>
+      <w:rPr>
+        <w:rFonts w:ascii="Wingdings" w:hAnsi="Wingdings" w:hint="default"/>
+      </w:rPr>
+    </w:lvl>
+    <w:lvl w:ilvl="6" w:tplc="08130001" w:tentative="1">
+      <w:start w:val="1"/>
+      <w:numFmt w:val="bullet"/>
+      <w:lvlText w:val=""/>
+      <w:lvlJc w:val="left"/>
+      <w:pPr>
+        <w:ind w:left="5040" w:hanging="360"/>
+      </w:pPr>
+      <w:rPr>
+        <w:rFonts w:ascii="Symbol" w:hAnsi="Symbol" w:hint="default"/>
+      </w:rPr>
+    </w:lvl>
+    <w:lvl w:ilvl="7" w:tplc="08130003" w:tentative="1">
+      <w:start w:val="1"/>
+      <w:numFmt w:val="bullet"/>
+      <w:lvlText w:val="o"/>
+      <w:lvlJc w:val="left"/>
+      <w:pPr>
+        <w:ind w:left="5760" w:hanging="360"/>
+      </w:pPr>
+      <w:rPr>
+        <w:rFonts w:ascii="Courier New" w:hAnsi="Courier New" w:cs="Courier New" w:hint="default"/>
+      </w:rPr>
+    </w:lvl>
+    <w:lvl w:ilvl="8" w:tplc="08130005" w:tentative="1">
+      <w:start w:val="1"/>
+      <w:numFmt w:val="bullet"/>
+      <w:lvlText w:val=""/>
+      <w:lvlJc w:val="left"/>
+      <w:pPr>
+        <w:ind w:left="6480" w:hanging="360"/>
+      </w:pPr>
+      <w:rPr>
+        <w:rFonts w:ascii="Wingdings" w:hAnsi="Wingdings" w:hint="default"/>
+      </w:rPr>
+    </w:lvl>
+  </w:abstractNum>
+  <w:abstractNum w:abstractNumId="18" w15:restartNumberingAfterBreak="0">
     <w:nsid w:val="77350FD2"/>
     <w:multiLevelType w:val="hybridMultilevel"/>
     <w:tmpl w:val="C1E2A31A"/>
@@ -6327,7 +6627,245 @@
       </w:rPr>
     </w:lvl>
   </w:abstractNum>
-  <w:abstractNum w:abstractNumId="16" w15:restartNumberingAfterBreak="0">
+  <w:abstractNum w:abstractNumId="19" w15:restartNumberingAfterBreak="0">
+    <w:nsid w:val="7B4D0879"/>
+    <w:multiLevelType w:val="hybridMultilevel"/>
+    <w:tmpl w:val="6422FE52"/>
+    <w:lvl w:ilvl="0" w:tplc="0813000F">
+      <w:start w:val="1"/>
+      <w:numFmt w:val="decimal"/>
+      <w:lvlText w:val="%1."/>
+      <w:lvlJc w:val="left"/>
+      <w:pPr>
+        <w:ind w:left="720" w:hanging="360"/>
+      </w:pPr>
+      <w:rPr>
+        <w:rFonts w:hint="default"/>
+      </w:rPr>
+    </w:lvl>
+    <w:lvl w:ilvl="1" w:tplc="08130019" w:tentative="1">
+      <w:start w:val="1"/>
+      <w:numFmt w:val="lowerLetter"/>
+      <w:lvlText w:val="%2."/>
+      <w:lvlJc w:val="left"/>
+      <w:pPr>
+        <w:ind w:left="1440" w:hanging="360"/>
+      </w:pPr>
+    </w:lvl>
+    <w:lvl w:ilvl="2" w:tplc="0813001B" w:tentative="1">
+      <w:start w:val="1"/>
+      <w:numFmt w:val="lowerRoman"/>
+      <w:lvlText w:val="%3."/>
+      <w:lvlJc w:val="right"/>
+      <w:pPr>
+        <w:ind w:left="2160" w:hanging="180"/>
+      </w:pPr>
+    </w:lvl>
+    <w:lvl w:ilvl="3" w:tplc="0813000F" w:tentative="1">
+      <w:start w:val="1"/>
+      <w:numFmt w:val="decimal"/>
+      <w:lvlText w:val="%4."/>
+      <w:lvlJc w:val="left"/>
+      <w:pPr>
+        <w:ind w:left="2880" w:hanging="360"/>
+      </w:pPr>
+    </w:lvl>
+    <w:lvl w:ilvl="4" w:tplc="08130019" w:tentative="1">
+      <w:start w:val="1"/>
+      <w:numFmt w:val="lowerLetter"/>
+      <w:lvlText w:val="%5."/>
+      <w:lvlJc w:val="left"/>
+      <w:pPr>
+        <w:ind w:left="3600" w:hanging="360"/>
+      </w:pPr>
+    </w:lvl>
+    <w:lvl w:ilvl="5" w:tplc="0813001B" w:tentative="1">
+      <w:start w:val="1"/>
+      <w:numFmt w:val="lowerRoman"/>
+      <w:lvlText w:val="%6."/>
+      <w:lvlJc w:val="right"/>
+      <w:pPr>
+        <w:ind w:left="4320" w:hanging="180"/>
+      </w:pPr>
+    </w:lvl>
+    <w:lvl w:ilvl="6" w:tplc="0813000F" w:tentative="1">
+      <w:start w:val="1"/>
+      <w:numFmt w:val="decimal"/>
+      <w:lvlText w:val="%7."/>
+      <w:lvlJc w:val="left"/>
+      <w:pPr>
+        <w:ind w:left="5040" w:hanging="360"/>
+      </w:pPr>
+    </w:lvl>
+    <w:lvl w:ilvl="7" w:tplc="08130019" w:tentative="1">
+      <w:start w:val="1"/>
+      <w:numFmt w:val="lowerLetter"/>
+      <w:lvlText w:val="%8."/>
+      <w:lvlJc w:val="left"/>
+      <w:pPr>
+        <w:ind w:left="5760" w:hanging="360"/>
+      </w:pPr>
+    </w:lvl>
+    <w:lvl w:ilvl="8" w:tplc="0813001B" w:tentative="1">
+      <w:start w:val="1"/>
+      <w:numFmt w:val="lowerRoman"/>
+      <w:lvlText w:val="%9."/>
+      <w:lvlJc w:val="right"/>
+      <w:pPr>
+        <w:ind w:left="6480" w:hanging="180"/>
+      </w:pPr>
+    </w:lvl>
+  </w:abstractNum>
+  <w:abstractNum w:abstractNumId="20" w15:restartNumberingAfterBreak="0">
+    <w:nsid w:val="7C854FA1"/>
+    <w:multiLevelType w:val="multilevel"/>
+    <w:tmpl w:val="2460FB04"/>
+    <w:lvl w:ilvl="0">
+      <w:start w:val="1"/>
+      <w:numFmt w:val="bullet"/>
+      <w:lvlText w:val=""/>
+      <w:lvlJc w:val="left"/>
+      <w:pPr>
+        <w:tabs>
+          <w:tab w:val="num" w:pos="720"/>
+        </w:tabs>
+        <w:ind w:left="720" w:hanging="360"/>
+      </w:pPr>
+      <w:rPr>
+        <w:rFonts w:ascii="Symbol" w:hAnsi="Symbol" w:hint="default"/>
+        <w:sz w:val="20"/>
+      </w:rPr>
+    </w:lvl>
+    <w:lvl w:ilvl="1">
+      <w:start w:val="1"/>
+      <w:numFmt w:val="bullet"/>
+      <w:lvlText w:val="o"/>
+      <w:lvlJc w:val="left"/>
+      <w:pPr>
+        <w:tabs>
+          <w:tab w:val="num" w:pos="1440"/>
+        </w:tabs>
+        <w:ind w:left="1440" w:hanging="360"/>
+      </w:pPr>
+      <w:rPr>
+        <w:rFonts w:ascii="Courier New" w:hAnsi="Courier New" w:hint="default"/>
+        <w:sz w:val="20"/>
+      </w:rPr>
+    </w:lvl>
+    <w:lvl w:ilvl="2" w:tentative="1">
+      <w:start w:val="1"/>
+      <w:numFmt w:val="bullet"/>
+      <w:lvlText w:val=""/>
+      <w:lvlJc w:val="left"/>
+      <w:pPr>
+        <w:tabs>
+          <w:tab w:val="num" w:pos="2160"/>
+        </w:tabs>
+        <w:ind w:left="2160" w:hanging="360"/>
+      </w:pPr>
+      <w:rPr>
+        <w:rFonts w:ascii="Wingdings" w:hAnsi="Wingdings" w:hint="default"/>
+        <w:sz w:val="20"/>
+      </w:rPr>
+    </w:lvl>
+    <w:lvl w:ilvl="3" w:tentative="1">
+      <w:start w:val="1"/>
+      <w:numFmt w:val="bullet"/>
+      <w:lvlText w:val=""/>
+      <w:lvlJc w:val="left"/>
+      <w:pPr>
+        <w:tabs>
+          <w:tab w:val="num" w:pos="2880"/>
+        </w:tabs>
+        <w:ind w:left="2880" w:hanging="360"/>
+      </w:pPr>
+      <w:rPr>
+        <w:rFonts w:ascii="Wingdings" w:hAnsi="Wingdings" w:hint="default"/>
+        <w:sz w:val="20"/>
+      </w:rPr>
+    </w:lvl>
+    <w:lvl w:ilvl="4" w:tentative="1">
+      <w:start w:val="1"/>
+      <w:numFmt w:val="bullet"/>
+      <w:lvlText w:val=""/>
+      <w:lvlJc w:val="left"/>
+      <w:pPr>
+        <w:tabs>
+          <w:tab w:val="num" w:pos="3600"/>
+        </w:tabs>
+        <w:ind w:left="3600" w:hanging="360"/>
+      </w:pPr>
+      <w:rPr>
+        <w:rFonts w:ascii="Wingdings" w:hAnsi="Wingdings" w:hint="default"/>
+        <w:sz w:val="20"/>
+      </w:rPr>
+    </w:lvl>
+    <w:lvl w:ilvl="5" w:tentative="1">
+      <w:start w:val="1"/>
+      <w:numFmt w:val="bullet"/>
+      <w:lvlText w:val=""/>
+      <w:lvlJc w:val="left"/>
+      <w:pPr>
+        <w:tabs>
+          <w:tab w:val="num" w:pos="4320"/>
+        </w:tabs>
+        <w:ind w:left="4320" w:hanging="360"/>
+      </w:pPr>
+      <w:rPr>
+        <w:rFonts w:ascii="Wingdings" w:hAnsi="Wingdings" w:hint="default"/>
+        <w:sz w:val="20"/>
+      </w:rPr>
+    </w:lvl>
+    <w:lvl w:ilvl="6" w:tentative="1">
+      <w:start w:val="1"/>
+      <w:numFmt w:val="bullet"/>
+      <w:lvlText w:val=""/>
+      <w:lvlJc w:val="left"/>
+      <w:pPr>
+        <w:tabs>
+          <w:tab w:val="num" w:pos="5040"/>
+        </w:tabs>
+        <w:ind w:left="5040" w:hanging="360"/>
+      </w:pPr>
+      <w:rPr>
+        <w:rFonts w:ascii="Wingdings" w:hAnsi="Wingdings" w:hint="default"/>
+        <w:sz w:val="20"/>
+      </w:rPr>
+    </w:lvl>
+    <w:lvl w:ilvl="7" w:tentative="1">
+      <w:start w:val="1"/>
+      <w:numFmt w:val="bullet"/>
+      <w:lvlText w:val=""/>
+      <w:lvlJc w:val="left"/>
+      <w:pPr>
+        <w:tabs>
+          <w:tab w:val="num" w:pos="5760"/>
+        </w:tabs>
+        <w:ind w:left="5760" w:hanging="360"/>
+      </w:pPr>
+      <w:rPr>
+        <w:rFonts w:ascii="Wingdings" w:hAnsi="Wingdings" w:hint="default"/>
+        <w:sz w:val="20"/>
+      </w:rPr>
+    </w:lvl>
+    <w:lvl w:ilvl="8" w:tentative="1">
+      <w:start w:val="1"/>
+      <w:numFmt w:val="bullet"/>
+      <w:lvlText w:val=""/>
+      <w:lvlJc w:val="left"/>
+      <w:pPr>
+        <w:tabs>
+          <w:tab w:val="num" w:pos="6480"/>
+        </w:tabs>
+        <w:ind w:left="6480" w:hanging="360"/>
+      </w:pPr>
+      <w:rPr>
+        <w:rFonts w:ascii="Wingdings" w:hAnsi="Wingdings" w:hint="default"/>
+        <w:sz w:val="20"/>
+      </w:rPr>
+    </w:lvl>
+  </w:abstractNum>
+  <w:abstractNum w:abstractNumId="21" w15:restartNumberingAfterBreak="0">
     <w:nsid w:val="7FF65F4E"/>
     <w:multiLevelType w:val="multilevel"/>
     <w:tmpl w:val="388CC6F0"/>
@@ -6444,52 +6982,67 @@
     <w:abstractNumId w:val="1"/>
   </w:num>
   <w:num w:numId="11" w16cid:durableId="858591427">
+    <w:abstractNumId w:val="18"/>
+  </w:num>
+  <w:num w:numId="12" w16cid:durableId="2081292380">
+    <w:abstractNumId w:val="10"/>
+  </w:num>
+  <w:num w:numId="13" w16cid:durableId="997924738">
+    <w:abstractNumId w:val="7"/>
+  </w:num>
+  <w:num w:numId="14" w16cid:durableId="159737767">
+    <w:abstractNumId w:val="9"/>
+  </w:num>
+  <w:num w:numId="15" w16cid:durableId="1105812379">
+    <w:abstractNumId w:val="13"/>
+  </w:num>
+  <w:num w:numId="16" w16cid:durableId="2138378045">
     <w:abstractNumId w:val="15"/>
   </w:num>
-  <w:num w:numId="12" w16cid:durableId="2081292380">
+  <w:num w:numId="17" w16cid:durableId="987830825">
+    <w:abstractNumId w:val="21"/>
+  </w:num>
+  <w:num w:numId="18" w16cid:durableId="1568614667">
+    <w:abstractNumId w:val="4"/>
+  </w:num>
+  <w:num w:numId="19" w16cid:durableId="847645189">
     <w:abstractNumId w:val="8"/>
   </w:num>
-  <w:num w:numId="13" w16cid:durableId="997924738">
-    <w:abstractNumId w:val="5"/>
+  <w:num w:numId="20" w16cid:durableId="1145776036">
+    <w:abstractNumId w:val="12"/>
   </w:num>
-  <w:num w:numId="14" w16cid:durableId="159737767">
-    <w:abstractNumId w:val="7"/>
-  </w:num>
-  <w:num w:numId="15" w16cid:durableId="1105812379">
-    <w:abstractNumId w:val="11"/>
-  </w:num>
-  <w:num w:numId="16" w16cid:durableId="2138378045">
-    <w:abstractNumId w:val="13"/>
-  </w:num>
-  <w:num w:numId="17" w16cid:durableId="987830825">
-    <w:abstractNumId w:val="16"/>
-  </w:num>
-  <w:num w:numId="18" w16cid:durableId="1568614667">
-    <w:abstractNumId w:val="2"/>
-  </w:num>
-  <w:num w:numId="19" w16cid:durableId="847645189">
+  <w:num w:numId="21" w16cid:durableId="671182528">
     <w:abstractNumId w:val="6"/>
   </w:num>
-  <w:num w:numId="20" w16cid:durableId="1145776036">
-    <w:abstractNumId w:val="10"/>
-  </w:num>
-  <w:num w:numId="21" w16cid:durableId="671182528">
-    <w:abstractNumId w:val="4"/>
-  </w:num>
   <w:num w:numId="22" w16cid:durableId="292449161">
-    <w:abstractNumId w:val="12"/>
+    <w:abstractNumId w:val="14"/>
   </w:num>
   <w:num w:numId="23" w16cid:durableId="1850674605">
-    <w:abstractNumId w:val="9"/>
+    <w:abstractNumId w:val="11"/>
   </w:num>
   <w:num w:numId="24" w16cid:durableId="1751000677">
     <w:abstractNumId w:val="0"/>
   </w:num>
   <w:num w:numId="25" w16cid:durableId="893396061">
+    <w:abstractNumId w:val="5"/>
+  </w:num>
+  <w:num w:numId="26" w16cid:durableId="619723063">
+    <w:abstractNumId w:val="16"/>
+  </w:num>
+  <w:num w:numId="27" w16cid:durableId="2008245417">
+    <w:abstractNumId w:val="20"/>
+  </w:num>
+  <w:num w:numId="28" w16cid:durableId="289476011">
     <w:abstractNumId w:val="3"/>
   </w:num>
-  <w:num w:numId="26" w16cid:durableId="619723063">
-    <w:abstractNumId w:val="14"/>
+  <w:num w:numId="29" w16cid:durableId="279730702">
+    <w:abstractNumId w:val="2"/>
+  </w:num>
+  <w:num w:numId="30" w16cid:durableId="1329556863">
+    <w:abstractNumId w:val="17"/>
+  </w:num>
+  <w:num w:numId="31" w16cid:durableId="2109963873">
+    <w:abstractNumId w:val="19"/>
   </w:num>
 </w:numbering>
 </file>
@@ -6689,7 +7242,7 @@
     <w:lsdException w:name="Medium Shading 2 Accent 1" w:uiPriority="64"/>
     <w:lsdException w:name="Medium List 1 Accent 1" w:uiPriority="65"/>
     <w:lsdException w:name="Revision" w:semiHidden="1"/>
-    <w:lsdException w:name="List Paragraph" w:uiPriority="34" w:qFormat="1"/>
+    <w:lsdException w:name="List Paragraph" w:uiPriority="0" w:qFormat="1"/>
     <w:lsdException w:name="Quote" w:uiPriority="29" w:qFormat="1"/>
     <w:lsdException w:name="Intense Quote" w:uiPriority="30" w:qFormat="1"/>
     <w:lsdException w:name="Medium List 2 Accent 1" w:uiPriority="66"/>
@@ -6891,6 +7444,9 @@
     <w:name w:val="Normal"/>
     <w:qFormat/>
     <w:rsid w:val="00886167"/>
+    <w:rPr>
+      <w:lang w:val="en-GB"/>
+    </w:rPr>
   </w:style>
   <w:style w:type="paragraph" w:styleId="Kop1">
     <w:name w:val="heading 1"/>
@@ -7557,7 +8113,6 @@
   <w:style w:type="paragraph" w:styleId="Lijstalinea">
     <w:name w:val="List Paragraph"/>
     <w:basedOn w:val="Standaard"/>
-    <w:uiPriority w:val="34"/>
     <w:qFormat/>
     <w:rsid w:val="000D5C84"/>
     <w:pPr>
@@ -7697,19 +8252,19 @@
 
 <file path=word/glossary/fontTable.xml><?xml version="1.0" encoding="utf-8"?>
 <w:fonts xmlns:mc="http://schemas.openxmlformats.org/markup-compatibility/2006" xmlns:r="http://schemas.openxmlformats.org/officeDocument/2006/relationships" xmlns:w="http://schemas.openxmlformats.org/wordprocessingml/2006/main" xmlns:w14="http://schemas.microsoft.com/office/word/2010/wordml" xmlns:w15="http://schemas.microsoft.com/office/word/2012/wordml" xmlns:w16cex="http://schemas.microsoft.com/office/word/2018/wordml/cex" xmlns:w16cid="http://schemas.microsoft.com/office/word/2016/wordml/cid" xmlns:w16="http://schemas.microsoft.com/office/word/2018/wordml" xmlns:w16du="http://schemas.microsoft.com/office/word/2023/wordml/word16du" xmlns:w16sdtdh="http://schemas.microsoft.com/office/word/2020/wordml/sdtdatahash" xmlns:w16se="http://schemas.microsoft.com/office/word/2015/wordml/symex" mc:Ignorable="w14 w15 w16se w16cid w16 w16cex w16sdtdh w16du">
+  <w:font w:name="Symbol">
+    <w:panose1 w:val="05050102010706020507"/>
+    <w:charset w:val="02"/>
+    <w:family w:val="roman"/>
+    <w:pitch w:val="variable"/>
+    <w:sig w:usb0="00000000" w:usb1="10000000" w:usb2="00000000" w:usb3="00000000" w:csb0="80000000" w:csb1="00000000"/>
+  </w:font>
   <w:font w:name="Times New Roman">
     <w:panose1 w:val="02020603050405020304"/>
     <w:charset w:val="00"/>
     <w:family w:val="roman"/>
     <w:pitch w:val="variable"/>
     <w:sig w:usb0="E0002EFF" w:usb1="C000785B" w:usb2="00000009" w:usb3="00000000" w:csb0="000001FF" w:csb1="00000000"/>
-  </w:font>
-  <w:font w:name="Calibri">
-    <w:panose1 w:val="020F0502020204030204"/>
-    <w:charset w:val="00"/>
-    <w:family w:val="swiss"/>
-    <w:pitch w:val="variable"/>
-    <w:sig w:usb0="E4002EFF" w:usb1="C000247B" w:usb2="00000009" w:usb3="00000000" w:csb0="000001FF" w:csb1="00000000"/>
   </w:font>
   <w:font w:name="Courier New">
     <w:panose1 w:val="02070309020205020404"/>
@@ -7725,12 +8280,12 @@
     <w:pitch w:val="variable"/>
     <w:sig w:usb0="00000000" w:usb1="10000000" w:usb2="00000000" w:usb3="00000000" w:csb0="80000000" w:csb1="00000000"/>
   </w:font>
-  <w:font w:name="Symbol">
-    <w:panose1 w:val="05050102010706020507"/>
-    <w:charset w:val="02"/>
-    <w:family w:val="roman"/>
+  <w:font w:name="Calibri">
+    <w:panose1 w:val="020F0502020204030204"/>
+    <w:charset w:val="00"/>
+    <w:family w:val="swiss"/>
     <w:pitch w:val="variable"/>
-    <w:sig w:usb0="00000000" w:usb1="10000000" w:usb2="00000000" w:usb3="00000000" w:csb0="80000000" w:csb1="00000000"/>
+    <w:sig w:usb0="E4002EFF" w:usb1="C000247B" w:usb2="00000009" w:usb3="00000000" w:csb0="000001FF" w:csb1="00000000"/>
   </w:font>
   <w:font w:name="Calibri Light">
     <w:panose1 w:val="020F0302020204030204"/>
@@ -7786,11 +8341,15 @@
     <w:rsid w:val="005C2D9B"/>
     <w:rsid w:val="00694E3D"/>
     <w:rsid w:val="006E4211"/>
+    <w:rsid w:val="007C6B7D"/>
+    <w:rsid w:val="0080692E"/>
     <w:rsid w:val="008C4323"/>
     <w:rsid w:val="008C5250"/>
     <w:rsid w:val="008D3594"/>
     <w:rsid w:val="00925800"/>
+    <w:rsid w:val="00935603"/>
     <w:rsid w:val="009F20F3"/>
+    <w:rsid w:val="00BB74F9"/>
     <w:rsid w:val="00BF7836"/>
     <w:rsid w:val="00E86D88"/>
     <w:rsid w:val="00E978A2"/>

</xml_diff>

<commit_message>
changed the experiment and i have the experimetn set-up written out and one test to check the performance off the overall level
</commit_message>
<xml_diff>
--- a/DAE GW paper template 2324.docx
+++ b/DAE GW paper template 2324.docx
@@ -5850,7 +5850,7 @@
     <w:p>
       <w:pPr>
         <w:rPr>
-          <w:lang w:val="nl-BE"/>
+          <w:lang w:val="en-US"/>
         </w:rPr>
       </w:pPr>
       <w:r>
@@ -5863,7 +5863,149 @@
         <w:rPr>
           <w:lang w:val="nl-BE"/>
         </w:rPr>
-        <w:t xml:space="preserve"> performance van wat?? Welk effect op de agent?</w:t>
+        <w:t xml:space="preserve"> performance van wat?? </w:t>
+      </w:r>
+      <w:r>
+        <w:rPr>
+          <w:lang w:val="en-US"/>
+        </w:rPr>
+        <w:t>Welk effect op de agent?</w:t>
+      </w:r>
+    </w:p>
+    <w:p>
+      <w:pPr>
+        <w:rPr>
+          <w:lang w:val="en-US"/>
+        </w:rPr>
+      </w:pPr>
+    </w:p>
+    <w:p>
+      <w:pPr>
+        <w:pStyle w:val="Kop2"/>
+      </w:pPr>
+      <w:r>
+        <w:t>Hypothesis</w:t>
+      </w:r>
+      <w:r>
+        <w:t>es</w:t>
+      </w:r>
+      <w:r>
+        <w:t>:</w:t>
+      </w:r>
+    </w:p>
+    <w:p>
+      <w:pPr>
+        <w:rPr>
+          <w:b/>
+          <w:bCs/>
+        </w:rPr>
+      </w:pPr>
+    </w:p>
+    <w:p>
+      <w:r>
+        <w:rPr>
+          <w:b/>
+          <w:bCs/>
+        </w:rPr>
+        <w:t>H</w:t>
+      </w:r>
+      <w:r>
+        <w:rPr>
+          <w:b/>
+          <w:bCs/>
+        </w:rPr>
+        <w:t>0</w:t>
+      </w:r>
+      <w:r>
+        <w:t>:</w:t>
+      </w:r>
+      <w:r>
+        <w:t xml:space="preserve"> </w:t>
+      </w:r>
+      <w:r>
+        <w:t>After comparing the data graphs from both state machines and Goal Oriented Action Planning there is no real difference in performance. Both take the same amount of time or less than 5% difference running the scripts per frame.</w:t>
+      </w:r>
+    </w:p>
+    <w:p/>
+    <w:p>
+      <w:r>
+        <w:rPr>
+          <w:b/>
+          <w:bCs/>
+        </w:rPr>
+        <w:t>H1</w:t>
+      </w:r>
+      <w:r>
+        <w:t>:</w:t>
+      </w:r>
+      <w:r>
+        <w:t xml:space="preserve"> </w:t>
+      </w:r>
+      <w:r>
+        <w:t>The Data graph of the Goal Oriented action planning take a longer time running the scripts for the frames</w:t>
+      </w:r>
+      <w:r>
+        <w:t>,</w:t>
+      </w:r>
+      <w:r>
+        <w:t xml:space="preserve"> </w:t>
+      </w:r>
+      <w:r>
+        <w:t>t</w:t>
+      </w:r>
+      <w:r>
+        <w:t>he Goal Oriented Action Planning takes  more than 5% longer compared to the state machines.</w:t>
+      </w:r>
+      <w:r>
+        <w:t xml:space="preserve"> 1 zin</w:t>
+      </w:r>
+    </w:p>
+    <w:p>
+      <w:pPr>
+        <w:rPr>
+          <w:b/>
+          <w:bCs/>
+        </w:rPr>
+      </w:pPr>
+    </w:p>
+    <w:p>
+      <w:r>
+        <w:rPr>
+          <w:b/>
+          <w:bCs/>
+        </w:rPr>
+        <w:t>H3</w:t>
+      </w:r>
+      <w:r>
+        <w:t>:</w:t>
+      </w:r>
+      <w:r>
+        <w:t xml:space="preserve"> </w:t>
+      </w:r>
+      <w:r>
+        <w:t xml:space="preserve">The time it takes for both agents to complete their tasks is the same or there is a small difference of a second. </w:t>
+      </w:r>
+    </w:p>
+    <w:p/>
+    <w:p>
+      <w:r>
+        <w:rPr>
+          <w:b/>
+          <w:bCs/>
+        </w:rPr>
+        <w:t>H4</w:t>
+      </w:r>
+      <w:r>
+        <w:t>:</w:t>
+      </w:r>
+      <w:r>
+        <w:t xml:space="preserve"> </w:t>
+      </w:r>
+      <w:r>
+        <w:t>The Agents of the state machine are faster compared to the agents of the Goal Oriented Action Planning approach</w:t>
+      </w:r>
+      <w:r>
+        <w:t>.</w:t>
       </w:r>
     </w:p>
     <w:p>
@@ -5872,88 +6014,25 @@
           <w:lang w:val="nl-BE"/>
         </w:rPr>
       </w:pPr>
-    </w:p>
-    <w:p>
-      <w:pPr>
-        <w:pStyle w:val="Kop2"/>
-      </w:pPr>
-      <w:r>
-        <w:t>Performance Hypothesis:</w:t>
-      </w:r>
-    </w:p>
-    <w:p>
-      <w:r>
-        <w:t>Null hypothesis:</w:t>
-      </w:r>
-    </w:p>
-    <w:p>
-      <w:r>
-        <w:t>After comparing the data graphs from both state machines and Goal Oriented Action Planning there is no real difference in performance. Both take the same amount of time or less than 5% difference running the scripts per frame.</w:t>
-      </w:r>
-    </w:p>
-    <w:p>
-      <w:r>
-        <w:rPr>
-          <w:highlight w:val="yellow"/>
-        </w:rPr>
-        <w:t>There is no difference in CPU performance or there is a slight decrease of 10% after switching your AI from a state machine to a Goal Oriented Action Planning approach.</w:t>
-      </w:r>
-    </w:p>
-    <w:p>
-      <w:r>
-        <w:t>Hypothesis:</w:t>
-      </w:r>
-    </w:p>
-    <w:p>
-      <w:r>
-        <w:t>The Data graph of the Goal Oriented action planning take a longer time running the scripts for the frames. The Goal Oriented Action Planning takes  more than 5% longer compared to the state machines.</w:t>
-      </w:r>
-      <w:r>
-        <w:t xml:space="preserve"> 1 zin</w:t>
-      </w:r>
-    </w:p>
-    <w:p>
-      <w:r>
-        <w:rPr>
-          <w:highlight w:val="yellow"/>
-        </w:rPr>
-        <w:t>There is a decrease in CPU performance of more than 10% after switching AI from state machines  to a Goal Oriented Action Planning approach.</w:t>
-      </w:r>
-    </w:p>
-    <w:p/>
-    <w:p>
-      <w:pPr>
+      <w:r>
         <w:rPr>
           <w:lang w:val="nl-BE"/>
         </w:rPr>
-      </w:pPr>
-      <w:r>
+        <w:t>!!!!Meet eenheid erbij zetten.!!!!!</w:t>
+      </w:r>
+    </w:p>
+    <w:p>
+      <w:pPr>
         <w:rPr>
           <w:lang w:val="nl-BE"/>
         </w:rPr>
-        <w:t xml:space="preserve">Nummer de </w:t>
-      </w:r>
-      <w:proofErr w:type="spellStart"/>
+      </w:pPr>
       <w:r>
         <w:rPr>
           <w:lang w:val="nl-BE"/>
         </w:rPr>
-        <w:t>hypothesisen</w:t>
-      </w:r>
-      <w:proofErr w:type="spellEnd"/>
-      <w:r>
-        <w:rPr>
-          <w:lang w:val="nl-BE"/>
-        </w:rPr>
-        <w:t xml:space="preserve"> (h1, h2, h3 ...).</w:t>
-      </w:r>
-    </w:p>
-    <w:p>
-      <w:pPr>
-        <w:rPr>
-          <w:lang w:val="nl-BE"/>
-        </w:rPr>
-      </w:pPr>
+        <w:br w:type="page"/>
+      </w:r>
     </w:p>
     <w:p>
       <w:pPr>
@@ -5966,95 +6045,7 @@
         <w:rPr>
           <w:lang w:val="nl-BE"/>
         </w:rPr>
-        <w:t>Agent Hypothesis:</w:t>
-      </w:r>
-      <w:r>
-        <w:rPr>
-          <w:lang w:val="nl-BE"/>
-        </w:rPr>
-        <w:t xml:space="preserve"> name change beter verwo</w:t>
-      </w:r>
-      <w:r>
-        <w:rPr>
-          <w:lang w:val="nl-BE"/>
-        </w:rPr>
-        <w:t xml:space="preserve">orden is atmost gebruiken voor tijd </w:t>
-      </w:r>
-    </w:p>
-    <w:p>
-      <w:r>
-        <w:t>Null hypothesis:</w:t>
-      </w:r>
-    </w:p>
-    <w:p>
-      <w:r>
-        <w:t xml:space="preserve">The time it takes for both agents to complete their tasks is the same or there is a small difference of a second. </w:t>
-      </w:r>
-    </w:p>
-    <w:p>
-      <w:r>
-        <w:rPr>
-          <w:highlight w:val="yellow"/>
-        </w:rPr>
-        <w:t>There is no difference between the agents their behaviour. Both the speed at which they react are the same or less than half a second difference.</w:t>
-      </w:r>
-    </w:p>
-    <w:p>
-      <w:r>
-        <w:t>Hypothesis:</w:t>
-      </w:r>
-    </w:p>
-    <w:p>
-      <w:r>
-        <w:t>The Agents of the state machine are faster compared to the agents of the Goal Oriented Action Planning approach</w:t>
-      </w:r>
-    </w:p>
-    <w:p>
-      <w:r>
-        <w:rPr>
-          <w:highlight w:val="yellow"/>
-        </w:rPr>
-        <w:t>The agents of the  Goal Oriented Action Planning react more than 0.5s faster compared to the state machine.</w:t>
-      </w:r>
-    </w:p>
-    <w:p>
-      <w:r>
-        <w:t>Hypothesis:</w:t>
-      </w:r>
-    </w:p>
-    <w:p>
-      <w:r>
-        <w:rPr>
-          <w:highlight w:val="yellow"/>
-        </w:rPr>
         <w:lastRenderedPageBreak/>
-        <w:t>The agents of the state machine react more than 0.5 seconds faster compared to the other Goal Oriented Action Planning Approach.</w:t>
-      </w:r>
-    </w:p>
-    <w:p>
-      <w:pPr>
-        <w:rPr>
-          <w:lang w:val="nl-BE"/>
-        </w:rPr>
-      </w:pPr>
-      <w:r>
-        <w:rPr>
-          <w:lang w:val="nl-BE"/>
-        </w:rPr>
-        <w:t>!!!!Meet eenheid erbij zetten.!!!!!</w:t>
-      </w:r>
-    </w:p>
-    <w:p>
-      <w:pPr>
-        <w:pStyle w:val="Kop2"/>
-        <w:rPr>
-          <w:lang w:val="nl-BE"/>
-        </w:rPr>
-      </w:pPr>
-      <w:r>
-        <w:rPr>
-          <w:lang w:val="nl-BE"/>
-        </w:rPr>
         <w:t>Methodology:</w:t>
       </w:r>
     </w:p>
@@ -6133,6 +6124,19 @@
     </w:p>
     <w:p>
       <w:pPr>
+        <w:rPr>
+          <w:lang w:val="nl-BE"/>
+        </w:rPr>
+      </w:pPr>
+      <w:r>
+        <w:rPr>
+          <w:lang w:val="nl-BE"/>
+        </w:rPr>
+        <w:br w:type="page"/>
+      </w:r>
+    </w:p>
+    <w:p>
+      <w:pPr>
         <w:pStyle w:val="Kop2"/>
         <w:rPr>
           <w:lang w:val="nl-BE"/>
@@ -6142,29 +6146,192 @@
         <w:rPr>
           <w:lang w:val="nl-BE"/>
         </w:rPr>
+        <w:lastRenderedPageBreak/>
         <w:t xml:space="preserve">Experiment: </w:t>
       </w:r>
     </w:p>
     <w:p>
-      <w:r>
-        <w:t xml:space="preserve">I will use the guide that makes the simulation game In Goal Oriented Action Planning from unity learn and try to make a version that does the exact same but with a state machine instead of </w:t>
-      </w:r>
-      <w:r>
-        <w:t>Goal Oriented Action Planning</w:t>
-      </w:r>
-      <w:r>
-        <w:t xml:space="preserve">. </w:t>
-      </w:r>
-      <w:r>
-        <w:t>There will be a level with only Goal Oriented Action planning and a level with only State machines. I will build both levels and let them run for 5 minutes with the profiler and get the data. Once I have the data from both levels I will compare the data graphs with only scripts selected with the unity Profile Analyzer(you can get it from the package manager).</w:t>
+      <w:pPr>
+        <w:rPr>
+          <w:b/>
+          <w:bCs/>
+        </w:rPr>
+      </w:pPr>
+      <w:r>
+        <w:t xml:space="preserve">The goal of the experiment is to compare </w:t>
+      </w:r>
+      <w:r>
+        <w:rPr>
+          <w:b/>
+          <w:bCs/>
+        </w:rPr>
+        <w:t xml:space="preserve">Goal Oriented Action </w:t>
+      </w:r>
+      <w:r>
+        <w:rPr>
+          <w:b/>
+          <w:bCs/>
+        </w:rPr>
+        <w:t>P</w:t>
+      </w:r>
+      <w:r>
+        <w:rPr>
+          <w:b/>
+          <w:bCs/>
+        </w:rPr>
+        <w:t>lanning</w:t>
+      </w:r>
+      <w:r>
+        <w:t xml:space="preserve"> against </w:t>
+      </w:r>
+      <w:r>
+        <w:rPr>
+          <w:b/>
+          <w:bCs/>
+        </w:rPr>
+        <w:t>State Machines</w:t>
+      </w:r>
+      <w:r>
+        <w:rPr>
+          <w:b/>
+          <w:bCs/>
+        </w:rPr>
+        <w:t xml:space="preserve"> </w:t>
+      </w:r>
+      <w:r>
+        <w:t>and answer the hypothesises</w:t>
+      </w:r>
+      <w:r>
+        <w:t>.</w:t>
+      </w:r>
+      <w:r>
+        <w:rPr>
+          <w:b/>
+          <w:bCs/>
+        </w:rPr>
+        <w:t xml:space="preserve"> </w:t>
       </w:r>
     </w:p>
     <w:p>
       <w:pPr>
+        <w:rPr>
+          <w:b/>
+          <w:bCs/>
+        </w:rPr>
+      </w:pPr>
+    </w:p>
+    <w:p>
+      <w:pPr>
         <w:pStyle w:val="Kop3"/>
       </w:pPr>
       <w:r>
-        <w:t>Behaviour of the agents:</w:t>
+        <w:t xml:space="preserve">Experiment </w:t>
+      </w:r>
+      <w:r>
+        <w:t>Set-Up:</w:t>
+      </w:r>
+    </w:p>
+    <w:p>
+      <w:r>
+        <w:t xml:space="preserve">I will create two visually identical levels in Unity. The only difference between the levels will be the AI behaviour logic. In the first level agents will use </w:t>
+      </w:r>
+      <w:r>
+        <w:rPr>
+          <w:b/>
+          <w:bCs/>
+        </w:rPr>
+        <w:t>Goal Oriented Action Planning</w:t>
+      </w:r>
+      <w:r>
+        <w:t xml:space="preserve">. In The second level agents will use </w:t>
+      </w:r>
+      <w:r>
+        <w:rPr>
+          <w:b/>
+          <w:bCs/>
+        </w:rPr>
+        <w:t>State machines</w:t>
+      </w:r>
+      <w:r>
+        <w:t>. The implementation of the Goal Oriented Action Planning is done</w:t>
+      </w:r>
+      <w:r>
+        <w:t xml:space="preserve"> using the guide by Penny The </w:t>
+      </w:r>
+      <w:proofErr w:type="spellStart"/>
+      <w:r>
+        <w:t>Byll</w:t>
+      </w:r>
+      <w:proofErr w:type="spellEnd"/>
+      <w:r>
+        <w:t xml:space="preserve"> (</w:t>
+      </w:r>
+      <w:hyperlink r:id="rId13" w:history="1">
+        <w:r>
+          <w:rPr>
+            <w:rStyle w:val="Hyperlink"/>
+          </w:rPr>
+          <w:t>https://learn.unity.com/project/goal-driven-behaviour?uv=2021.3&amp;courseId=5dd851beedbc2a1bf7b72be</w:t>
+        </w:r>
+      </w:hyperlink>
+      <w:r>
+        <w:t xml:space="preserve">). For the </w:t>
+      </w:r>
+      <w:r>
+        <w:rPr>
+          <w:b/>
+          <w:bCs/>
+        </w:rPr>
+        <w:t>S</w:t>
+      </w:r>
+      <w:r>
+        <w:rPr>
+          <w:b/>
+          <w:bCs/>
+        </w:rPr>
+        <w:t xml:space="preserve">tate </w:t>
+      </w:r>
+      <w:r>
+        <w:rPr>
+          <w:b/>
+          <w:bCs/>
+        </w:rPr>
+        <w:t>M</w:t>
+      </w:r>
+      <w:r>
+        <w:rPr>
+          <w:b/>
+          <w:bCs/>
+        </w:rPr>
+        <w:t>achines</w:t>
+      </w:r>
+      <w:r>
+        <w:t xml:space="preserve"> in the second level I will be recreating the agents behaviours of the </w:t>
+      </w:r>
+      <w:r>
+        <w:rPr>
+          <w:b/>
+          <w:bCs/>
+        </w:rPr>
+        <w:t xml:space="preserve">Goal Oriented Action Planning </w:t>
+      </w:r>
+      <w:r>
+        <w:t xml:space="preserve">making sure the behave in </w:t>
+      </w:r>
+      <w:r>
+        <w:t xml:space="preserve">exactly </w:t>
+      </w:r>
+      <w:r>
+        <w:t>the same way.</w:t>
+      </w:r>
+    </w:p>
+    <w:p/>
+    <w:p>
+      <w:pPr>
+        <w:pStyle w:val="Kop4"/>
+      </w:pPr>
+      <w:r>
+        <w:t>Agent Behaviors</w:t>
       </w:r>
     </w:p>
     <w:p>
@@ -6305,6 +6472,586 @@
         <w:t>Repeat.</w:t>
       </w:r>
     </w:p>
+    <w:p>
+      <w:r>
+        <w:br w:type="page"/>
+      </w:r>
+    </w:p>
+    <w:p>
+      <w:pPr>
+        <w:pStyle w:val="Kop3"/>
+      </w:pPr>
+      <w:r>
+        <w:lastRenderedPageBreak/>
+        <w:t>Test</w:t>
+      </w:r>
+      <w:r>
+        <w:t>ing the level for performance</w:t>
+      </w:r>
+      <w:r>
+        <w:t>:</w:t>
+      </w:r>
+    </w:p>
+    <w:p>
+      <w:r>
+        <w:t xml:space="preserve">I will create a </w:t>
+      </w:r>
+      <w:r>
+        <w:rPr>
+          <w:b/>
+          <w:bCs/>
+        </w:rPr>
+        <w:t xml:space="preserve">build </w:t>
+      </w:r>
+      <w:r>
+        <w:t xml:space="preserve">for each one of the levels one for </w:t>
+      </w:r>
+      <w:r>
+        <w:rPr>
+          <w:b/>
+          <w:bCs/>
+        </w:rPr>
+        <w:t>Goal</w:t>
+      </w:r>
+      <w:r>
+        <w:t xml:space="preserve"> </w:t>
+      </w:r>
+      <w:r>
+        <w:rPr>
+          <w:b/>
+          <w:bCs/>
+        </w:rPr>
+        <w:t>Oriented Action Planning</w:t>
+      </w:r>
+      <w:r>
+        <w:t xml:space="preserve"> and one for </w:t>
+      </w:r>
+      <w:r>
+        <w:rPr>
+          <w:b/>
+          <w:bCs/>
+        </w:rPr>
+        <w:t>State Machines</w:t>
+      </w:r>
+      <w:r>
+        <w:t>.</w:t>
+      </w:r>
+    </w:p>
+    <w:p/>
+    <w:p>
+      <w:pPr>
+        <w:pStyle w:val="Kop4"/>
+      </w:pPr>
+      <w:r>
+        <w:t>Data Collection:</w:t>
+      </w:r>
+    </w:p>
+    <w:p>
+      <w:r>
+        <w:t xml:space="preserve">I will run each level for a </w:t>
+      </w:r>
+      <w:r>
+        <w:rPr>
+          <w:b/>
+          <w:bCs/>
+        </w:rPr>
+        <w:t>duration</w:t>
+      </w:r>
+      <w:r>
+        <w:t xml:space="preserve"> of </w:t>
+      </w:r>
+      <w:r>
+        <w:rPr>
+          <w:b/>
+          <w:bCs/>
+        </w:rPr>
+        <w:t>5 minutes</w:t>
+      </w:r>
+      <w:r>
+        <w:t xml:space="preserve"> while the </w:t>
+      </w:r>
+      <w:r>
+        <w:rPr>
+          <w:b/>
+          <w:bCs/>
+        </w:rPr>
+        <w:t>U</w:t>
+      </w:r>
+      <w:r>
+        <w:rPr>
+          <w:b/>
+          <w:bCs/>
+        </w:rPr>
+        <w:t xml:space="preserve">nity </w:t>
+      </w:r>
+      <w:r>
+        <w:rPr>
+          <w:b/>
+          <w:bCs/>
+        </w:rPr>
+        <w:t>P</w:t>
+      </w:r>
+      <w:r>
+        <w:rPr>
+          <w:b/>
+          <w:bCs/>
+        </w:rPr>
+        <w:t>rofiler</w:t>
+      </w:r>
+      <w:r>
+        <w:t xml:space="preserve"> is collecting data. Once I have the data from a level I will only look at the </w:t>
+      </w:r>
+      <w:r>
+        <w:rPr>
+          <w:b/>
+          <w:bCs/>
+        </w:rPr>
+        <w:t>script</w:t>
+      </w:r>
+      <w:r>
+        <w:rPr>
+          <w:b/>
+          <w:bCs/>
+        </w:rPr>
+        <w:t xml:space="preserve"> execution time</w:t>
+      </w:r>
+      <w:r>
+        <w:t>,</w:t>
+      </w:r>
+      <w:r>
+        <w:t xml:space="preserve"> while the </w:t>
+      </w:r>
+      <w:r>
+        <w:rPr>
+          <w:b/>
+          <w:bCs/>
+        </w:rPr>
+        <w:t xml:space="preserve">target </w:t>
+      </w:r>
+      <w:r>
+        <w:rPr>
+          <w:b/>
+          <w:bCs/>
+        </w:rPr>
+        <w:t>frame rate(FPS)</w:t>
+      </w:r>
+      <w:r>
+        <w:t xml:space="preserve"> </w:t>
+      </w:r>
+      <w:r>
+        <w:t xml:space="preserve"> </w:t>
+      </w:r>
+      <w:r>
+        <w:t>is set to</w:t>
+      </w:r>
+      <w:r>
+        <w:t xml:space="preserve"> </w:t>
+      </w:r>
+      <w:r>
+        <w:rPr>
+          <w:b/>
+          <w:bCs/>
+        </w:rPr>
+        <w:t>60</w:t>
+      </w:r>
+      <w:r>
+        <w:rPr>
+          <w:b/>
+          <w:bCs/>
+        </w:rPr>
+        <w:t xml:space="preserve"> FPS</w:t>
+      </w:r>
+      <w:r>
+        <w:t xml:space="preserve">. </w:t>
+      </w:r>
+      <w:r>
+        <w:t>After completing the test</w:t>
+      </w:r>
+      <w:r>
+        <w:t xml:space="preserve"> I will extract the </w:t>
+      </w:r>
+      <w:r>
+        <w:rPr>
+          <w:b/>
+          <w:bCs/>
+        </w:rPr>
+        <w:t>Unity P</w:t>
+      </w:r>
+      <w:r>
+        <w:rPr>
+          <w:b/>
+          <w:bCs/>
+        </w:rPr>
+        <w:t>rofiler</w:t>
+      </w:r>
+      <w:r>
+        <w:t xml:space="preserve"> data and import it in the </w:t>
+      </w:r>
+      <w:r>
+        <w:rPr>
+          <w:b/>
+          <w:bCs/>
+        </w:rPr>
+        <w:t>Unity Profiler Analyzer</w:t>
+      </w:r>
+      <w:r>
+        <w:rPr>
+          <w:b/>
+          <w:bCs/>
+        </w:rPr>
+        <w:t xml:space="preserve"> </w:t>
+      </w:r>
+      <w:r>
+        <w:t>for a more detailed analysis</w:t>
+      </w:r>
+      <w:r>
+        <w:t>.</w:t>
+      </w:r>
+      <w:r>
+        <w:t xml:space="preserve"> I will run the level with the </w:t>
+      </w:r>
+      <w:r>
+        <w:rPr>
+          <w:b/>
+          <w:bCs/>
+        </w:rPr>
+        <w:t>Unity Profiler</w:t>
+      </w:r>
+      <w:r>
+        <w:t xml:space="preserve"> for </w:t>
+      </w:r>
+      <w:r>
+        <w:rPr>
+          <w:b/>
+          <w:bCs/>
+        </w:rPr>
+        <w:t>five times in total</w:t>
+      </w:r>
+      <w:r>
+        <w:t xml:space="preserve"> and compare their data against themselves and take the </w:t>
+      </w:r>
+      <w:r>
+        <w:rPr>
+          <w:b/>
+          <w:bCs/>
+        </w:rPr>
+        <w:t>average of the five runs</w:t>
+      </w:r>
+      <w:r>
+        <w:t>.</w:t>
+      </w:r>
+    </w:p>
+    <w:p>
+      <w:pPr>
+        <w:rPr>
+          <w:b/>
+          <w:bCs/>
+        </w:rPr>
+      </w:pPr>
+    </w:p>
+    <w:p>
+      <w:pPr>
+        <w:pStyle w:val="Kop4"/>
+      </w:pPr>
+      <w:r>
+        <w:t xml:space="preserve">Data </w:t>
+      </w:r>
+      <w:r>
+        <w:t>Comparison:</w:t>
+      </w:r>
+    </w:p>
+    <w:p>
+      <w:r>
+        <w:t xml:space="preserve">After taking the average of the five runs for both </w:t>
+      </w:r>
+      <w:r>
+        <w:rPr>
+          <w:b/>
+          <w:bCs/>
+        </w:rPr>
+        <w:t>AI decision making systems</w:t>
+      </w:r>
+      <w:r>
+        <w:t xml:space="preserve"> I will compare them against each other.</w:t>
+      </w:r>
+    </w:p>
+    <w:p>
+      <w:r>
+        <w:t xml:space="preserve">These are the variables I will </w:t>
+      </w:r>
+      <w:r>
+        <w:t>Compare against each other</w:t>
+      </w:r>
+      <w:r>
+        <w:t>:</w:t>
+      </w:r>
+    </w:p>
+    <w:p>
+      <w:pPr>
+        <w:pStyle w:val="Lijstalinea"/>
+        <w:numPr>
+          <w:ilvl w:val="0"/>
+          <w:numId w:val="37"/>
+        </w:numPr>
+      </w:pPr>
+      <w:r>
+        <w:t>Average execution time per frame for scripts.</w:t>
+      </w:r>
+    </w:p>
+    <w:p>
+      <w:pPr>
+        <w:pStyle w:val="Lijstalinea"/>
+        <w:numPr>
+          <w:ilvl w:val="0"/>
+          <w:numId w:val="37"/>
+        </w:numPr>
+      </w:pPr>
+      <w:r>
+        <w:t>How many time the target fps of 60 was missed.</w:t>
+      </w:r>
+    </w:p>
+    <w:p>
+      <w:r>
+        <w:t xml:space="preserve">These are the averages of </w:t>
+      </w:r>
+      <w:r>
+        <w:rPr>
+          <w:b/>
+          <w:bCs/>
+        </w:rPr>
+        <w:t>f</w:t>
+      </w:r>
+      <w:r>
+        <w:rPr>
+          <w:b/>
+          <w:bCs/>
+        </w:rPr>
+        <w:t>ive runs</w:t>
+      </w:r>
+      <w:r>
+        <w:t xml:space="preserve"> of </w:t>
+      </w:r>
+      <w:r>
+        <w:rPr>
+          <w:b/>
+          <w:bCs/>
+        </w:rPr>
+        <w:t>Goal Oriented Actions Planning</w:t>
+      </w:r>
+      <w:r>
+        <w:t xml:space="preserve"> compared to the averages of five runs of </w:t>
+      </w:r>
+      <w:r>
+        <w:rPr>
+          <w:b/>
+          <w:bCs/>
+        </w:rPr>
+        <w:t>State Machines</w:t>
+      </w:r>
+      <w:r>
+        <w:t xml:space="preserve">. </w:t>
+      </w:r>
+      <w:r>
+        <w:t xml:space="preserve">I will also </w:t>
+      </w:r>
+      <w:r>
+        <w:t>a graph of every run.</w:t>
+      </w:r>
+    </w:p>
+    <w:p/>
+    <w:p>
+      <w:pPr>
+        <w:pStyle w:val="Kop3"/>
+      </w:pPr>
+      <w:r>
+        <w:t>Answer:</w:t>
+      </w:r>
+    </w:p>
+    <w:p>
+      <w:r>
+        <w:t xml:space="preserve">After I have compared the </w:t>
+      </w:r>
+      <w:r>
+        <w:rPr>
+          <w:b/>
+          <w:bCs/>
+        </w:rPr>
+        <w:t>five runs</w:t>
+      </w:r>
+      <w:r>
+        <w:t xml:space="preserve"> of both behaviour decision making systems, </w:t>
+      </w:r>
+      <w:r>
+        <w:t xml:space="preserve">I can </w:t>
+      </w:r>
+      <w:r>
+        <w:rPr>
+          <w:b/>
+          <w:bCs/>
+        </w:rPr>
+        <w:t>answer Hypothesis 0 and 1</w:t>
+      </w:r>
+      <w:r>
+        <w:t>.</w:t>
+      </w:r>
+    </w:p>
+    <w:p>
+      <w:pPr>
+        <w:rPr>
+          <w:b/>
+          <w:bCs/>
+        </w:rPr>
+      </w:pPr>
+      <w:r>
+        <w:rPr>
+          <w:b/>
+          <w:bCs/>
+        </w:rPr>
+        <w:br w:type="page"/>
+      </w:r>
+    </w:p>
+    <w:p>
+      <w:r>
+        <w:lastRenderedPageBreak/>
+        <w:t>The experiment is a simulation</w:t>
+      </w:r>
+      <w:r>
+        <w:t xml:space="preserve">. There are two </w:t>
+      </w:r>
+      <w:r>
+        <w:t xml:space="preserve">visually </w:t>
+      </w:r>
+      <w:r>
+        <w:t xml:space="preserve">identical levels </w:t>
+      </w:r>
+      <w:r>
+        <w:t xml:space="preserve">where the only difference is the agents his AI. One level will have the </w:t>
+      </w:r>
+      <w:r>
+        <w:rPr>
+          <w:b/>
+          <w:bCs/>
+        </w:rPr>
+        <w:t>Goal Oriented Action Planning</w:t>
+      </w:r>
+      <w:r>
+        <w:t xml:space="preserve"> behaviour, while the other will have the </w:t>
+      </w:r>
+      <w:r>
+        <w:rPr>
+          <w:b/>
+          <w:bCs/>
+        </w:rPr>
+        <w:t>state machines</w:t>
+      </w:r>
+      <w:r>
+        <w:t xml:space="preserve"> as his behaviour. To make the agents Goal Oriented Action Planning behaviour I will use this guide from Penny De </w:t>
+      </w:r>
+      <w:proofErr w:type="spellStart"/>
+      <w:r>
+        <w:t>Byll</w:t>
+      </w:r>
+      <w:proofErr w:type="spellEnd"/>
+      <w:r>
+        <w:t xml:space="preserve"> </w:t>
+      </w:r>
+      <w:hyperlink r:id="rId14" w:history="1">
+        <w:r>
+          <w:rPr>
+            <w:rStyle w:val="Hyperlink"/>
+          </w:rPr>
+          <w:t>https://learn.unity.com/project/goal-driven-behaviour?uv=2021.3&amp;courseId=5dd851beedbc2a1bf7b72be</w:t>
+        </w:r>
+      </w:hyperlink>
+      <w:r>
+        <w:t>.</w:t>
+      </w:r>
+    </w:p>
+    <w:p>
+      <w:r>
+        <w:t xml:space="preserve">After having a complete working level of the </w:t>
+      </w:r>
+      <w:r>
+        <w:rPr>
+          <w:b/>
+          <w:bCs/>
+        </w:rPr>
+        <w:t>Goal Oriented Action Planning</w:t>
+      </w:r>
+      <w:r>
+        <w:t xml:space="preserve"> approach, I will recreate the same agents behaviours but with </w:t>
+      </w:r>
+      <w:r>
+        <w:rPr>
+          <w:b/>
+          <w:bCs/>
+        </w:rPr>
+        <w:t>State Machines</w:t>
+      </w:r>
+      <w:r>
+        <w:rPr>
+          <w:b/>
+          <w:bCs/>
+        </w:rPr>
+        <w:t xml:space="preserve">. </w:t>
+      </w:r>
+      <w:r>
+        <w:t>Both AI work differently but the agents will still have the same behaviours.</w:t>
+      </w:r>
+    </w:p>
+    <w:p/>
+    <w:p>
+      <w:pPr>
+        <w:rPr>
+          <w:b/>
+          <w:bCs/>
+        </w:rPr>
+      </w:pPr>
+      <w:r>
+        <w:rPr>
+          <w:b/>
+          <w:bCs/>
+        </w:rPr>
+        <w:t>Testing:</w:t>
+      </w:r>
+    </w:p>
+    <w:p>
+      <w:r>
+        <w:t>I make a build of each level and use the unity profiler to get the data from the build. I let each level play for 5 minutes. After the 5 minutes I extract the data and import that into the unity profiler analyser.</w:t>
+      </w:r>
+    </w:p>
+    <w:p>
+      <w:pPr>
+        <w:rPr>
+          <w:b/>
+          <w:bCs/>
+        </w:rPr>
+      </w:pPr>
+    </w:p>
+    <w:p>
+      <w:pPr>
+        <w:rPr>
+          <w:b/>
+          <w:bCs/>
+        </w:rPr>
+      </w:pPr>
+    </w:p>
+    <w:p>
+      <w:pPr>
+        <w:rPr>
+          <w:b/>
+          <w:bCs/>
+        </w:rPr>
+      </w:pPr>
+    </w:p>
+    <w:p>
+      <w:r>
+        <w:t xml:space="preserve">I will use the guide that makes the simulation game In Goal Oriented Action Planning from unity learn and try to make a version that does the exact same but with a state machine instead of Goal Oriented Action Planning. </w:t>
+      </w:r>
+      <w:r>
+        <w:t>There will be a level with only Goal Oriented Action planning and a level with only State machines. I will build both levels and let them run for 5 minutes with the profiler and get the data. Once I have the data from both levels I will compare the data graphs with only scripts selected with the unity Profile Analyzer(you can get it from the package manager).</w:t>
+      </w:r>
+    </w:p>
     <w:p/>
     <w:p>
       <w:pPr>
@@ -6316,7 +7063,6 @@
       </w:pPr>
       <w:bookmarkStart w:id="6" w:name="_Toc153482836"/>
       <w:r>
-        <w:lastRenderedPageBreak/>
         <w:t>Topic 1</w:t>
       </w:r>
       <w:bookmarkEnd w:id="6"/>
@@ -7955,7 +8701,6 @@
     </w:p>
     <w:p>
       <w:r>
-        <w:lastRenderedPageBreak/>
         <w:t xml:space="preserve">Proin </w:t>
       </w:r>
       <w:proofErr w:type="spellStart"/>
@@ -8670,6 +9415,7 @@
     </w:p>
     <w:p>
       <w:r>
+        <w:lastRenderedPageBreak/>
         <w:t xml:space="preserve">Proin </w:t>
       </w:r>
       <w:proofErr w:type="spellStart"/>
@@ -11397,7 +12143,7 @@
                     <pic:cNvPicPr/>
                   </pic:nvPicPr>
                   <pic:blipFill>
-                    <a:blip r:embed="rId13">
+                    <a:blip r:embed="rId15">
                       <a:extLst>
                         <a:ext uri="{28A0092B-C50C-407E-A947-70E740481C1C}">
                           <a14:useLocalDpi xmlns:a14="http://schemas.microsoft.com/office/drawing/2010/main" val="0"/>
@@ -18109,7 +18855,7 @@
       <w:r>
         <w:t xml:space="preserve">. Retrieved November 6 2016 from </w:t>
       </w:r>
-      <w:hyperlink r:id="rId14" w:history="1">
+      <w:hyperlink r:id="rId16" w:history="1">
         <w:r>
           <w:rPr>
             <w:rStyle w:val="Hyperlink"/>
@@ -18130,7 +18876,7 @@
       <w:r>
         <w:t xml:space="preserve"> slides]  from </w:t>
       </w:r>
-      <w:hyperlink r:id="rId15" w:history="1">
+      <w:hyperlink r:id="rId17" w:history="1">
         <w:r>
           <w:rPr>
             <w:rStyle w:val="Hyperlink"/>
@@ -19632,12 +20378,12 @@
     <w:p/>
     <w:p/>
     <w:sectPr>
-      <w:headerReference w:type="even" r:id="rId16"/>
-      <w:headerReference w:type="default" r:id="rId17"/>
-      <w:footerReference w:type="even" r:id="rId18"/>
-      <w:footerReference w:type="default" r:id="rId19"/>
-      <w:headerReference w:type="first" r:id="rId20"/>
-      <w:footerReference w:type="first" r:id="rId21"/>
+      <w:headerReference w:type="even" r:id="rId18"/>
+      <w:headerReference w:type="default" r:id="rId19"/>
+      <w:footerReference w:type="even" r:id="rId20"/>
+      <w:footerReference w:type="default" r:id="rId21"/>
+      <w:headerReference w:type="first" r:id="rId22"/>
+      <w:footerReference w:type="first" r:id="rId23"/>
       <w:pgSz w:w="12240" w:h="15840"/>
       <w:pgMar w:top="1440" w:right="1440" w:bottom="1440" w:left="1440" w:header="720" w:footer="720" w:gutter="0"/>
       <w:pgNumType w:start="0"/>
@@ -21580,181 +22326,9 @@
     </w:lvl>
   </w:abstractNum>
   <w:abstractNum w:abstractNumId="18" w15:restartNumberingAfterBreak="0">
-    <w:nsid w:val="73642704"/>
-    <w:multiLevelType w:val="multilevel"/>
-    <w:tmpl w:val="0409001F"/>
-    <w:lvl w:ilvl="0">
-      <w:start w:val="1"/>
-      <w:numFmt w:val="decimal"/>
-      <w:lvlText w:val="%1."/>
-      <w:lvlJc w:val="left"/>
-      <w:pPr>
-        <w:ind w:left="360" w:hanging="360"/>
-      </w:pPr>
-    </w:lvl>
-    <w:lvl w:ilvl="1">
-      <w:start w:val="1"/>
-      <w:numFmt w:val="decimal"/>
-      <w:lvlText w:val="%1.%2."/>
-      <w:lvlJc w:val="left"/>
-      <w:pPr>
-        <w:ind w:left="792" w:hanging="432"/>
-      </w:pPr>
-    </w:lvl>
-    <w:lvl w:ilvl="2">
-      <w:start w:val="1"/>
-      <w:numFmt w:val="decimal"/>
-      <w:lvlText w:val="%1.%2.%3."/>
-      <w:lvlJc w:val="left"/>
-      <w:pPr>
-        <w:ind w:left="1224" w:hanging="504"/>
-      </w:pPr>
-    </w:lvl>
-    <w:lvl w:ilvl="3">
-      <w:start w:val="1"/>
-      <w:numFmt w:val="decimal"/>
-      <w:lvlText w:val="%1.%2.%3.%4."/>
-      <w:lvlJc w:val="left"/>
-      <w:pPr>
-        <w:ind w:left="1728" w:hanging="648"/>
-      </w:pPr>
-    </w:lvl>
-    <w:lvl w:ilvl="4">
-      <w:start w:val="1"/>
-      <w:numFmt w:val="decimal"/>
-      <w:lvlText w:val="%1.%2.%3.%4.%5."/>
-      <w:lvlJc w:val="left"/>
-      <w:pPr>
-        <w:ind w:left="2232" w:hanging="792"/>
-      </w:pPr>
-    </w:lvl>
-    <w:lvl w:ilvl="5">
-      <w:start w:val="1"/>
-      <w:numFmt w:val="decimal"/>
-      <w:lvlText w:val="%1.%2.%3.%4.%5.%6."/>
-      <w:lvlJc w:val="left"/>
-      <w:pPr>
-        <w:ind w:left="2736" w:hanging="936"/>
-      </w:pPr>
-    </w:lvl>
-    <w:lvl w:ilvl="6">
-      <w:start w:val="1"/>
-      <w:numFmt w:val="decimal"/>
-      <w:lvlText w:val="%1.%2.%3.%4.%5.%6.%7."/>
-      <w:lvlJc w:val="left"/>
-      <w:pPr>
-        <w:ind w:left="3240" w:hanging="1080"/>
-      </w:pPr>
-    </w:lvl>
-    <w:lvl w:ilvl="7">
-      <w:start w:val="1"/>
-      <w:numFmt w:val="decimal"/>
-      <w:lvlText w:val="%1.%2.%3.%4.%5.%6.%7.%8."/>
-      <w:lvlJc w:val="left"/>
-      <w:pPr>
-        <w:ind w:left="3744" w:hanging="1224"/>
-      </w:pPr>
-    </w:lvl>
-    <w:lvl w:ilvl="8">
-      <w:start w:val="1"/>
-      <w:numFmt w:val="decimal"/>
-      <w:lvlText w:val="%1.%2.%3.%4.%5.%6.%7.%8.%9."/>
-      <w:lvlJc w:val="left"/>
-      <w:pPr>
-        <w:ind w:left="4320" w:hanging="1440"/>
-      </w:pPr>
-    </w:lvl>
-  </w:abstractNum>
-  <w:abstractNum w:abstractNumId="19" w15:restartNumberingAfterBreak="0">
-    <w:nsid w:val="746214A8"/>
-    <w:multiLevelType w:val="multilevel"/>
-    <w:tmpl w:val="0409001F"/>
-    <w:lvl w:ilvl="0">
-      <w:start w:val="1"/>
-      <w:numFmt w:val="decimal"/>
-      <w:lvlText w:val="%1."/>
-      <w:lvlJc w:val="left"/>
-      <w:pPr>
-        <w:ind w:left="360" w:hanging="360"/>
-      </w:pPr>
-    </w:lvl>
-    <w:lvl w:ilvl="1">
-      <w:start w:val="1"/>
-      <w:numFmt w:val="decimal"/>
-      <w:lvlText w:val="%1.%2."/>
-      <w:lvlJc w:val="left"/>
-      <w:pPr>
-        <w:ind w:left="792" w:hanging="432"/>
-      </w:pPr>
-    </w:lvl>
-    <w:lvl w:ilvl="2">
-      <w:start w:val="1"/>
-      <w:numFmt w:val="decimal"/>
-      <w:lvlText w:val="%1.%2.%3."/>
-      <w:lvlJc w:val="left"/>
-      <w:pPr>
-        <w:ind w:left="1224" w:hanging="504"/>
-      </w:pPr>
-    </w:lvl>
-    <w:lvl w:ilvl="3">
-      <w:start w:val="1"/>
-      <w:numFmt w:val="decimal"/>
-      <w:lvlText w:val="%1.%2.%3.%4."/>
-      <w:lvlJc w:val="left"/>
-      <w:pPr>
-        <w:ind w:left="1728" w:hanging="648"/>
-      </w:pPr>
-    </w:lvl>
-    <w:lvl w:ilvl="4">
-      <w:start w:val="1"/>
-      <w:numFmt w:val="decimal"/>
-      <w:lvlText w:val="%1.%2.%3.%4.%5."/>
-      <w:lvlJc w:val="left"/>
-      <w:pPr>
-        <w:ind w:left="2232" w:hanging="792"/>
-      </w:pPr>
-    </w:lvl>
-    <w:lvl w:ilvl="5">
-      <w:start w:val="1"/>
-      <w:numFmt w:val="decimal"/>
-      <w:lvlText w:val="%1.%2.%3.%4.%5.%6."/>
-      <w:lvlJc w:val="left"/>
-      <w:pPr>
-        <w:ind w:left="2736" w:hanging="936"/>
-      </w:pPr>
-    </w:lvl>
-    <w:lvl w:ilvl="6">
-      <w:start w:val="1"/>
-      <w:numFmt w:val="decimal"/>
-      <w:lvlText w:val="%1.%2.%3.%4.%5.%6.%7."/>
-      <w:lvlJc w:val="left"/>
-      <w:pPr>
-        <w:ind w:left="3240" w:hanging="1080"/>
-      </w:pPr>
-    </w:lvl>
-    <w:lvl w:ilvl="7">
-      <w:start w:val="1"/>
-      <w:numFmt w:val="decimal"/>
-      <w:lvlText w:val="%1.%2.%3.%4.%5.%6.%7.%8."/>
-      <w:lvlJc w:val="left"/>
-      <w:pPr>
-        <w:ind w:left="3744" w:hanging="1224"/>
-      </w:pPr>
-    </w:lvl>
-    <w:lvl w:ilvl="8">
-      <w:start w:val="1"/>
-      <w:numFmt w:val="decimal"/>
-      <w:lvlText w:val="%1.%2.%3.%4.%5.%6.%7.%8.%9."/>
-      <w:lvlJc w:val="left"/>
-      <w:pPr>
-        <w:ind w:left="4320" w:hanging="1440"/>
-      </w:pPr>
-    </w:lvl>
-  </w:abstractNum>
-  <w:abstractNum w:abstractNumId="20" w15:restartNumberingAfterBreak="0">
-    <w:nsid w:val="76224F73"/>
+    <w:nsid w:val="7288166B"/>
     <w:multiLevelType w:val="hybridMultilevel"/>
-    <w:tmpl w:val="4FA0341E"/>
+    <w:tmpl w:val="694E74E4"/>
     <w:lvl w:ilvl="0" w:tplc="08130001">
       <w:start w:val="1"/>
       <w:numFmt w:val="bullet"/>
@@ -21864,7 +22438,292 @@
       </w:rPr>
     </w:lvl>
   </w:abstractNum>
+  <w:abstractNum w:abstractNumId="19" w15:restartNumberingAfterBreak="0">
+    <w:nsid w:val="73642704"/>
+    <w:multiLevelType w:val="multilevel"/>
+    <w:tmpl w:val="0409001F"/>
+    <w:lvl w:ilvl="0">
+      <w:start w:val="1"/>
+      <w:numFmt w:val="decimal"/>
+      <w:lvlText w:val="%1."/>
+      <w:lvlJc w:val="left"/>
+      <w:pPr>
+        <w:ind w:left="360" w:hanging="360"/>
+      </w:pPr>
+    </w:lvl>
+    <w:lvl w:ilvl="1">
+      <w:start w:val="1"/>
+      <w:numFmt w:val="decimal"/>
+      <w:lvlText w:val="%1.%2."/>
+      <w:lvlJc w:val="left"/>
+      <w:pPr>
+        <w:ind w:left="792" w:hanging="432"/>
+      </w:pPr>
+    </w:lvl>
+    <w:lvl w:ilvl="2">
+      <w:start w:val="1"/>
+      <w:numFmt w:val="decimal"/>
+      <w:lvlText w:val="%1.%2.%3."/>
+      <w:lvlJc w:val="left"/>
+      <w:pPr>
+        <w:ind w:left="1224" w:hanging="504"/>
+      </w:pPr>
+    </w:lvl>
+    <w:lvl w:ilvl="3">
+      <w:start w:val="1"/>
+      <w:numFmt w:val="decimal"/>
+      <w:lvlText w:val="%1.%2.%3.%4."/>
+      <w:lvlJc w:val="left"/>
+      <w:pPr>
+        <w:ind w:left="1728" w:hanging="648"/>
+      </w:pPr>
+    </w:lvl>
+    <w:lvl w:ilvl="4">
+      <w:start w:val="1"/>
+      <w:numFmt w:val="decimal"/>
+      <w:lvlText w:val="%1.%2.%3.%4.%5."/>
+      <w:lvlJc w:val="left"/>
+      <w:pPr>
+        <w:ind w:left="2232" w:hanging="792"/>
+      </w:pPr>
+    </w:lvl>
+    <w:lvl w:ilvl="5">
+      <w:start w:val="1"/>
+      <w:numFmt w:val="decimal"/>
+      <w:lvlText w:val="%1.%2.%3.%4.%5.%6."/>
+      <w:lvlJc w:val="left"/>
+      <w:pPr>
+        <w:ind w:left="2736" w:hanging="936"/>
+      </w:pPr>
+    </w:lvl>
+    <w:lvl w:ilvl="6">
+      <w:start w:val="1"/>
+      <w:numFmt w:val="decimal"/>
+      <w:lvlText w:val="%1.%2.%3.%4.%5.%6.%7."/>
+      <w:lvlJc w:val="left"/>
+      <w:pPr>
+        <w:ind w:left="3240" w:hanging="1080"/>
+      </w:pPr>
+    </w:lvl>
+    <w:lvl w:ilvl="7">
+      <w:start w:val="1"/>
+      <w:numFmt w:val="decimal"/>
+      <w:lvlText w:val="%1.%2.%3.%4.%5.%6.%7.%8."/>
+      <w:lvlJc w:val="left"/>
+      <w:pPr>
+        <w:ind w:left="3744" w:hanging="1224"/>
+      </w:pPr>
+    </w:lvl>
+    <w:lvl w:ilvl="8">
+      <w:start w:val="1"/>
+      <w:numFmt w:val="decimal"/>
+      <w:lvlText w:val="%1.%2.%3.%4.%5.%6.%7.%8.%9."/>
+      <w:lvlJc w:val="left"/>
+      <w:pPr>
+        <w:ind w:left="4320" w:hanging="1440"/>
+      </w:pPr>
+    </w:lvl>
+  </w:abstractNum>
+  <w:abstractNum w:abstractNumId="20" w15:restartNumberingAfterBreak="0">
+    <w:nsid w:val="746214A8"/>
+    <w:multiLevelType w:val="multilevel"/>
+    <w:tmpl w:val="0409001F"/>
+    <w:lvl w:ilvl="0">
+      <w:start w:val="1"/>
+      <w:numFmt w:val="decimal"/>
+      <w:lvlText w:val="%1."/>
+      <w:lvlJc w:val="left"/>
+      <w:pPr>
+        <w:ind w:left="360" w:hanging="360"/>
+      </w:pPr>
+    </w:lvl>
+    <w:lvl w:ilvl="1">
+      <w:start w:val="1"/>
+      <w:numFmt w:val="decimal"/>
+      <w:lvlText w:val="%1.%2."/>
+      <w:lvlJc w:val="left"/>
+      <w:pPr>
+        <w:ind w:left="792" w:hanging="432"/>
+      </w:pPr>
+    </w:lvl>
+    <w:lvl w:ilvl="2">
+      <w:start w:val="1"/>
+      <w:numFmt w:val="decimal"/>
+      <w:lvlText w:val="%1.%2.%3."/>
+      <w:lvlJc w:val="left"/>
+      <w:pPr>
+        <w:ind w:left="1224" w:hanging="504"/>
+      </w:pPr>
+    </w:lvl>
+    <w:lvl w:ilvl="3">
+      <w:start w:val="1"/>
+      <w:numFmt w:val="decimal"/>
+      <w:lvlText w:val="%1.%2.%3.%4."/>
+      <w:lvlJc w:val="left"/>
+      <w:pPr>
+        <w:ind w:left="1728" w:hanging="648"/>
+      </w:pPr>
+    </w:lvl>
+    <w:lvl w:ilvl="4">
+      <w:start w:val="1"/>
+      <w:numFmt w:val="decimal"/>
+      <w:lvlText w:val="%1.%2.%3.%4.%5."/>
+      <w:lvlJc w:val="left"/>
+      <w:pPr>
+        <w:ind w:left="2232" w:hanging="792"/>
+      </w:pPr>
+    </w:lvl>
+    <w:lvl w:ilvl="5">
+      <w:start w:val="1"/>
+      <w:numFmt w:val="decimal"/>
+      <w:lvlText w:val="%1.%2.%3.%4.%5.%6."/>
+      <w:lvlJc w:val="left"/>
+      <w:pPr>
+        <w:ind w:left="2736" w:hanging="936"/>
+      </w:pPr>
+    </w:lvl>
+    <w:lvl w:ilvl="6">
+      <w:start w:val="1"/>
+      <w:numFmt w:val="decimal"/>
+      <w:lvlText w:val="%1.%2.%3.%4.%5.%6.%7."/>
+      <w:lvlJc w:val="left"/>
+      <w:pPr>
+        <w:ind w:left="3240" w:hanging="1080"/>
+      </w:pPr>
+    </w:lvl>
+    <w:lvl w:ilvl="7">
+      <w:start w:val="1"/>
+      <w:numFmt w:val="decimal"/>
+      <w:lvlText w:val="%1.%2.%3.%4.%5.%6.%7.%8."/>
+      <w:lvlJc w:val="left"/>
+      <w:pPr>
+        <w:ind w:left="3744" w:hanging="1224"/>
+      </w:pPr>
+    </w:lvl>
+    <w:lvl w:ilvl="8">
+      <w:start w:val="1"/>
+      <w:numFmt w:val="decimal"/>
+      <w:lvlText w:val="%1.%2.%3.%4.%5.%6.%7.%8.%9."/>
+      <w:lvlJc w:val="left"/>
+      <w:pPr>
+        <w:ind w:left="4320" w:hanging="1440"/>
+      </w:pPr>
+    </w:lvl>
+  </w:abstractNum>
   <w:abstractNum w:abstractNumId="21" w15:restartNumberingAfterBreak="0">
+    <w:nsid w:val="76224F73"/>
+    <w:multiLevelType w:val="hybridMultilevel"/>
+    <w:tmpl w:val="4FA0341E"/>
+    <w:lvl w:ilvl="0" w:tplc="08130001">
+      <w:start w:val="1"/>
+      <w:numFmt w:val="bullet"/>
+      <w:lvlText w:val=""/>
+      <w:lvlJc w:val="left"/>
+      <w:pPr>
+        <w:ind w:left="720" w:hanging="360"/>
+      </w:pPr>
+      <w:rPr>
+        <w:rFonts w:ascii="Symbol" w:hAnsi="Symbol" w:hint="default"/>
+      </w:rPr>
+    </w:lvl>
+    <w:lvl w:ilvl="1" w:tplc="08130003" w:tentative="1">
+      <w:start w:val="1"/>
+      <w:numFmt w:val="bullet"/>
+      <w:lvlText w:val="o"/>
+      <w:lvlJc w:val="left"/>
+      <w:pPr>
+        <w:ind w:left="1440" w:hanging="360"/>
+      </w:pPr>
+      <w:rPr>
+        <w:rFonts w:ascii="Courier New" w:hAnsi="Courier New" w:cs="Courier New" w:hint="default"/>
+      </w:rPr>
+    </w:lvl>
+    <w:lvl w:ilvl="2" w:tplc="08130005" w:tentative="1">
+      <w:start w:val="1"/>
+      <w:numFmt w:val="bullet"/>
+      <w:lvlText w:val=""/>
+      <w:lvlJc w:val="left"/>
+      <w:pPr>
+        <w:ind w:left="2160" w:hanging="360"/>
+      </w:pPr>
+      <w:rPr>
+        <w:rFonts w:ascii="Wingdings" w:hAnsi="Wingdings" w:hint="default"/>
+      </w:rPr>
+    </w:lvl>
+    <w:lvl w:ilvl="3" w:tplc="08130001" w:tentative="1">
+      <w:start w:val="1"/>
+      <w:numFmt w:val="bullet"/>
+      <w:lvlText w:val=""/>
+      <w:lvlJc w:val="left"/>
+      <w:pPr>
+        <w:ind w:left="2880" w:hanging="360"/>
+      </w:pPr>
+      <w:rPr>
+        <w:rFonts w:ascii="Symbol" w:hAnsi="Symbol" w:hint="default"/>
+      </w:rPr>
+    </w:lvl>
+    <w:lvl w:ilvl="4" w:tplc="08130003" w:tentative="1">
+      <w:start w:val="1"/>
+      <w:numFmt w:val="bullet"/>
+      <w:lvlText w:val="o"/>
+      <w:lvlJc w:val="left"/>
+      <w:pPr>
+        <w:ind w:left="3600" w:hanging="360"/>
+      </w:pPr>
+      <w:rPr>
+        <w:rFonts w:ascii="Courier New" w:hAnsi="Courier New" w:cs="Courier New" w:hint="default"/>
+      </w:rPr>
+    </w:lvl>
+    <w:lvl w:ilvl="5" w:tplc="08130005" w:tentative="1">
+      <w:start w:val="1"/>
+      <w:numFmt w:val="bullet"/>
+      <w:lvlText w:val=""/>
+      <w:lvlJc w:val="left"/>
+      <w:pPr>
+        <w:ind w:left="4320" w:hanging="360"/>
+      </w:pPr>
+      <w:rPr>
+        <w:rFonts w:ascii="Wingdings" w:hAnsi="Wingdings" w:hint="default"/>
+      </w:rPr>
+    </w:lvl>
+    <w:lvl w:ilvl="6" w:tplc="08130001" w:tentative="1">
+      <w:start w:val="1"/>
+      <w:numFmt w:val="bullet"/>
+      <w:lvlText w:val=""/>
+      <w:lvlJc w:val="left"/>
+      <w:pPr>
+        <w:ind w:left="5040" w:hanging="360"/>
+      </w:pPr>
+      <w:rPr>
+        <w:rFonts w:ascii="Symbol" w:hAnsi="Symbol" w:hint="default"/>
+      </w:rPr>
+    </w:lvl>
+    <w:lvl w:ilvl="7" w:tplc="08130003" w:tentative="1">
+      <w:start w:val="1"/>
+      <w:numFmt w:val="bullet"/>
+      <w:lvlText w:val="o"/>
+      <w:lvlJc w:val="left"/>
+      <w:pPr>
+        <w:ind w:left="5760" w:hanging="360"/>
+      </w:pPr>
+      <w:rPr>
+        <w:rFonts w:ascii="Courier New" w:hAnsi="Courier New" w:cs="Courier New" w:hint="default"/>
+      </w:rPr>
+    </w:lvl>
+    <w:lvl w:ilvl="8" w:tplc="08130005" w:tentative="1">
+      <w:start w:val="1"/>
+      <w:numFmt w:val="bullet"/>
+      <w:lvlText w:val=""/>
+      <w:lvlJc w:val="left"/>
+      <w:pPr>
+        <w:ind w:left="6480" w:hanging="360"/>
+      </w:pPr>
+      <w:rPr>
+        <w:rFonts w:ascii="Wingdings" w:hAnsi="Wingdings" w:hint="default"/>
+      </w:rPr>
+    </w:lvl>
+  </w:abstractNum>
+  <w:abstractNum w:abstractNumId="22" w15:restartNumberingAfterBreak="0">
     <w:nsid w:val="77350FD2"/>
     <w:multiLevelType w:val="hybridMultilevel"/>
     <w:tmpl w:val="C1E2A31A"/>
@@ -21976,7 +22835,7 @@
       </w:rPr>
     </w:lvl>
   </w:abstractNum>
-  <w:abstractNum w:abstractNumId="22" w15:restartNumberingAfterBreak="0">
+  <w:abstractNum w:abstractNumId="23" w15:restartNumberingAfterBreak="0">
     <w:nsid w:val="7B4D0879"/>
     <w:multiLevelType w:val="hybridMultilevel"/>
     <w:tmpl w:val="6422FE52"/>
@@ -22065,7 +22924,7 @@
       </w:pPr>
     </w:lvl>
   </w:abstractNum>
-  <w:abstractNum w:abstractNumId="23" w15:restartNumberingAfterBreak="0">
+  <w:abstractNum w:abstractNumId="24" w15:restartNumberingAfterBreak="0">
     <w:nsid w:val="7C854FA1"/>
     <w:multiLevelType w:val="multilevel"/>
     <w:tmpl w:val="2460FB04"/>
@@ -22214,7 +23073,7 @@
       </w:rPr>
     </w:lvl>
   </w:abstractNum>
-  <w:abstractNum w:abstractNumId="24" w15:restartNumberingAfterBreak="0">
+  <w:abstractNum w:abstractNumId="25" w15:restartNumberingAfterBreak="0">
     <w:nsid w:val="7DC423D9"/>
     <w:multiLevelType w:val="hybridMultilevel"/>
     <w:tmpl w:val="CD5CDB0C"/>
@@ -22326,7 +23185,7 @@
       </w:rPr>
     </w:lvl>
   </w:abstractNum>
-  <w:abstractNum w:abstractNumId="25" w15:restartNumberingAfterBreak="0">
+  <w:abstractNum w:abstractNumId="26" w15:restartNumberingAfterBreak="0">
     <w:nsid w:val="7E75278F"/>
     <w:multiLevelType w:val="hybridMultilevel"/>
     <w:tmpl w:val="9B5C9A04"/>
@@ -22438,7 +23297,7 @@
       </w:rPr>
     </w:lvl>
   </w:abstractNum>
-  <w:abstractNum w:abstractNumId="26" w15:restartNumberingAfterBreak="0">
+  <w:abstractNum w:abstractNumId="27" w15:restartNumberingAfterBreak="0">
     <w:nsid w:val="7FF65F4E"/>
     <w:multiLevelType w:val="multilevel"/>
     <w:tmpl w:val="388CC6F0"/>
@@ -22555,7 +23414,7 @@
     <w:abstractNumId w:val="1"/>
   </w:num>
   <w:num w:numId="11" w16cid:durableId="858591427">
-    <w:abstractNumId w:val="21"/>
+    <w:abstractNumId w:val="22"/>
   </w:num>
   <w:num w:numId="12" w16cid:durableId="2081292380">
     <w:abstractNumId w:val="12"/>
@@ -22570,10 +23429,10 @@
     <w:abstractNumId w:val="16"/>
   </w:num>
   <w:num w:numId="16" w16cid:durableId="2138378045">
-    <w:abstractNumId w:val="18"/>
+    <w:abstractNumId w:val="19"/>
   </w:num>
   <w:num w:numId="17" w16cid:durableId="987830825">
-    <w:abstractNumId w:val="26"/>
+    <w:abstractNumId w:val="27"/>
   </w:num>
   <w:num w:numId="18" w16cid:durableId="1568614667">
     <w:abstractNumId w:val="4"/>
@@ -22600,10 +23459,10 @@
     <w:abstractNumId w:val="6"/>
   </w:num>
   <w:num w:numId="26" w16cid:durableId="619723063">
-    <w:abstractNumId w:val="19"/>
+    <w:abstractNumId w:val="20"/>
   </w:num>
   <w:num w:numId="27" w16cid:durableId="2008245417">
-    <w:abstractNumId w:val="23"/>
+    <w:abstractNumId w:val="24"/>
   </w:num>
   <w:num w:numId="28" w16cid:durableId="289476011">
     <w:abstractNumId w:val="3"/>
@@ -22612,16 +23471,16 @@
     <w:abstractNumId w:val="2"/>
   </w:num>
   <w:num w:numId="30" w16cid:durableId="1329556863">
-    <w:abstractNumId w:val="20"/>
+    <w:abstractNumId w:val="21"/>
   </w:num>
   <w:num w:numId="31" w16cid:durableId="2109963873">
-    <w:abstractNumId w:val="22"/>
+    <w:abstractNumId w:val="23"/>
   </w:num>
   <w:num w:numId="32" w16cid:durableId="236785833">
     <w:abstractNumId w:val="5"/>
   </w:num>
   <w:num w:numId="33" w16cid:durableId="771322547">
-    <w:abstractNumId w:val="25"/>
+    <w:abstractNumId w:val="26"/>
   </w:num>
   <w:num w:numId="34" w16cid:durableId="563881867">
     <w:abstractNumId w:val="14"/>
@@ -22630,7 +23489,10 @@
     <w:abstractNumId w:val="10"/>
   </w:num>
   <w:num w:numId="36" w16cid:durableId="62141422">
-    <w:abstractNumId w:val="24"/>
+    <w:abstractNumId w:val="25"/>
+  </w:num>
+  <w:num w:numId="37" w16cid:durableId="1962417029">
+    <w:abstractNumId w:val="18"/>
   </w:num>
 </w:numbering>
 </file>
@@ -23773,6 +24635,18 @@
       <w:ind w:left="440"/>
     </w:pPr>
   </w:style>
+  <w:style w:type="character" w:styleId="Onopgelostemelding">
+    <w:name w:val="Unresolved Mention"/>
+    <w:basedOn w:val="Standaardalinea-lettertype"/>
+    <w:uiPriority w:val="99"/>
+    <w:semiHidden/>
+    <w:unhideWhenUsed/>
+    <w:rsid w:val="00CD4197"/>
+    <w:rPr>
+      <w:color w:val="605E5C"/>
+      <w:shd w:val="clear" w:color="auto" w:fill="E1DFDD"/>
+    </w:rPr>
+  </w:style>
 </w:styles>
 </file>
 
@@ -23923,14 +24797,16 @@
     <w:rsid w:val="0005541A"/>
     <w:rsid w:val="002C1D38"/>
     <w:rsid w:val="002E32D2"/>
+    <w:rsid w:val="003F1048"/>
     <w:rsid w:val="003F546A"/>
     <w:rsid w:val="004153FA"/>
+    <w:rsid w:val="00474B1C"/>
     <w:rsid w:val="004A59D9"/>
+    <w:rsid w:val="004E4EE5"/>
     <w:rsid w:val="00510630"/>
     <w:rsid w:val="005C2D9B"/>
     <w:rsid w:val="00694E3D"/>
     <w:rsid w:val="006E4211"/>
-    <w:rsid w:val="007454F2"/>
     <w:rsid w:val="007C6B7D"/>
     <w:rsid w:val="0080692E"/>
     <w:rsid w:val="008C4323"/>
@@ -23939,6 +24815,7 @@
     <w:rsid w:val="00925800"/>
     <w:rsid w:val="00935603"/>
     <w:rsid w:val="009F20F3"/>
+    <w:rsid w:val="00B1122A"/>
     <w:rsid w:val="00BB74F9"/>
     <w:rsid w:val="00BF7836"/>
     <w:rsid w:val="00E86D88"/>
@@ -24677,15 +25554,25 @@
 </file>
 
 <file path=customXml/item1.xml><?xml version="1.0" encoding="utf-8"?>
-<?mso-contentType ?>
-<FormTemplates xmlns="http://schemas.microsoft.com/sharepoint/v3/contenttype/forms">
-  <Display>DocumentLibraryForm</Display>
-  <Edit>DocumentLibraryForm</Edit>
-  <New>DocumentLibraryForm</New>
-</FormTemplates>
+<p:properties xmlns:p="http://schemas.microsoft.com/office/2006/metadata/properties" xmlns:xsi="http://www.w3.org/2001/XMLSchema-instance" xmlns:pc="http://schemas.microsoft.com/office/infopath/2007/PartnerControls">
+  <documentManagement>
+    <IconOverlay xmlns="http://schemas.microsoft.com/sharepoint/v4" xsi:nil="true"/>
+    <TaxCatchAll xmlns="128482ec-0431-40d5-ab26-89ea2a4f3ccd" xsi:nil="true"/>
+    <m99485b88215436a82099f8287cba0b0 xmlns="128482ec-0431-40d5-ab26-89ea2a4f3ccd">
+      <Terms xmlns="http://schemas.microsoft.com/office/infopath/2007/PartnerControls"/>
+    </m99485b88215436a82099f8287cba0b0>
+    <lcf76f155ced4ddcb4097134ff3c332f xmlns="60eb0cf4-ae2a-4762-800a-cb593b869ecb">
+      <Terms xmlns="http://schemas.microsoft.com/office/infopath/2007/PartnerControls"/>
+    </lcf76f155ced4ddcb4097134ff3c332f>
+  </documentManagement>
+</p:properties>
 </file>
 
 <file path=customXml/item2.xml><?xml version="1.0" encoding="utf-8"?>
+<b:Sources xmlns:b="http://schemas.openxmlformats.org/officeDocument/2006/bibliography" xmlns="http://schemas.openxmlformats.org/officeDocument/2006/bibliography" SelectedStyle="\APASixthEditionOfficeOnline.xsl" StyleName="APA" Version="6"/>
+</file>
+
+<file path=customXml/item3.xml><?xml version="1.0" encoding="utf-8"?>
 <ct:contentTypeSchema xmlns:ct="http://schemas.microsoft.com/office/2006/metadata/contentType" xmlns:ma="http://schemas.microsoft.com/office/2006/metadata/properties/metaAttributes" ct:_="" ma:_="" ma:contentTypeName="Document" ma:contentTypeID="0x010100723942CCEB3A674D8F1F6472CCEFB38E" ma:contentTypeVersion="11" ma:contentTypeDescription="Create a new document." ma:contentTypeScope="" ma:versionID="e4de40d148e029d40e3aaddc8bf68a5e">
   <xsd:schema xmlns:xsd="http://www.w3.org/2001/XMLSchema" xmlns:xs="http://www.w3.org/2001/XMLSchema" xmlns:p="http://schemas.microsoft.com/office/2006/metadata/properties" xmlns:ns2="128482ec-0431-40d5-ab26-89ea2a4f3ccd" xmlns:ns3="60eb0cf4-ae2a-4762-800a-cb593b869ecb" xmlns:ns4="http://schemas.microsoft.com/sharepoint/v4" xmlns:ns5="a2e691a9-fcfc-4d85-a390-1894fe98bd9e" targetNamespace="http://schemas.microsoft.com/office/2006/metadata/properties" ma:root="true" ma:fieldsID="fce8e8bd091658f3fe51b22d57dec109" ns2:_="" ns3:_="" ns4:_="" ns5:_="">
     <xsd:import namespace="128482ec-0431-40d5-ab26-89ea2a4f3ccd"/>
@@ -24958,34 +25845,36 @@
 </ct:contentTypeSchema>
 </file>
 
-<file path=customXml/item3.xml><?xml version="1.0" encoding="utf-8"?>
-<b:Sources xmlns:b="http://schemas.openxmlformats.org/officeDocument/2006/bibliography" xmlns="http://schemas.openxmlformats.org/officeDocument/2006/bibliography" SelectedStyle="\APASixthEditionOfficeOnline.xsl" StyleName="APA" Version="6"/>
-</file>
-
 <file path=customXml/item4.xml><?xml version="1.0" encoding="utf-8"?>
-<p:properties xmlns:p="http://schemas.microsoft.com/office/2006/metadata/properties" xmlns:xsi="http://www.w3.org/2001/XMLSchema-instance" xmlns:pc="http://schemas.microsoft.com/office/infopath/2007/PartnerControls">
-  <documentManagement>
-    <IconOverlay xmlns="http://schemas.microsoft.com/sharepoint/v4" xsi:nil="true"/>
-    <TaxCatchAll xmlns="128482ec-0431-40d5-ab26-89ea2a4f3ccd" xsi:nil="true"/>
-    <m99485b88215436a82099f8287cba0b0 xmlns="128482ec-0431-40d5-ab26-89ea2a4f3ccd">
-      <Terms xmlns="http://schemas.microsoft.com/office/infopath/2007/PartnerControls"/>
-    </m99485b88215436a82099f8287cba0b0>
-    <lcf76f155ced4ddcb4097134ff3c332f xmlns="60eb0cf4-ae2a-4762-800a-cb593b869ecb">
-      <Terms xmlns="http://schemas.microsoft.com/office/infopath/2007/PartnerControls"/>
-    </lcf76f155ced4ddcb4097134ff3c332f>
-  </documentManagement>
-</p:properties>
+<?mso-contentType ?>
+<FormTemplates xmlns="http://schemas.microsoft.com/sharepoint/v3/contenttype/forms">
+  <Display>DocumentLibraryForm</Display>
+  <Edit>DocumentLibraryForm</Edit>
+  <New>DocumentLibraryForm</New>
+</FormTemplates>
 </file>
 
 <file path=customXml/itemProps1.xml><?xml version="1.0" encoding="utf-8"?>
-<ds:datastoreItem xmlns:ds="http://schemas.openxmlformats.org/officeDocument/2006/customXml" ds:itemID="{5EBBBFF2-2B1E-4E2A-81ED-02FB13488392}">
+<ds:datastoreItem xmlns:ds="http://schemas.openxmlformats.org/officeDocument/2006/customXml" ds:itemID="{0744C301-BA8E-4358-811D-299431B59409}">
   <ds:schemaRefs>
-    <ds:schemaRef ds:uri="http://schemas.microsoft.com/sharepoint/v3/contenttype/forms"/>
+    <ds:schemaRef ds:uri="http://schemas.microsoft.com/office/2006/metadata/properties"/>
+    <ds:schemaRef ds:uri="http://schemas.microsoft.com/office/infopath/2007/PartnerControls"/>
+    <ds:schemaRef ds:uri="http://schemas.microsoft.com/sharepoint/v4"/>
+    <ds:schemaRef ds:uri="128482ec-0431-40d5-ab26-89ea2a4f3ccd"/>
+    <ds:schemaRef ds:uri="60eb0cf4-ae2a-4762-800a-cb593b869ecb"/>
   </ds:schemaRefs>
 </ds:datastoreItem>
 </file>
 
 <file path=customXml/itemProps2.xml><?xml version="1.0" encoding="utf-8"?>
+<ds:datastoreItem xmlns:ds="http://schemas.openxmlformats.org/officeDocument/2006/customXml" ds:itemID="{9FB24B6F-1995-495D-B4E9-64B4DC9866CE}">
+  <ds:schemaRefs>
+    <ds:schemaRef ds:uri="http://schemas.openxmlformats.org/officeDocument/2006/bibliography"/>
+  </ds:schemaRefs>
+</ds:datastoreItem>
+</file>
+
+<file path=customXml/itemProps3.xml><?xml version="1.0" encoding="utf-8"?>
 <ds:datastoreItem xmlns:ds="http://schemas.openxmlformats.org/officeDocument/2006/customXml" ds:itemID="{6AD6E667-9FE3-44F6-AA83-894C6D5E44A5}">
   <ds:schemaRefs>
     <ds:schemaRef ds:uri="http://schemas.microsoft.com/office/2006/metadata/contentType"/>
@@ -25006,22 +25895,10 @@
 </ds:datastoreItem>
 </file>
 
-<file path=customXml/itemProps3.xml><?xml version="1.0" encoding="utf-8"?>
-<ds:datastoreItem xmlns:ds="http://schemas.openxmlformats.org/officeDocument/2006/customXml" ds:itemID="{9FB24B6F-1995-495D-B4E9-64B4DC9866CE}">
+<file path=customXml/itemProps4.xml><?xml version="1.0" encoding="utf-8"?>
+<ds:datastoreItem xmlns:ds="http://schemas.openxmlformats.org/officeDocument/2006/customXml" ds:itemID="{5EBBBFF2-2B1E-4E2A-81ED-02FB13488392}">
   <ds:schemaRefs>
-    <ds:schemaRef ds:uri="http://schemas.openxmlformats.org/officeDocument/2006/bibliography"/>
-  </ds:schemaRefs>
-</ds:datastoreItem>
-</file>
-
-<file path=customXml/itemProps4.xml><?xml version="1.0" encoding="utf-8"?>
-<ds:datastoreItem xmlns:ds="http://schemas.openxmlformats.org/officeDocument/2006/customXml" ds:itemID="{0744C301-BA8E-4358-811D-299431B59409}">
-  <ds:schemaRefs>
-    <ds:schemaRef ds:uri="http://schemas.microsoft.com/office/2006/metadata/properties"/>
-    <ds:schemaRef ds:uri="http://schemas.microsoft.com/office/infopath/2007/PartnerControls"/>
-    <ds:schemaRef ds:uri="http://schemas.microsoft.com/sharepoint/v4"/>
-    <ds:schemaRef ds:uri="128482ec-0431-40d5-ab26-89ea2a4f3ccd"/>
-    <ds:schemaRef ds:uri="60eb0cf4-ae2a-4762-800a-cb593b869ecb"/>
+    <ds:schemaRef ds:uri="http://schemas.microsoft.com/sharepoint/v3/contenttype/forms"/>
   </ds:schemaRefs>
 </ds:datastoreItem>
 </file>
</xml_diff>

<commit_message>
written out the second test.
</commit_message>
<xml_diff>
--- a/DAE GW paper template 2324.docx
+++ b/DAE GW paper template 2324.docx
@@ -5844,62 +5844,101 @@
     </w:p>
     <w:p>
       <w:r>
-        <w:t>What performance impact does switching from a state machine to Goal Oriented Action Planning have on a simulation game, and what’s the effect on the agent?</w:t>
-      </w:r>
-    </w:p>
-    <w:p>
-      <w:pPr>
-        <w:rPr>
-          <w:lang w:val="en-US"/>
-        </w:rPr>
-      </w:pPr>
-      <w:r>
-        <w:rPr>
-          <w:lang w:val="nl-BE"/>
-        </w:rPr>
-        <w:t>Feedback : Check de effect op de agent in de plaats</w:t>
-      </w:r>
-      <w:r>
-        <w:rPr>
-          <w:lang w:val="nl-BE"/>
-        </w:rPr>
-        <w:t xml:space="preserve"> performance van wat?? </w:t>
-      </w:r>
-      <w:r>
-        <w:rPr>
-          <w:lang w:val="en-US"/>
-        </w:rPr>
-        <w:t>Welk effect op de agent?</w:t>
-      </w:r>
-    </w:p>
-    <w:p>
-      <w:pPr>
-        <w:rPr>
-          <w:lang w:val="en-US"/>
-        </w:rPr>
-      </w:pPr>
-    </w:p>
-    <w:p>
-      <w:pPr>
-        <w:pStyle w:val="Kop2"/>
-      </w:pPr>
-      <w:r>
-        <w:t>Hypothesis</w:t>
-      </w:r>
-      <w:r>
-        <w:t>es</w:t>
-      </w:r>
-      <w:r>
-        <w:t>:</w:t>
-      </w:r>
-    </w:p>
-    <w:p>
-      <w:pPr>
+        <w:t>What</w:t>
+      </w:r>
+      <w:r>
+        <w:t xml:space="preserve"> is the</w:t>
+      </w:r>
+      <w:r>
+        <w:t xml:space="preserve"> performance impact </w:t>
+      </w:r>
+      <w:r>
+        <w:t>of</w:t>
+      </w:r>
+      <w:r>
+        <w:t xml:space="preserve"> switching from a </w:t>
+      </w:r>
+      <w:r>
         <w:rPr>
           <w:b/>
           <w:bCs/>
         </w:rPr>
-      </w:pPr>
+        <w:t>S</w:t>
+      </w:r>
+      <w:r>
+        <w:rPr>
+          <w:b/>
+          <w:bCs/>
+        </w:rPr>
+        <w:t xml:space="preserve">tate </w:t>
+      </w:r>
+      <w:r>
+        <w:rPr>
+          <w:b/>
+          <w:bCs/>
+        </w:rPr>
+        <w:t>M</w:t>
+      </w:r>
+      <w:r>
+        <w:rPr>
+          <w:b/>
+          <w:bCs/>
+        </w:rPr>
+        <w:t>achine</w:t>
+      </w:r>
+      <w:r>
+        <w:t xml:space="preserve"> to </w:t>
+      </w:r>
+      <w:r>
+        <w:t xml:space="preserve">a </w:t>
+      </w:r>
+      <w:r>
+        <w:rPr>
+          <w:b/>
+          <w:bCs/>
+        </w:rPr>
+        <w:t>Goal Oriented Action Planning</w:t>
+      </w:r>
+      <w:r>
+        <w:rPr>
+          <w:b/>
+          <w:bCs/>
+        </w:rPr>
+        <w:t xml:space="preserve"> </w:t>
+      </w:r>
+      <w:r>
+        <w:t>(GOAP)</w:t>
+      </w:r>
+      <w:r>
+        <w:t xml:space="preserve"> </w:t>
+      </w:r>
+      <w:r>
+        <w:t>in</w:t>
+      </w:r>
+      <w:r>
+        <w:t xml:space="preserve"> a simulation game, and </w:t>
+      </w:r>
+      <w:r>
+        <w:t>how does it affect the agents performance</w:t>
+      </w:r>
+      <w:r>
+        <w:t>?</w:t>
+      </w:r>
+    </w:p>
+    <w:p/>
+    <w:p>
+      <w:pPr>
+        <w:pStyle w:val="Kop2"/>
+      </w:pPr>
+      <w:r>
+        <w:t>Hypothesis</w:t>
+      </w:r>
+      <w:r>
+        <w:t>es</w:t>
+      </w:r>
+      <w:r>
+        <w:t>:</w:t>
+      </w:r>
     </w:p>
     <w:p>
       <w:r>
@@ -5923,7 +5962,79 @@
         <w:t xml:space="preserve"> </w:t>
       </w:r>
       <w:r>
-        <w:t>After comparing the data graphs from both state machines and Goal Oriented Action Planning there is no real difference in performance. Both take the same amount of time or less than 5% difference running the scripts per frame.</w:t>
+        <w:t xml:space="preserve">After comparing the data graphs from both </w:t>
+      </w:r>
+      <w:r>
+        <w:rPr>
+          <w:b/>
+          <w:bCs/>
+        </w:rPr>
+        <w:t>S</w:t>
+      </w:r>
+      <w:r>
+        <w:rPr>
+          <w:b/>
+          <w:bCs/>
+        </w:rPr>
+        <w:t xml:space="preserve">tate </w:t>
+      </w:r>
+      <w:r>
+        <w:rPr>
+          <w:b/>
+          <w:bCs/>
+        </w:rPr>
+        <w:t>M</w:t>
+      </w:r>
+      <w:r>
+        <w:rPr>
+          <w:b/>
+          <w:bCs/>
+        </w:rPr>
+        <w:t>achines</w:t>
+      </w:r>
+      <w:r>
+        <w:t xml:space="preserve"> and </w:t>
+      </w:r>
+      <w:r>
+        <w:rPr>
+          <w:b/>
+          <w:bCs/>
+        </w:rPr>
+        <w:t>Goal Oriented Action Planning</w:t>
+      </w:r>
+      <w:r>
+        <w:rPr>
+          <w:b/>
+          <w:bCs/>
+        </w:rPr>
+        <w:t>,</w:t>
+      </w:r>
+      <w:r>
+        <w:t xml:space="preserve"> there is no real difference in performance. Both take the same amount of time </w:t>
+      </w:r>
+      <w:r>
+        <w:t xml:space="preserve">per frame </w:t>
+      </w:r>
+      <w:r>
+        <w:t>or</w:t>
+      </w:r>
+      <w:r>
+        <w:t xml:space="preserve"> there is</w:t>
+      </w:r>
+      <w:r>
+        <w:t xml:space="preserve"> less than </w:t>
+      </w:r>
+      <w:r>
+        <w:t xml:space="preserve">a </w:t>
+      </w:r>
+      <w:r>
+        <w:t xml:space="preserve">5% difference </w:t>
+      </w:r>
+      <w:r>
+        <w:t>in average script execution time</w:t>
+      </w:r>
+      <w:r>
+        <w:t>.</w:t>
       </w:r>
     </w:p>
     <w:p/>
@@ -5942,22 +6053,71 @@
         <w:t xml:space="preserve"> </w:t>
       </w:r>
       <w:r>
-        <w:t>The Data graph of the Goal Oriented action planning take a longer time running the scripts for the frames</w:t>
-      </w:r>
-      <w:r>
-        <w:t>,</w:t>
-      </w:r>
-      <w:r>
-        <w:t xml:space="preserve"> </w:t>
-      </w:r>
-      <w:r>
-        <w:t>t</w:t>
-      </w:r>
-      <w:r>
-        <w:t>he Goal Oriented Action Planning takes  more than 5% longer compared to the state machines.</w:t>
-      </w:r>
-      <w:r>
-        <w:t xml:space="preserve"> 1 zin</w:t>
+        <w:t xml:space="preserve">The </w:t>
+      </w:r>
+      <w:r>
+        <w:t>d</w:t>
+      </w:r>
+      <w:r>
+        <w:t xml:space="preserve">ata graph of the </w:t>
+      </w:r>
+      <w:r>
+        <w:rPr>
+          <w:b/>
+          <w:bCs/>
+        </w:rPr>
+        <w:t xml:space="preserve">Goal Oriented </w:t>
+      </w:r>
+      <w:r>
+        <w:rPr>
+          <w:b/>
+          <w:bCs/>
+        </w:rPr>
+        <w:t>A</w:t>
+      </w:r>
+      <w:r>
+        <w:rPr>
+          <w:b/>
+          <w:bCs/>
+        </w:rPr>
+        <w:t xml:space="preserve">ction </w:t>
+      </w:r>
+      <w:r>
+        <w:rPr>
+          <w:b/>
+          <w:bCs/>
+        </w:rPr>
+        <w:t>P</w:t>
+      </w:r>
+      <w:r>
+        <w:rPr>
+          <w:b/>
+          <w:bCs/>
+        </w:rPr>
+        <w:t>lanning</w:t>
+      </w:r>
+      <w:r>
+        <w:t xml:space="preserve"> (GOAP)</w:t>
+      </w:r>
+      <w:r>
+        <w:t xml:space="preserve"> </w:t>
+      </w:r>
+      <w:r>
+        <w:t xml:space="preserve">shows a longer average script execution time per frame of more than 5% compared to the average execution time per frame of </w:t>
+      </w:r>
+      <w:r>
+        <w:rPr>
+          <w:b/>
+          <w:bCs/>
+        </w:rPr>
+        <w:t>State Machines</w:t>
+      </w:r>
+      <w:r>
+        <w:rPr>
+          <w:b/>
+          <w:bCs/>
+        </w:rPr>
+        <w:t>.</w:t>
       </w:r>
     </w:p>
     <w:p>
@@ -5983,7 +6143,22 @@
         <w:t xml:space="preserve"> </w:t>
       </w:r>
       <w:r>
-        <w:t xml:space="preserve">The time it takes for both agents to complete their tasks is the same or there is a small difference of a second. </w:t>
+        <w:t xml:space="preserve">The time it takes for both agents </w:t>
+      </w:r>
+      <w:r>
+        <w:t xml:space="preserve">in both systems </w:t>
+      </w:r>
+      <w:r>
+        <w:t>to complete their tasks is the same</w:t>
+      </w:r>
+      <w:r>
+        <w:t>,</w:t>
+      </w:r>
+      <w:r>
+        <w:t xml:space="preserve"> </w:t>
+      </w:r>
+      <w:r>
+        <w:t>with a difference of less than a second.</w:t>
       </w:r>
     </w:p>
     <w:p/>
@@ -6002,31 +6177,61 @@
         <w:t xml:space="preserve"> </w:t>
       </w:r>
       <w:r>
-        <w:t>The Agents of the state machine are faster compared to the agents of the Goal Oriented Action Planning approach</w:t>
-      </w:r>
-      <w:r>
-        <w:t>.</w:t>
-      </w:r>
-    </w:p>
-    <w:p>
-      <w:pPr>
+        <w:t xml:space="preserve">The Agents </w:t>
+      </w:r>
+      <w:r>
+        <w:t>using</w:t>
+      </w:r>
+      <w:r>
+        <w:t xml:space="preserve"> the </w:t>
+      </w:r>
+      <w:r>
         <w:rPr>
-          <w:lang w:val="nl-BE"/>
+          <w:b/>
+          <w:bCs/>
         </w:rPr>
-      </w:pPr>
+        <w:t>S</w:t>
+      </w:r>
       <w:r>
         <w:rPr>
-          <w:lang w:val="nl-BE"/>
+          <w:b/>
+          <w:bCs/>
         </w:rPr>
-        <w:t>!!!!Meet eenheid erbij zetten.!!!!!</w:t>
-      </w:r>
-    </w:p>
-    <w:p>
-      <w:pPr>
+        <w:t xml:space="preserve">tate </w:t>
+      </w:r>
+      <w:r>
         <w:rPr>
-          <w:lang w:val="nl-BE"/>
+          <w:b/>
+          <w:bCs/>
         </w:rPr>
-      </w:pPr>
+        <w:t>M</w:t>
+      </w:r>
+      <w:r>
+        <w:rPr>
+          <w:b/>
+          <w:bCs/>
+        </w:rPr>
+        <w:t>achine</w:t>
+      </w:r>
+      <w:r>
+        <w:t xml:space="preserve"> </w:t>
+      </w:r>
+      <w:r>
+        <w:t xml:space="preserve">Complete their tasks faster </w:t>
+      </w:r>
+      <w:r>
+        <w:t xml:space="preserve">than those using </w:t>
+      </w:r>
+      <w:r>
+        <w:rPr>
+          <w:b/>
+          <w:bCs/>
+        </w:rPr>
+        <w:t>Goal Oriented Action Planning</w:t>
+      </w:r>
+      <w:r>
+        <w:t xml:space="preserve"> (GOAP) by at least a second.</w:t>
+      </w:r>
       <w:r>
         <w:rPr>
           <w:lang w:val="nl-BE"/>
@@ -6048,6 +6253,132 @@
         <w:lastRenderedPageBreak/>
         <w:t>Methodology:</w:t>
       </w:r>
+    </w:p>
+    <w:p>
+      <w:pPr>
+        <w:rPr>
+          <w:lang w:val="nl-BE"/>
+        </w:rPr>
+      </w:pPr>
+    </w:p>
+    <w:p>
+      <w:pPr>
+        <w:rPr>
+          <w:lang w:val="nl-BE"/>
+        </w:rPr>
+      </w:pPr>
+    </w:p>
+    <w:p>
+      <w:pPr>
+        <w:rPr>
+          <w:lang w:val="nl-BE"/>
+        </w:rPr>
+      </w:pPr>
+    </w:p>
+    <w:p>
+      <w:pPr>
+        <w:rPr>
+          <w:lang w:val="nl-BE"/>
+        </w:rPr>
+      </w:pPr>
+    </w:p>
+    <w:p>
+      <w:pPr>
+        <w:rPr>
+          <w:lang w:val="nl-BE"/>
+        </w:rPr>
+      </w:pPr>
+    </w:p>
+    <w:p>
+      <w:pPr>
+        <w:rPr>
+          <w:lang w:val="nl-BE"/>
+        </w:rPr>
+      </w:pPr>
+    </w:p>
+    <w:p>
+      <w:pPr>
+        <w:rPr>
+          <w:lang w:val="nl-BE"/>
+        </w:rPr>
+      </w:pPr>
+    </w:p>
+    <w:p>
+      <w:pPr>
+        <w:rPr>
+          <w:lang w:val="nl-BE"/>
+        </w:rPr>
+      </w:pPr>
+    </w:p>
+    <w:p>
+      <w:pPr>
+        <w:rPr>
+          <w:lang w:val="nl-BE"/>
+        </w:rPr>
+      </w:pPr>
+    </w:p>
+    <w:p>
+      <w:pPr>
+        <w:rPr>
+          <w:lang w:val="nl-BE"/>
+        </w:rPr>
+      </w:pPr>
+    </w:p>
+    <w:p>
+      <w:pPr>
+        <w:rPr>
+          <w:lang w:val="nl-BE"/>
+        </w:rPr>
+      </w:pPr>
+    </w:p>
+    <w:p>
+      <w:pPr>
+        <w:rPr>
+          <w:lang w:val="nl-BE"/>
+        </w:rPr>
+      </w:pPr>
+    </w:p>
+    <w:p>
+      <w:pPr>
+        <w:rPr>
+          <w:lang w:val="nl-BE"/>
+        </w:rPr>
+      </w:pPr>
+    </w:p>
+    <w:p>
+      <w:pPr>
+        <w:rPr>
+          <w:lang w:val="nl-BE"/>
+        </w:rPr>
+      </w:pPr>
+    </w:p>
+    <w:p>
+      <w:pPr>
+        <w:rPr>
+          <w:lang w:val="nl-BE"/>
+        </w:rPr>
+      </w:pPr>
+    </w:p>
+    <w:p>
+      <w:pPr>
+        <w:rPr>
+          <w:lang w:val="nl-BE"/>
+        </w:rPr>
+      </w:pPr>
+    </w:p>
+    <w:p>
+      <w:pPr>
+        <w:rPr>
+          <w:lang w:val="nl-BE"/>
+        </w:rPr>
+      </w:pPr>
+    </w:p>
+    <w:p>
+      <w:pPr>
+        <w:rPr>
+          <w:lang w:val="nl-BE"/>
+        </w:rPr>
+      </w:pPr>
     </w:p>
     <w:p>
       <w:pPr>
@@ -6121,13 +6452,6 @@
         </w:rPr>
         <w:t>Methodologie uitschrijven. Veel groter</w:t>
       </w:r>
-    </w:p>
-    <w:p>
-      <w:pPr>
-        <w:rPr>
-          <w:lang w:val="nl-BE"/>
-        </w:rPr>
-      </w:pPr>
       <w:r>
         <w:rPr>
           <w:lang w:val="nl-BE"/>
@@ -6754,10 +7078,7 @@
         <w:pStyle w:val="Kop4"/>
       </w:pPr>
       <w:r>
-        <w:t xml:space="preserve">Data </w:t>
-      </w:r>
-      <w:r>
-        <w:t>Comparison:</w:t>
+        <w:t>Data Comparison:</w:t>
       </w:r>
     </w:p>
     <w:p>
@@ -6861,7 +7182,7 @@
     <w:p/>
     <w:p>
       <w:pPr>
-        <w:pStyle w:val="Kop3"/>
+        <w:pStyle w:val="Kop4"/>
       </w:pPr>
       <w:r>
         <w:t>Answer:</w:t>
@@ -6911,21 +7232,33 @@
       </w:r>
     </w:p>
     <w:p>
+      <w:pPr>
+        <w:pStyle w:val="Kop3"/>
+      </w:pPr>
       <w:r>
         <w:lastRenderedPageBreak/>
-        <w:t>The experiment is a simulation</w:t>
-      </w:r>
-      <w:r>
-        <w:t xml:space="preserve">. There are two </w:t>
-      </w:r>
-      <w:r>
-        <w:t xml:space="preserve">visually </w:t>
-      </w:r>
-      <w:r>
-        <w:t xml:space="preserve">identical levels </w:t>
-      </w:r>
-      <w:r>
-        <w:t xml:space="preserve">where the only difference is the agents his AI. One level will have the </w:t>
+        <w:t>Testing Agent Performance</w:t>
+      </w:r>
+      <w:r>
+        <w:t>:</w:t>
+      </w:r>
+    </w:p>
+    <w:p>
+      <w:r>
+        <w:t xml:space="preserve">I create a build </w:t>
+      </w:r>
+      <w:r>
+        <w:t xml:space="preserve">for both </w:t>
+      </w:r>
+      <w:r>
+        <w:rPr>
+          <w:b/>
+          <w:bCs/>
+        </w:rPr>
+        <w:t>State Machines</w:t>
+      </w:r>
+      <w:r>
+        <w:t xml:space="preserve"> and </w:t>
       </w:r>
       <w:r>
         <w:rPr>
@@ -6935,41 +7268,95 @@
         <w:t>Goal Oriented Action Planning</w:t>
       </w:r>
       <w:r>
-        <w:t xml:space="preserve"> behaviour, while the other will have the </w:t>
-      </w:r>
-      <w:r>
         <w:rPr>
           <w:b/>
           <w:bCs/>
         </w:rPr>
-        <w:t>state machines</w:t>
-      </w:r>
-      <w:r>
-        <w:t xml:space="preserve"> as his behaviour. To make the agents Goal Oriented Action Planning behaviour I will use this guide from Penny De </w:t>
-      </w:r>
-      <w:proofErr w:type="spellStart"/>
-      <w:r>
-        <w:t>Byll</w:t>
-      </w:r>
-      <w:proofErr w:type="spellEnd"/>
-      <w:r>
-        <w:t xml:space="preserve"> </w:t>
-      </w:r>
-      <w:hyperlink r:id="rId14" w:history="1">
-        <w:r>
-          <w:rPr>
-            <w:rStyle w:val="Hyperlink"/>
-          </w:rPr>
-          <w:t>https://learn.unity.com/project/goal-driven-behaviour?uv=2021.3&amp;courseId=5dd851beedbc2a1bf7b72be</w:t>
-        </w:r>
-      </w:hyperlink>
-      <w:r>
-        <w:t>.</w:t>
+        <w:t>,</w:t>
+      </w:r>
+      <w:r>
+        <w:t xml:space="preserve"> </w:t>
+      </w:r>
+      <w:r>
+        <w:t xml:space="preserve">where I time how fast an agent is at completing his tasks. So I time </w:t>
+      </w:r>
+      <w:r>
+        <w:t>p</w:t>
+      </w:r>
+      <w:r>
+        <w:t xml:space="preserve">atient from the moment he is spawned until I am about to destroy </w:t>
+      </w:r>
+      <w:r>
+        <w:t>the patient</w:t>
+      </w:r>
+      <w:r>
+        <w:t xml:space="preserve">. For the nurse I start counting at when </w:t>
+      </w:r>
+      <w:r>
+        <w:t>the nurse</w:t>
+      </w:r>
+      <w:r>
+        <w:t xml:space="preserve"> goes to get the patient from the waiting room until </w:t>
+      </w:r>
+      <w:r>
+        <w:t>the nurse</w:t>
+      </w:r>
+      <w:r>
+        <w:t xml:space="preserve"> is done treating the patient.</w:t>
+      </w:r>
+    </w:p>
+    <w:p/>
+    <w:p>
+      <w:pPr>
+        <w:pStyle w:val="Kop4"/>
+      </w:pPr>
+      <w:r>
+        <w:t>Data Collection:</w:t>
       </w:r>
     </w:p>
     <w:p>
       <w:r>
-        <w:t xml:space="preserve">After having a complete working level of the </w:t>
+        <w:t xml:space="preserve">I will run the tests </w:t>
+      </w:r>
+      <w:r>
+        <w:rPr>
+          <w:b/>
+          <w:bCs/>
+        </w:rPr>
+        <w:t>ten times</w:t>
+      </w:r>
+      <w:r>
+        <w:t xml:space="preserve"> collecting Data from one Behaviour System and taking the </w:t>
+      </w:r>
+      <w:r>
+        <w:rPr>
+          <w:b/>
+          <w:bCs/>
+        </w:rPr>
+        <w:t>average</w:t>
+      </w:r>
+      <w:r>
+        <w:t xml:space="preserve"> of those </w:t>
+      </w:r>
+      <w:r>
+        <w:rPr>
+          <w:b/>
+          <w:bCs/>
+        </w:rPr>
+        <w:t>ten times</w:t>
+      </w:r>
+      <w:r>
+        <w:t xml:space="preserve"> for patient and nurse. After that I will run the other behaviour system and get the timings for those. After I have the timing of both </w:t>
+      </w:r>
+      <w:r>
+        <w:rPr>
+          <w:b/>
+          <w:bCs/>
+        </w:rPr>
+        <w:t>State Machines</w:t>
+      </w:r>
+      <w:r>
+        <w:t xml:space="preserve"> and </w:t>
       </w:r>
       <w:r>
         <w:rPr>
@@ -6979,7 +7366,21 @@
         <w:t>Goal Oriented Action Planning</w:t>
       </w:r>
       <w:r>
-        <w:t xml:space="preserve"> approach, I will recreate the same agents behaviours but with </w:t>
+        <w:t xml:space="preserve"> I will compare them with each other. </w:t>
+      </w:r>
+    </w:p>
+    <w:p/>
+    <w:p>
+      <w:pPr>
+        <w:pStyle w:val="Kop4"/>
+      </w:pPr>
+      <w:r>
+        <w:t>Data Comparison:</w:t>
+      </w:r>
+    </w:p>
+    <w:p>
+      <w:r>
+        <w:t xml:space="preserve">The patients average time in </w:t>
       </w:r>
       <w:r>
         <w:rPr>
@@ -6989,70 +7390,82 @@
         <w:t>State Machines</w:t>
       </w:r>
       <w:r>
+        <w:t xml:space="preserve"> will be compared against the average time of the </w:t>
+      </w:r>
+      <w:r>
         <w:rPr>
           <w:b/>
           <w:bCs/>
         </w:rPr>
-        <w:t xml:space="preserve">. </w:t>
-      </w:r>
-      <w:r>
-        <w:t>Both AI work differently but the agents will still have the same behaviours.</w:t>
-      </w:r>
-    </w:p>
-    <w:p/>
-    <w:p>
-      <w:pPr>
+        <w:t>Goal Oriented Action Planning</w:t>
+      </w:r>
+      <w:r>
+        <w:t xml:space="preserve"> approach. I will do the exact same but then for the nurse.</w:t>
+      </w:r>
+      <w:r>
+        <w:t xml:space="preserve"> </w:t>
+      </w:r>
+      <w:r>
+        <w:t xml:space="preserve">So I will compare </w:t>
+      </w:r>
+      <w:r>
         <w:rPr>
           <w:b/>
           <w:bCs/>
         </w:rPr>
-      </w:pPr>
+        <w:t>average task times</w:t>
+      </w:r>
+      <w:r>
+        <w:t xml:space="preserve"> (in seconds) for patients and nurses across both AI systems</w:t>
+      </w:r>
+    </w:p>
+    <w:p/>
+    <w:p>
+      <w:pPr>
+        <w:pStyle w:val="Kop4"/>
+      </w:pPr>
+      <w:r>
+        <w:t>Answer:</w:t>
+      </w:r>
+    </w:p>
+    <w:p>
+      <w:r>
+        <w:t xml:space="preserve">After Comparing the timings of both </w:t>
+      </w:r>
       <w:r>
         <w:rPr>
           <w:b/>
           <w:bCs/>
         </w:rPr>
-        <w:t>Testing:</w:t>
-      </w:r>
-    </w:p>
-    <w:p>
-      <w:r>
-        <w:t>I make a build of each level and use the unity profiler to get the data from the build. I let each level play for 5 minutes. After the 5 minutes I extract the data and import that into the unity profiler analyser.</w:t>
-      </w:r>
-    </w:p>
-    <w:p>
-      <w:pPr>
+        <w:t>the state machine</w:t>
+      </w:r>
+      <w:r>
+        <w:t xml:space="preserve"> patient and nurse versus the </w:t>
+      </w:r>
+      <w:r>
         <w:rPr>
           <w:b/>
           <w:bCs/>
         </w:rPr>
-      </w:pPr>
-    </w:p>
-    <w:p>
-      <w:pPr>
+        <w:t>Goal Oriented Action Planning</w:t>
+      </w:r>
+      <w:r>
+        <w:t xml:space="preserve"> patient and nurse, I can </w:t>
+      </w:r>
+      <w:r>
         <w:rPr>
           <w:b/>
           <w:bCs/>
         </w:rPr>
-      </w:pPr>
+        <w:t>answer Hypothesises 2 and 3</w:t>
+      </w:r>
+      <w:r>
+        <w:t>.</w:t>
+      </w:r>
+      <w:r>
+        <w:br w:type="page"/>
+      </w:r>
     </w:p>
-    <w:p>
-      <w:pPr>
-        <w:rPr>
-          <w:b/>
-          <w:bCs/>
-        </w:rPr>
-      </w:pPr>
-    </w:p>
-    <w:p>
-      <w:r>
-        <w:t xml:space="preserve">I will use the guide that makes the simulation game In Goal Oriented Action Planning from unity learn and try to make a version that does the exact same but with a state machine instead of Goal Oriented Action Planning. </w:t>
-      </w:r>
-      <w:r>
-        <w:t>There will be a level with only Goal Oriented Action planning and a level with only State machines. I will build both levels and let them run for 5 minutes with the profiler and get the data. Once I have the data from both levels I will compare the data graphs with only scripts selected with the unity Profile Analyzer(you can get it from the package manager).</w:t>
-      </w:r>
-    </w:p>
-    <w:p/>
     <w:p>
       <w:pPr>
         <w:pStyle w:val="Kop2"/>
@@ -7063,6 +7476,7 @@
       </w:pPr>
       <w:bookmarkStart w:id="6" w:name="_Toc153482836"/>
       <w:r>
+        <w:lastRenderedPageBreak/>
         <w:t>Topic 1</w:t>
       </w:r>
       <w:bookmarkEnd w:id="6"/>
@@ -8701,6 +9115,7 @@
     </w:p>
     <w:p>
       <w:r>
+        <w:lastRenderedPageBreak/>
         <w:t xml:space="preserve">Proin </w:t>
       </w:r>
       <w:proofErr w:type="spellStart"/>
@@ -9415,7 +9830,6 @@
     </w:p>
     <w:p>
       <w:r>
-        <w:lastRenderedPageBreak/>
         <w:t xml:space="preserve">Proin </w:t>
       </w:r>
       <w:proofErr w:type="spellStart"/>
@@ -12143,7 +12557,7 @@
                     <pic:cNvPicPr/>
                   </pic:nvPicPr>
                   <pic:blipFill>
-                    <a:blip r:embed="rId15">
+                    <a:blip r:embed="rId14">
                       <a:extLst>
                         <a:ext uri="{28A0092B-C50C-407E-A947-70E740481C1C}">
                           <a14:useLocalDpi xmlns:a14="http://schemas.microsoft.com/office/drawing/2010/main" val="0"/>
@@ -18855,7 +19269,7 @@
       <w:r>
         <w:t xml:space="preserve">. Retrieved November 6 2016 from </w:t>
       </w:r>
-      <w:hyperlink r:id="rId16" w:history="1">
+      <w:hyperlink r:id="rId15" w:history="1">
         <w:r>
           <w:rPr>
             <w:rStyle w:val="Hyperlink"/>
@@ -18876,7 +19290,7 @@
       <w:r>
         <w:t xml:space="preserve"> slides]  from </w:t>
       </w:r>
-      <w:hyperlink r:id="rId17" w:history="1">
+      <w:hyperlink r:id="rId16" w:history="1">
         <w:r>
           <w:rPr>
             <w:rStyle w:val="Hyperlink"/>
@@ -20378,12 +20792,12 @@
     <w:p/>
     <w:p/>
     <w:sectPr>
-      <w:headerReference w:type="even" r:id="rId18"/>
-      <w:headerReference w:type="default" r:id="rId19"/>
-      <w:footerReference w:type="even" r:id="rId20"/>
-      <w:footerReference w:type="default" r:id="rId21"/>
-      <w:headerReference w:type="first" r:id="rId22"/>
-      <w:footerReference w:type="first" r:id="rId23"/>
+      <w:headerReference w:type="even" r:id="rId17"/>
+      <w:headerReference w:type="default" r:id="rId18"/>
+      <w:footerReference w:type="even" r:id="rId19"/>
+      <w:footerReference w:type="default" r:id="rId20"/>
+      <w:headerReference w:type="first" r:id="rId21"/>
+      <w:footerReference w:type="first" r:id="rId22"/>
       <w:pgSz w:w="12240" w:h="15840"/>
       <w:pgMar w:top="1440" w:right="1440" w:bottom="1440" w:left="1440" w:header="720" w:footer="720" w:gutter="0"/>
       <w:pgNumType w:start="0"/>
@@ -24794,7 +25208,9 @@
   </w:compat>
   <w:rsids>
     <w:rsidRoot w:val="008D3594"/>
+    <w:rsid w:val="00006C25"/>
     <w:rsid w:val="0005541A"/>
+    <w:rsid w:val="000F6CC1"/>
     <w:rsid w:val="002C1D38"/>
     <w:rsid w:val="002E32D2"/>
     <w:rsid w:val="003F1048"/>
@@ -24818,6 +25234,7 @@
     <w:rsid w:val="00B1122A"/>
     <w:rsid w:val="00BB74F9"/>
     <w:rsid w:val="00BF7836"/>
+    <w:rsid w:val="00C529E6"/>
     <w:rsid w:val="00E86D88"/>
     <w:rsid w:val="00E978A2"/>
   </w:rsids>
@@ -25569,7 +25986,12 @@
 </file>
 
 <file path=customXml/item2.xml><?xml version="1.0" encoding="utf-8"?>
-<b:Sources xmlns:b="http://schemas.openxmlformats.org/officeDocument/2006/bibliography" xmlns="http://schemas.openxmlformats.org/officeDocument/2006/bibliography" SelectedStyle="\APASixthEditionOfficeOnline.xsl" StyleName="APA" Version="6"/>
+<?mso-contentType ?>
+<FormTemplates xmlns="http://schemas.microsoft.com/sharepoint/v3/contenttype/forms">
+  <Display>DocumentLibraryForm</Display>
+  <Edit>DocumentLibraryForm</Edit>
+  <New>DocumentLibraryForm</New>
+</FormTemplates>
 </file>
 
 <file path=customXml/item3.xml><?xml version="1.0" encoding="utf-8"?>
@@ -25846,12 +26268,7 @@
 </file>
 
 <file path=customXml/item4.xml><?xml version="1.0" encoding="utf-8"?>
-<?mso-contentType ?>
-<FormTemplates xmlns="http://schemas.microsoft.com/sharepoint/v3/contenttype/forms">
-  <Display>DocumentLibraryForm</Display>
-  <Edit>DocumentLibraryForm</Edit>
-  <New>DocumentLibraryForm</New>
-</FormTemplates>
+<b:Sources xmlns:b="http://schemas.openxmlformats.org/officeDocument/2006/bibliography" xmlns="http://schemas.openxmlformats.org/officeDocument/2006/bibliography" SelectedStyle="\APASixthEditionOfficeOnline.xsl" StyleName="APA" Version="6"/>
 </file>
 
 <file path=customXml/itemProps1.xml><?xml version="1.0" encoding="utf-8"?>
@@ -25867,9 +26284,9 @@
 </file>
 
 <file path=customXml/itemProps2.xml><?xml version="1.0" encoding="utf-8"?>
-<ds:datastoreItem xmlns:ds="http://schemas.openxmlformats.org/officeDocument/2006/customXml" ds:itemID="{9FB24B6F-1995-495D-B4E9-64B4DC9866CE}">
+<ds:datastoreItem xmlns:ds="http://schemas.openxmlformats.org/officeDocument/2006/customXml" ds:itemID="{5EBBBFF2-2B1E-4E2A-81ED-02FB13488392}">
   <ds:schemaRefs>
-    <ds:schemaRef ds:uri="http://schemas.openxmlformats.org/officeDocument/2006/bibliography"/>
+    <ds:schemaRef ds:uri="http://schemas.microsoft.com/sharepoint/v3/contenttype/forms"/>
   </ds:schemaRefs>
 </ds:datastoreItem>
 </file>
@@ -25896,9 +26313,9 @@
 </file>
 
 <file path=customXml/itemProps4.xml><?xml version="1.0" encoding="utf-8"?>
-<ds:datastoreItem xmlns:ds="http://schemas.openxmlformats.org/officeDocument/2006/customXml" ds:itemID="{5EBBBFF2-2B1E-4E2A-81ED-02FB13488392}">
+<ds:datastoreItem xmlns:ds="http://schemas.openxmlformats.org/officeDocument/2006/customXml" ds:itemID="{9FB24B6F-1995-495D-B4E9-64B4DC9866CE}">
   <ds:schemaRefs>
-    <ds:schemaRef ds:uri="http://schemas.microsoft.com/sharepoint/v3/contenttype/forms"/>
+    <ds:schemaRef ds:uri="http://schemas.openxmlformats.org/officeDocument/2006/bibliography"/>
   </ds:schemaRefs>
 </ds:datastoreItem>
 </file>
</xml_diff>

<commit_message>
latest version of methodology and experiments added new predictions
</commit_message>
<xml_diff>
--- a/DAE GW paper template 2324.docx
+++ b/DAE GW paper template 2324.docx
@@ -6163,6 +6163,11 @@
     </w:p>
     <w:p/>
     <w:p>
+      <w:pPr>
+        <w:rPr>
+          <w:lang w:val="en-US"/>
+        </w:rPr>
+      </w:pPr>
       <w:r>
         <w:rPr>
           <w:b/>
@@ -6232,355 +6237,59 @@
       <w:r>
         <w:t xml:space="preserve"> (GOAP) by at least a second.</w:t>
       </w:r>
-      <w:r>
-        <w:rPr>
-          <w:lang w:val="nl-BE"/>
-        </w:rPr>
-        <w:br w:type="page"/>
-      </w:r>
     </w:p>
     <w:p>
       <w:pPr>
-        <w:pStyle w:val="Kop2"/>
-        <w:rPr>
-          <w:lang w:val="nl-BE"/>
-        </w:rPr>
-      </w:pPr>
-      <w:r>
-        <w:rPr>
-          <w:lang w:val="nl-BE"/>
-        </w:rPr>
-        <w:lastRenderedPageBreak/>
-        <w:t>Methodology:</w:t>
-      </w:r>
+        <w:rPr>
+          <w:lang w:val="en-US"/>
+        </w:rPr>
+      </w:pPr>
     </w:p>
     <w:p>
       <w:pPr>
-        <w:rPr>
-          <w:lang w:val="nl-BE"/>
-        </w:rPr>
-      </w:pPr>
+        <w:pStyle w:val="Kop2"/>
+      </w:pPr>
+      <w:r>
+        <w:rPr>
+          <w:lang w:val="en-US"/>
+        </w:rPr>
+        <w:t>Methodology:</w:t>
+      </w:r>
     </w:p>
     <w:p>
       <w:pPr>
-        <w:rPr>
-          <w:lang w:val="nl-BE"/>
-        </w:rPr>
-      </w:pPr>
+        <w:pStyle w:val="Kop3"/>
+      </w:pPr>
+      <w:r>
+        <w:t xml:space="preserve">Experiment </w:t>
+      </w:r>
+      <w:r>
+        <w:t>Set-Up:</w:t>
+      </w:r>
     </w:p>
     <w:p>
-      <w:pPr>
-        <w:rPr>
-          <w:lang w:val="nl-BE"/>
-        </w:rPr>
-      </w:pPr>
-    </w:p>
-    <w:p>
-      <w:pPr>
-        <w:rPr>
-          <w:lang w:val="nl-BE"/>
-        </w:rPr>
-      </w:pPr>
-    </w:p>
-    <w:p>
-      <w:pPr>
-        <w:rPr>
-          <w:lang w:val="nl-BE"/>
-        </w:rPr>
-      </w:pPr>
-    </w:p>
-    <w:p>
-      <w:pPr>
-        <w:rPr>
-          <w:lang w:val="nl-BE"/>
-        </w:rPr>
-      </w:pPr>
-    </w:p>
-    <w:p>
-      <w:pPr>
-        <w:rPr>
-          <w:lang w:val="nl-BE"/>
-        </w:rPr>
-      </w:pPr>
-    </w:p>
-    <w:p>
-      <w:pPr>
-        <w:rPr>
-          <w:lang w:val="nl-BE"/>
-        </w:rPr>
-      </w:pPr>
-    </w:p>
-    <w:p>
-      <w:pPr>
-        <w:rPr>
-          <w:lang w:val="nl-BE"/>
-        </w:rPr>
-      </w:pPr>
-    </w:p>
-    <w:p>
-      <w:pPr>
-        <w:rPr>
-          <w:lang w:val="nl-BE"/>
-        </w:rPr>
-      </w:pPr>
-    </w:p>
-    <w:p>
-      <w:pPr>
-        <w:rPr>
-          <w:lang w:val="nl-BE"/>
-        </w:rPr>
-      </w:pPr>
-    </w:p>
-    <w:p>
-      <w:pPr>
-        <w:rPr>
-          <w:lang w:val="nl-BE"/>
-        </w:rPr>
-      </w:pPr>
-    </w:p>
-    <w:p>
-      <w:pPr>
-        <w:rPr>
-          <w:lang w:val="nl-BE"/>
-        </w:rPr>
-      </w:pPr>
-    </w:p>
-    <w:p>
-      <w:pPr>
-        <w:rPr>
-          <w:lang w:val="nl-BE"/>
-        </w:rPr>
-      </w:pPr>
-    </w:p>
-    <w:p>
-      <w:pPr>
-        <w:rPr>
-          <w:lang w:val="nl-BE"/>
-        </w:rPr>
-      </w:pPr>
-    </w:p>
-    <w:p>
-      <w:pPr>
-        <w:rPr>
-          <w:lang w:val="nl-BE"/>
-        </w:rPr>
-      </w:pPr>
-    </w:p>
-    <w:p>
-      <w:pPr>
-        <w:rPr>
-          <w:lang w:val="nl-BE"/>
-        </w:rPr>
-      </w:pPr>
-    </w:p>
-    <w:p>
-      <w:pPr>
-        <w:rPr>
-          <w:lang w:val="nl-BE"/>
-        </w:rPr>
-      </w:pPr>
-    </w:p>
-    <w:p>
-      <w:pPr>
-        <w:pStyle w:val="Kop3"/>
-      </w:pPr>
-      <w:r>
-        <w:t>Measuring Performance:</w:t>
-      </w:r>
-    </w:p>
-    <w:p>
-      <w:r>
-        <w:t>I will be measuring the performance of the state machine level and the Goal Oriented Action Planning level with the Unity Profiler</w:t>
-      </w:r>
-      <w:r>
-        <w:t>. The target of the profiler is 60 fps and the data will be taken from builds and not tested in the editor</w:t>
-      </w:r>
-      <w:r>
-        <w:t xml:space="preserve">. In the Profiler I will track how much time </w:t>
-      </w:r>
-      <w:r>
-        <w:t>is spent on running the scripts</w:t>
-      </w:r>
-      <w:r>
-        <w:t>.</w:t>
-      </w:r>
-      <w:r>
-        <w:t xml:space="preserve"> </w:t>
-      </w:r>
-      <w:r>
-        <w:t>Once I have the data off both levels I will</w:t>
-      </w:r>
-      <w:r>
-        <w:t xml:space="preserve"> l</w:t>
-      </w:r>
-      <w:r>
-        <w:t>oad the data in the Profile Analyzer where I get a better view of the captured frames. I will compare the first graph with the second graph.</w:t>
-      </w:r>
-    </w:p>
-    <w:p>
-      <w:pPr>
-        <w:pStyle w:val="Kop3"/>
-      </w:pPr>
-      <w:r>
-        <w:t>To check the difference in behaviours:</w:t>
-      </w:r>
-    </w:p>
-    <w:p>
-      <w:pPr>
-        <w:pStyle w:val="Lijstalinea"/>
-        <w:numPr>
-          <w:ilvl w:val="0"/>
-          <w:numId w:val="29"/>
-        </w:numPr>
-        <w:suppressAutoHyphens/>
-        <w:autoSpaceDN w:val="0"/>
-        <w:spacing w:before="0" w:after="160" w:line="254" w:lineRule="auto"/>
-      </w:pPr>
-      <w:r>
-        <w:t>Play the level multiple times and take the time of each agent to react and take the average of it and compare it to the other behaviours average time.</w:t>
-      </w:r>
-    </w:p>
-    <w:p>
-      <w:pPr>
-        <w:rPr>
-          <w:lang w:val="nl-BE"/>
-        </w:rPr>
-      </w:pPr>
-      <w:r>
-        <w:rPr>
-          <w:lang w:val="nl-BE"/>
-        </w:rPr>
-        <w:t>Methodologie uitschrijven. Veel groter</w:t>
-      </w:r>
-      <w:r>
-        <w:rPr>
-          <w:lang w:val="nl-BE"/>
-        </w:rPr>
-        <w:br w:type="page"/>
-      </w:r>
-    </w:p>
-    <w:p>
-      <w:pPr>
-        <w:pStyle w:val="Kop2"/>
-        <w:rPr>
-          <w:lang w:val="nl-BE"/>
-        </w:rPr>
-      </w:pPr>
-      <w:r>
-        <w:rPr>
-          <w:lang w:val="nl-BE"/>
-        </w:rPr>
-        <w:lastRenderedPageBreak/>
-        <w:t xml:space="preserve">Experiment: </w:t>
-      </w:r>
-    </w:p>
-    <w:p>
-      <w:pPr>
+      <w:r>
+        <w:t xml:space="preserve">I will create two visually identical levels in Unity. The only difference between the levels will be the AI behaviour logic. In the first level agents will use </w:t>
+      </w:r>
+      <w:r>
         <w:rPr>
           <w:b/>
           <w:bCs/>
         </w:rPr>
-      </w:pPr>
-      <w:r>
-        <w:t xml:space="preserve">The goal of the experiment is to compare </w:t>
+        <w:t>Goal Oriented Action Planning</w:t>
+      </w:r>
+      <w:r>
+        <w:t xml:space="preserve">. In The second level agents will use </w:t>
       </w:r>
       <w:r>
         <w:rPr>
           <w:b/>
           <w:bCs/>
         </w:rPr>
-        <w:t xml:space="preserve">Goal Oriented Action </w:t>
-      </w:r>
-      <w:r>
-        <w:rPr>
-          <w:b/>
-          <w:bCs/>
-        </w:rPr>
-        <w:t>P</w:t>
-      </w:r>
-      <w:r>
-        <w:rPr>
-          <w:b/>
-          <w:bCs/>
-        </w:rPr>
-        <w:t>lanning</w:t>
-      </w:r>
-      <w:r>
-        <w:t xml:space="preserve"> against </w:t>
-      </w:r>
-      <w:r>
-        <w:rPr>
-          <w:b/>
-          <w:bCs/>
-        </w:rPr>
-        <w:t>State Machines</w:t>
-      </w:r>
-      <w:r>
-        <w:rPr>
-          <w:b/>
-          <w:bCs/>
-        </w:rPr>
-        <w:t xml:space="preserve"> </w:t>
-      </w:r>
-      <w:r>
-        <w:t>and answer the hypothesises</w:t>
-      </w:r>
-      <w:r>
-        <w:t>.</w:t>
-      </w:r>
-      <w:r>
-        <w:rPr>
-          <w:b/>
-          <w:bCs/>
-        </w:rPr>
-        <w:t xml:space="preserve"> </w:t>
-      </w:r>
-    </w:p>
-    <w:p>
-      <w:pPr>
-        <w:rPr>
-          <w:b/>
-          <w:bCs/>
-        </w:rPr>
-      </w:pPr>
-    </w:p>
-    <w:p>
-      <w:pPr>
-        <w:pStyle w:val="Kop3"/>
-      </w:pPr>
-      <w:r>
-        <w:t xml:space="preserve">Experiment </w:t>
-      </w:r>
-      <w:r>
-        <w:t>Set-Up:</w:t>
-      </w:r>
-    </w:p>
-    <w:p>
-      <w:r>
-        <w:t xml:space="preserve">I will create two visually identical levels in Unity. The only difference between the levels will be the AI behaviour logic. In the first level agents will use </w:t>
-      </w:r>
-      <w:r>
-        <w:rPr>
-          <w:b/>
-          <w:bCs/>
-        </w:rPr>
-        <w:t>Goal Oriented Action Planning</w:t>
-      </w:r>
-      <w:r>
-        <w:t xml:space="preserve">. In The second level agents will use </w:t>
-      </w:r>
-      <w:r>
-        <w:rPr>
-          <w:b/>
-          <w:bCs/>
-        </w:rPr>
         <w:t>State machines</w:t>
       </w:r>
       <w:r>
-        <w:t>. The implementation of the Goal Oriented Action Planning is done</w:t>
-      </w:r>
-      <w:r>
-        <w:t xml:space="preserve"> using the guide by Penny The </w:t>
+        <w:t xml:space="preserve">. The implementation of the Goal Oriented Action Planning is done using the guide by Penny The </w:t>
       </w:r>
       <w:proofErr w:type="spellStart"/>
       <w:r>
@@ -6649,12 +6358,17 @@
         <w:t>the same way.</w:t>
       </w:r>
     </w:p>
-    <w:p/>
     <w:p>
-      <w:pPr>
-        <w:pStyle w:val="Kop4"/>
-      </w:pPr>
-      <w:r>
+      <w:r>
+        <w:br w:type="page"/>
+      </w:r>
+    </w:p>
+    <w:p>
+      <w:pPr>
+        <w:pStyle w:val="Kop3"/>
+      </w:pPr>
+      <w:r>
+        <w:lastRenderedPageBreak/>
         <w:t>Agent Behaviors</w:t>
       </w:r>
     </w:p>
@@ -6797,303 +6511,1193 @@
       </w:r>
     </w:p>
     <w:p>
-      <w:r>
-        <w:br w:type="page"/>
-      </w:r>
+      <w:pPr>
+        <w:ind w:left="405"/>
+      </w:pPr>
     </w:p>
     <w:p>
       <w:pPr>
         <w:pStyle w:val="Kop3"/>
       </w:pPr>
       <w:r>
-        <w:lastRenderedPageBreak/>
-        <w:t>Test</w:t>
-      </w:r>
-      <w:r>
-        <w:t>ing the level for performance</w:t>
-      </w:r>
-      <w:r>
-        <w:t>:</w:t>
+        <w:t>Hardware:</w:t>
       </w:r>
     </w:p>
     <w:p>
-      <w:r>
-        <w:t xml:space="preserve">I will create a </w:t>
-      </w:r>
-      <w:r>
-        <w:rPr>
-          <w:b/>
-          <w:bCs/>
-        </w:rPr>
-        <w:t xml:space="preserve">build </w:t>
-      </w:r>
-      <w:r>
-        <w:t xml:space="preserve">for each one of the levels one for </w:t>
-      </w:r>
-      <w:r>
-        <w:rPr>
-          <w:b/>
-          <w:bCs/>
-        </w:rPr>
-        <w:t>Goal</w:t>
-      </w:r>
-      <w:r>
-        <w:t xml:space="preserve"> </w:t>
-      </w:r>
-      <w:r>
-        <w:rPr>
-          <w:b/>
-          <w:bCs/>
-        </w:rPr>
-        <w:t>Oriented Action Planning</w:t>
-      </w:r>
-      <w:r>
-        <w:t xml:space="preserve"> and one for </w:t>
-      </w:r>
-      <w:r>
-        <w:rPr>
-          <w:b/>
-          <w:bCs/>
-        </w:rPr>
-        <w:t>State Machines</w:t>
-      </w:r>
-      <w:r>
-        <w:t>.</w:t>
+      <w:pPr>
+        <w:pStyle w:val="Lijstalinea"/>
+        <w:numPr>
+          <w:ilvl w:val="0"/>
+          <w:numId w:val="40"/>
+        </w:numPr>
+      </w:pPr>
+      <w:r>
+        <w:t xml:space="preserve">Processor: </w:t>
+      </w:r>
+      <w:r>
+        <w:t xml:space="preserve">AMD </w:t>
+      </w:r>
+      <w:proofErr w:type="spellStart"/>
+      <w:r>
+        <w:t>Ryzen</w:t>
+      </w:r>
+      <w:proofErr w:type="spellEnd"/>
+      <w:r>
+        <w:t xml:space="preserve"> 7 5800H with Radeon Graphics 3.20 GHz</w:t>
+      </w:r>
+    </w:p>
+    <w:p>
+      <w:pPr>
+        <w:pStyle w:val="Lijstalinea"/>
+        <w:numPr>
+          <w:ilvl w:val="0"/>
+          <w:numId w:val="40"/>
+        </w:numPr>
+      </w:pPr>
+      <w:r>
+        <w:t>Ram: 16GB</w:t>
+      </w:r>
+    </w:p>
+    <w:p>
+      <w:pPr>
+        <w:pStyle w:val="Lijstalinea"/>
+        <w:numPr>
+          <w:ilvl w:val="0"/>
+          <w:numId w:val="40"/>
+        </w:numPr>
+      </w:pPr>
+      <w:r>
+        <w:t>Type</w:t>
+      </w:r>
+      <w:r>
+        <w:t>:</w:t>
+      </w:r>
+      <w:r>
+        <w:t xml:space="preserve"> system: x64-processor</w:t>
       </w:r>
     </w:p>
     <w:p/>
     <w:p>
       <w:pPr>
-        <w:pStyle w:val="Kop4"/>
-      </w:pPr>
-      <w:r>
-        <w:t>Data Collection:</w:t>
+        <w:pStyle w:val="Kop3"/>
+      </w:pPr>
+      <w:r>
+        <w:rPr>
+          <w:lang w:val="en-US"/>
+        </w:rPr>
+        <w:t>Data Collection</w:t>
+      </w:r>
+      <w:r>
+        <w:rPr>
+          <w:lang w:val="en-US"/>
+        </w:rPr>
+        <w:t>:</w:t>
       </w:r>
     </w:p>
     <w:p>
-      <w:r>
-        <w:t xml:space="preserve">I will run each level for a </w:t>
+      <w:pPr>
+        <w:rPr>
+          <w:lang w:val="en-US"/>
+        </w:rPr>
+      </w:pPr>
+      <w:r>
+        <w:rPr>
+          <w:lang w:val="en-US"/>
+        </w:rPr>
+        <w:t xml:space="preserve">To </w:t>
+      </w:r>
+      <w:r>
+        <w:rPr>
+          <w:lang w:val="en-US"/>
+        </w:rPr>
+        <w:t>t</w:t>
+      </w:r>
+      <w:r>
+        <w:rPr>
+          <w:lang w:val="en-US"/>
+        </w:rPr>
+        <w:t xml:space="preserve">est the performance I will be creating </w:t>
       </w:r>
       <w:r>
         <w:rPr>
           <w:b/>
           <w:bCs/>
-        </w:rPr>
-        <w:t>duration</w:t>
-      </w:r>
-      <w:r>
-        <w:t xml:space="preserve"> of </w:t>
+          <w:lang w:val="en-US"/>
+        </w:rPr>
+        <w:t>four builds</w:t>
+      </w:r>
+      <w:r>
+        <w:rPr>
+          <w:lang w:val="en-US"/>
+        </w:rPr>
+        <w:t>:</w:t>
+      </w:r>
+    </w:p>
+    <w:p>
+      <w:pPr>
+        <w:pStyle w:val="Lijstalinea"/>
+        <w:numPr>
+          <w:ilvl w:val="0"/>
+          <w:numId w:val="38"/>
+        </w:numPr>
+        <w:rPr>
+          <w:lang w:val="en-US"/>
+        </w:rPr>
+      </w:pPr>
+      <w:r>
+        <w:rPr>
+          <w:lang w:val="en-US"/>
+        </w:rPr>
+        <w:t xml:space="preserve">A </w:t>
       </w:r>
       <w:r>
         <w:rPr>
           <w:b/>
           <w:bCs/>
-        </w:rPr>
-        <w:t>5 minutes</w:t>
-      </w:r>
-      <w:r>
-        <w:t xml:space="preserve"> while the </w:t>
+          <w:lang w:val="en-US"/>
+        </w:rPr>
+        <w:t>Goal Oriented Action Planning</w:t>
+      </w:r>
+      <w:r>
+        <w:rPr>
+          <w:lang w:val="en-US"/>
+        </w:rPr>
+        <w:t xml:space="preserve"> Build with </w:t>
       </w:r>
       <w:r>
         <w:rPr>
           <w:b/>
           <w:bCs/>
-        </w:rPr>
-        <w:t>U</w:t>
+          <w:lang w:val="en-US"/>
+        </w:rPr>
+        <w:t>t</w:t>
       </w:r>
       <w:r>
         <w:rPr>
           <w:b/>
           <w:bCs/>
-        </w:rPr>
-        <w:t xml:space="preserve">nity </w:t>
+          <w:lang w:val="en-US"/>
+        </w:rPr>
+        <w:t>hree</w:t>
       </w:r>
       <w:r>
         <w:rPr>
           <w:b/>
           <w:bCs/>
-        </w:rPr>
-        <w:t>P</w:t>
+          <w:lang w:val="en-US"/>
+        </w:rPr>
+        <w:t xml:space="preserve"> agents</w:t>
+      </w:r>
+      <w:r>
+        <w:rPr>
+          <w:lang w:val="en-US"/>
+        </w:rPr>
+        <w:t>. ( one nurse, two patients )</w:t>
+      </w:r>
+    </w:p>
+    <w:p>
+      <w:pPr>
+        <w:pStyle w:val="Lijstalinea"/>
+        <w:numPr>
+          <w:ilvl w:val="0"/>
+          <w:numId w:val="38"/>
+        </w:numPr>
+        <w:rPr>
+          <w:lang w:val="en-US"/>
+        </w:rPr>
+      </w:pPr>
+      <w:r>
+        <w:rPr>
+          <w:lang w:val="en-US"/>
+        </w:rPr>
+        <w:t xml:space="preserve">A </w:t>
       </w:r>
       <w:r>
         <w:rPr>
           <w:b/>
           <w:bCs/>
-        </w:rPr>
-        <w:t>rofiler</w:t>
-      </w:r>
-      <w:r>
-        <w:t xml:space="preserve"> is collecting data. Once I have the data from a level I will only look at the </w:t>
+          <w:lang w:val="en-US"/>
+        </w:rPr>
+        <w:t>State Machine</w:t>
+      </w:r>
+      <w:r>
+        <w:rPr>
+          <w:lang w:val="en-US"/>
+        </w:rPr>
+        <w:t xml:space="preserve"> build with </w:t>
       </w:r>
       <w:r>
         <w:rPr>
           <w:b/>
           <w:bCs/>
-        </w:rPr>
-        <w:t>script</w:t>
+          <w:lang w:val="en-US"/>
+        </w:rPr>
+        <w:t>t</w:t>
       </w:r>
       <w:r>
         <w:rPr>
           <w:b/>
           <w:bCs/>
-        </w:rPr>
-        <w:t xml:space="preserve"> execution time</w:t>
-      </w:r>
-      <w:r>
-        <w:t>,</w:t>
-      </w:r>
-      <w:r>
-        <w:t xml:space="preserve"> while the </w:t>
+          <w:lang w:val="en-US"/>
+        </w:rPr>
+        <w:t>hree</w:t>
       </w:r>
       <w:r>
         <w:rPr>
           <w:b/>
           <w:bCs/>
-        </w:rPr>
-        <w:t xml:space="preserve">target </w:t>
+          <w:lang w:val="en-US"/>
+        </w:rPr>
+        <w:t xml:space="preserve"> agents</w:t>
+      </w:r>
+      <w:r>
+        <w:rPr>
+          <w:lang w:val="en-US"/>
+        </w:rPr>
+        <w:t>. ( one nurse, two patients )</w:t>
+      </w:r>
+    </w:p>
+    <w:p>
+      <w:pPr>
+        <w:pStyle w:val="Lijstalinea"/>
+        <w:numPr>
+          <w:ilvl w:val="0"/>
+          <w:numId w:val="38"/>
+        </w:numPr>
+        <w:rPr>
+          <w:lang w:val="en-US"/>
+        </w:rPr>
+      </w:pPr>
+      <w:r>
+        <w:rPr>
+          <w:lang w:val="en-US"/>
+        </w:rPr>
+        <w:t xml:space="preserve">A </w:t>
       </w:r>
       <w:r>
         <w:rPr>
           <w:b/>
           <w:bCs/>
-        </w:rPr>
-        <w:t>frame rate(FPS)</w:t>
-      </w:r>
-      <w:r>
-        <w:t xml:space="preserve"> </w:t>
-      </w:r>
-      <w:r>
-        <w:t xml:space="preserve"> </w:t>
-      </w:r>
-      <w:r>
-        <w:t>is set to</w:t>
-      </w:r>
-      <w:r>
-        <w:t xml:space="preserve"> </w:t>
+          <w:lang w:val="en-US"/>
+        </w:rPr>
+        <w:t>Goal Oriented Action Planning</w:t>
+      </w:r>
+      <w:r>
+        <w:rPr>
+          <w:lang w:val="en-US"/>
+        </w:rPr>
+        <w:t xml:space="preserve"> Build with </w:t>
       </w:r>
       <w:r>
         <w:rPr>
           <w:b/>
           <w:bCs/>
-        </w:rPr>
-        <w:t>60</w:t>
+          <w:lang w:val="en-US"/>
+        </w:rPr>
+        <w:t>eighteen agents</w:t>
+      </w:r>
+      <w:r>
+        <w:rPr>
+          <w:lang w:val="en-US"/>
+        </w:rPr>
+        <w:t>. ( six nurses, twelve patients )</w:t>
+      </w:r>
+    </w:p>
+    <w:p>
+      <w:pPr>
+        <w:pStyle w:val="Lijstalinea"/>
+        <w:numPr>
+          <w:ilvl w:val="0"/>
+          <w:numId w:val="38"/>
+        </w:numPr>
+        <w:rPr>
+          <w:lang w:val="en-US"/>
+        </w:rPr>
+      </w:pPr>
+      <w:r>
+        <w:rPr>
+          <w:lang w:val="en-US"/>
+        </w:rPr>
+        <w:t xml:space="preserve">A </w:t>
       </w:r>
       <w:r>
         <w:rPr>
           <w:b/>
           <w:bCs/>
-        </w:rPr>
-        <w:t xml:space="preserve"> FPS</w:t>
-      </w:r>
-      <w:r>
-        <w:t xml:space="preserve">. </w:t>
-      </w:r>
-      <w:r>
-        <w:t>After completing the test</w:t>
-      </w:r>
-      <w:r>
-        <w:t xml:space="preserve"> I will extract the </w:t>
+          <w:lang w:val="en-US"/>
+        </w:rPr>
+        <w:t>S</w:t>
       </w:r>
       <w:r>
         <w:rPr>
           <w:b/>
           <w:bCs/>
-        </w:rPr>
-        <w:t>Unity P</w:t>
+          <w:lang w:val="en-US"/>
+        </w:rPr>
+        <w:t xml:space="preserve">tate </w:t>
       </w:r>
       <w:r>
         <w:rPr>
           <w:b/>
           <w:bCs/>
-        </w:rPr>
-        <w:t>rofiler</w:t>
-      </w:r>
-      <w:r>
-        <w:t xml:space="preserve"> data and import it in the </w:t>
+          <w:lang w:val="en-US"/>
+        </w:rPr>
+        <w:t>M</w:t>
       </w:r>
       <w:r>
         <w:rPr>
           <w:b/>
           <w:bCs/>
-        </w:rPr>
-        <w:t>Unity Profiler Analyzer</w:t>
+          <w:lang w:val="en-US"/>
+        </w:rPr>
+        <w:t>achine</w:t>
+      </w:r>
+      <w:r>
+        <w:rPr>
+          <w:lang w:val="en-US"/>
+        </w:rPr>
+        <w:t xml:space="preserve"> build with </w:t>
       </w:r>
       <w:r>
         <w:rPr>
           <w:b/>
           <w:bCs/>
-        </w:rPr>
-        <w:t xml:space="preserve"> </w:t>
-      </w:r>
-      <w:r>
-        <w:t>for a more detailed analysis</w:t>
-      </w:r>
-      <w:r>
-        <w:t>.</w:t>
-      </w:r>
-      <w:r>
-        <w:t xml:space="preserve"> I will run the level with the </w:t>
+          <w:lang w:val="en-US"/>
+        </w:rPr>
+        <w:t>eighteen agents</w:t>
+      </w:r>
+      <w:r>
+        <w:rPr>
+          <w:lang w:val="en-US"/>
+        </w:rPr>
+        <w:t>. ( six nurses, twelve patients )</w:t>
+      </w:r>
+    </w:p>
+    <w:p>
+      <w:pPr>
+        <w:rPr>
+          <w:lang w:val="en-US"/>
+        </w:rPr>
+      </w:pPr>
+      <w:r>
+        <w:rPr>
+          <w:lang w:val="en-US"/>
+        </w:rPr>
+        <w:t xml:space="preserve">To test the performance of each build I will use the </w:t>
       </w:r>
       <w:r>
         <w:rPr>
           <w:b/>
           <w:bCs/>
+          <w:lang w:val="en-US"/>
         </w:rPr>
         <w:t>Unity Profiler</w:t>
       </w:r>
       <w:r>
-        <w:t xml:space="preserve"> for </w:t>
+        <w:rPr>
+          <w:lang w:val="en-US"/>
+        </w:rPr>
+        <w:t xml:space="preserve">. </w:t>
+      </w:r>
+      <w:r>
+        <w:rPr>
+          <w:lang w:val="en-US"/>
+        </w:rPr>
+        <w:t xml:space="preserve">I will be running the </w:t>
       </w:r>
       <w:r>
         <w:rPr>
           <w:b/>
           <w:bCs/>
-        </w:rPr>
-        <w:t>five times in total</w:t>
-      </w:r>
-      <w:r>
-        <w:t xml:space="preserve"> and compare their data against themselves and take the </w:t>
+          <w:lang w:val="en-US"/>
+        </w:rPr>
+        <w:t>Unity Profiler</w:t>
+      </w:r>
+      <w:r>
+        <w:rPr>
+          <w:lang w:val="en-US"/>
+        </w:rPr>
+        <w:t xml:space="preserve"> </w:t>
+      </w:r>
+      <w:r>
+        <w:rPr>
+          <w:lang w:val="en-US"/>
+        </w:rPr>
+        <w:t xml:space="preserve">with the target set to </w:t>
       </w:r>
       <w:r>
         <w:rPr>
           <w:b/>
           <w:bCs/>
-        </w:rPr>
-        <w:t>average of the five runs</w:t>
-      </w:r>
-      <w:r>
+          <w:lang w:val="en-US"/>
+        </w:rPr>
+        <w:t>60FPS</w:t>
+      </w:r>
+      <w:r>
+        <w:rPr>
+          <w:lang w:val="en-US"/>
+        </w:rPr>
+        <w:t xml:space="preserve"> </w:t>
+      </w:r>
+      <w:r>
+        <w:rPr>
+          <w:lang w:val="en-US"/>
+        </w:rPr>
+        <w:t xml:space="preserve">on each build multiple times and take the </w:t>
+      </w:r>
+      <w:r>
+        <w:rPr>
+          <w:b/>
+          <w:bCs/>
+          <w:lang w:val="en-US"/>
+        </w:rPr>
+        <w:t xml:space="preserve">average </w:t>
+      </w:r>
+      <w:r>
+        <w:rPr>
+          <w:b/>
+          <w:bCs/>
+          <w:lang w:val="en-US"/>
+        </w:rPr>
+        <w:t xml:space="preserve">of </w:t>
+      </w:r>
+      <w:r>
+        <w:rPr>
+          <w:b/>
+          <w:bCs/>
+          <w:lang w:val="en-US"/>
+        </w:rPr>
+        <w:t>five runs</w:t>
+      </w:r>
+      <w:r>
+        <w:rPr>
+          <w:lang w:val="en-US"/>
+        </w:rPr>
         <w:t>.</w:t>
       </w:r>
     </w:p>
     <w:p>
       <w:pPr>
         <w:rPr>
+          <w:lang w:val="en-US"/>
+        </w:rPr>
+      </w:pPr>
+      <w:r>
+        <w:rPr>
+          <w:lang w:val="en-US"/>
+        </w:rPr>
+        <w:t>The metrics I will look at to formulate an answer:</w:t>
+      </w:r>
+    </w:p>
+    <w:p>
+      <w:pPr>
+        <w:pStyle w:val="Lijstalinea"/>
+        <w:numPr>
+          <w:ilvl w:val="0"/>
+          <w:numId w:val="39"/>
+        </w:numPr>
+        <w:rPr>
+          <w:lang w:val="en-US"/>
+        </w:rPr>
+      </w:pPr>
+      <w:r>
+        <w:rPr>
+          <w:lang w:val="en-US"/>
+        </w:rPr>
+        <w:t>Average execution time spend on the scripts per frame.</w:t>
+      </w:r>
+    </w:p>
+    <w:p>
+      <w:pPr>
+        <w:pStyle w:val="Lijstalinea"/>
+        <w:numPr>
+          <w:ilvl w:val="0"/>
+          <w:numId w:val="39"/>
+        </w:numPr>
+        <w:rPr>
+          <w:lang w:val="en-US"/>
+        </w:rPr>
+      </w:pPr>
+      <w:r>
+        <w:rPr>
+          <w:lang w:val="en-US"/>
+        </w:rPr>
+        <w:t>How many times he went over the given time of 60fps.</w:t>
+      </w:r>
+      <w:r>
+        <w:rPr>
+          <w:lang w:val="en-US"/>
+        </w:rPr>
+        <w:t xml:space="preserve"> </w:t>
+      </w:r>
+    </w:p>
+    <w:p>
+      <w:pPr>
+        <w:rPr>
+          <w:lang w:val="en-US"/>
+        </w:rPr>
+      </w:pPr>
+    </w:p>
+    <w:p>
+      <w:pPr>
+        <w:rPr>
+          <w:lang w:val="en-US"/>
+        </w:rPr>
+      </w:pPr>
+    </w:p>
+    <w:p>
+      <w:pPr>
+        <w:rPr>
+          <w:lang w:val="nl-BE"/>
+        </w:rPr>
+      </w:pPr>
+      <w:r>
+        <w:rPr>
+          <w:lang w:val="nl-BE"/>
+        </w:rPr>
+        <w:br w:type="page"/>
+      </w:r>
+    </w:p>
+    <w:p>
+      <w:pPr>
+        <w:pStyle w:val="Kop2"/>
+        <w:rPr>
+          <w:lang w:val="nl-BE"/>
+        </w:rPr>
+      </w:pPr>
+      <w:r>
+        <w:rPr>
+          <w:lang w:val="nl-BE"/>
+        </w:rPr>
+        <w:lastRenderedPageBreak/>
+        <w:t xml:space="preserve">Experiment: </w:t>
+      </w:r>
+    </w:p>
+    <w:p>
+      <w:pPr>
+        <w:rPr>
           <w:b/>
           <w:bCs/>
         </w:rPr>
       </w:pPr>
+      <w:r>
+        <w:t xml:space="preserve">The goal of the experiment is to compare </w:t>
+      </w:r>
+      <w:r>
+        <w:rPr>
+          <w:b/>
+          <w:bCs/>
+        </w:rPr>
+        <w:t xml:space="preserve">Goal Oriented Action </w:t>
+      </w:r>
+      <w:r>
+        <w:rPr>
+          <w:b/>
+          <w:bCs/>
+        </w:rPr>
+        <w:t>P</w:t>
+      </w:r>
+      <w:r>
+        <w:rPr>
+          <w:b/>
+          <w:bCs/>
+        </w:rPr>
+        <w:t>lanning</w:t>
+      </w:r>
+      <w:r>
+        <w:t xml:space="preserve"> against </w:t>
+      </w:r>
+      <w:r>
+        <w:rPr>
+          <w:b/>
+          <w:bCs/>
+        </w:rPr>
+        <w:t>State Machines</w:t>
+      </w:r>
+      <w:r>
+        <w:rPr>
+          <w:b/>
+          <w:bCs/>
+        </w:rPr>
+        <w:t xml:space="preserve"> </w:t>
+      </w:r>
+      <w:r>
+        <w:t>and answer the hypothesises</w:t>
+      </w:r>
+      <w:r>
+        <w:t>.</w:t>
+      </w:r>
+      <w:r>
+        <w:rPr>
+          <w:b/>
+          <w:bCs/>
+        </w:rPr>
+        <w:t xml:space="preserve"> </w:t>
+      </w:r>
+    </w:p>
+    <w:p/>
+    <w:p>
+      <w:pPr>
+        <w:pStyle w:val="Kop3"/>
+        <w:rPr>
+          <w:b/>
+          <w:bCs/>
+        </w:rPr>
+      </w:pPr>
+      <w:r>
+        <w:t>Test</w:t>
+      </w:r>
+      <w:r>
+        <w:t>ing the level for performance</w:t>
+      </w:r>
+      <w:r>
+        <w:t>:</w:t>
+      </w:r>
     </w:p>
     <w:p>
-      <w:pPr>
-        <w:pStyle w:val="Kop4"/>
-      </w:pPr>
-      <w:r>
-        <w:t>Data Comparison:</w:t>
+      <w:r>
+        <w:t xml:space="preserve">I will create </w:t>
+      </w:r>
+      <w:r>
+        <w:t>4 builds:</w:t>
       </w:r>
     </w:p>
     <w:p>
-      <w:r>
-        <w:t xml:space="preserve">After taking the average of the five runs for both </w:t>
-      </w:r>
+      <w:pPr>
+        <w:pStyle w:val="Lijstalinea"/>
+        <w:numPr>
+          <w:ilvl w:val="0"/>
+          <w:numId w:val="41"/>
+        </w:numPr>
+        <w:rPr>
+          <w:lang w:val="en-US"/>
+        </w:rPr>
+      </w:pPr>
       <w:r>
         <w:rPr>
           <w:b/>
           <w:bCs/>
-        </w:rPr>
-        <w:t>AI decision making systems</w:t>
-      </w:r>
-      <w:r>
-        <w:t xml:space="preserve"> I will compare them against each other.</w:t>
+          <w:lang w:val="en-US"/>
+        </w:rPr>
+        <w:t>Goal Oriented Action Planning</w:t>
+      </w:r>
+      <w:r>
+        <w:rPr>
+          <w:lang w:val="en-US"/>
+        </w:rPr>
+        <w:t xml:space="preserve"> Build with </w:t>
+      </w:r>
+      <w:r>
+        <w:rPr>
+          <w:b/>
+          <w:bCs/>
+          <w:lang w:val="en-US"/>
+        </w:rPr>
+        <w:t>t</w:t>
+      </w:r>
+      <w:r>
+        <w:rPr>
+          <w:b/>
+          <w:bCs/>
+          <w:lang w:val="en-US"/>
+        </w:rPr>
+        <w:t>hree</w:t>
+      </w:r>
+      <w:r>
+        <w:rPr>
+          <w:b/>
+          <w:bCs/>
+          <w:lang w:val="en-US"/>
+        </w:rPr>
+        <w:t xml:space="preserve"> agents</w:t>
+      </w:r>
+      <w:r>
+        <w:rPr>
+          <w:lang w:val="en-US"/>
+        </w:rPr>
+        <w:t>.</w:t>
+      </w:r>
+    </w:p>
+    <w:p>
+      <w:pPr>
+        <w:pStyle w:val="Lijstalinea"/>
+        <w:numPr>
+          <w:ilvl w:val="0"/>
+          <w:numId w:val="41"/>
+        </w:numPr>
+        <w:rPr>
+          <w:lang w:val="en-US"/>
+        </w:rPr>
+      </w:pPr>
+      <w:r>
+        <w:rPr>
+          <w:b/>
+          <w:bCs/>
+          <w:lang w:val="en-US"/>
+        </w:rPr>
+        <w:t>State Machine</w:t>
+      </w:r>
+      <w:r>
+        <w:rPr>
+          <w:lang w:val="en-US"/>
+        </w:rPr>
+        <w:t xml:space="preserve"> build with </w:t>
+      </w:r>
+      <w:r>
+        <w:rPr>
+          <w:b/>
+          <w:bCs/>
+          <w:lang w:val="en-US"/>
+        </w:rPr>
+        <w:t>t</w:t>
+      </w:r>
+      <w:r>
+        <w:rPr>
+          <w:b/>
+          <w:bCs/>
+          <w:lang w:val="en-US"/>
+        </w:rPr>
+        <w:t>hree</w:t>
+      </w:r>
+      <w:r>
+        <w:rPr>
+          <w:b/>
+          <w:bCs/>
+          <w:lang w:val="en-US"/>
+        </w:rPr>
+        <w:t xml:space="preserve"> agents</w:t>
+      </w:r>
+      <w:r>
+        <w:rPr>
+          <w:lang w:val="en-US"/>
+        </w:rPr>
+        <w:t>.</w:t>
+      </w:r>
+    </w:p>
+    <w:p>
+      <w:pPr>
+        <w:pStyle w:val="Lijstalinea"/>
+        <w:numPr>
+          <w:ilvl w:val="0"/>
+          <w:numId w:val="41"/>
+        </w:numPr>
+        <w:rPr>
+          <w:lang w:val="en-US"/>
+        </w:rPr>
+      </w:pPr>
+      <w:r>
+        <w:rPr>
+          <w:b/>
+          <w:bCs/>
+          <w:lang w:val="en-US"/>
+        </w:rPr>
+        <w:t>Goal Oriented Action Planning</w:t>
+      </w:r>
+      <w:r>
+        <w:rPr>
+          <w:lang w:val="en-US"/>
+        </w:rPr>
+        <w:t xml:space="preserve"> Build with </w:t>
+      </w:r>
+      <w:r>
+        <w:rPr>
+          <w:b/>
+          <w:bCs/>
+          <w:lang w:val="en-US"/>
+        </w:rPr>
+        <w:t>eighteen agents</w:t>
+      </w:r>
+      <w:r>
+        <w:rPr>
+          <w:lang w:val="en-US"/>
+        </w:rPr>
+        <w:t>.</w:t>
+      </w:r>
+    </w:p>
+    <w:p>
+      <w:pPr>
+        <w:pStyle w:val="Lijstalinea"/>
+        <w:numPr>
+          <w:ilvl w:val="0"/>
+          <w:numId w:val="41"/>
+        </w:numPr>
+        <w:rPr>
+          <w:lang w:val="en-US"/>
+        </w:rPr>
+      </w:pPr>
+      <w:r>
+        <w:rPr>
+          <w:lang w:val="en-US"/>
+        </w:rPr>
+        <w:t xml:space="preserve">A </w:t>
+      </w:r>
+      <w:r>
+        <w:rPr>
+          <w:b/>
+          <w:bCs/>
+          <w:lang w:val="en-US"/>
+        </w:rPr>
+        <w:t>S</w:t>
+      </w:r>
+      <w:r>
+        <w:rPr>
+          <w:b/>
+          <w:bCs/>
+          <w:lang w:val="en-US"/>
+        </w:rPr>
+        <w:t xml:space="preserve">tate </w:t>
+      </w:r>
+      <w:r>
+        <w:rPr>
+          <w:b/>
+          <w:bCs/>
+          <w:lang w:val="en-US"/>
+        </w:rPr>
+        <w:t>M</w:t>
+      </w:r>
+      <w:r>
+        <w:rPr>
+          <w:b/>
+          <w:bCs/>
+          <w:lang w:val="en-US"/>
+        </w:rPr>
+        <w:t>achine</w:t>
+      </w:r>
+      <w:r>
+        <w:rPr>
+          <w:lang w:val="en-US"/>
+        </w:rPr>
+        <w:t xml:space="preserve"> build with </w:t>
+      </w:r>
+      <w:r>
+        <w:rPr>
+          <w:b/>
+          <w:bCs/>
+          <w:lang w:val="en-US"/>
+        </w:rPr>
+        <w:t>eighteen agents</w:t>
+      </w:r>
+      <w:r>
+        <w:rPr>
+          <w:lang w:val="en-US"/>
+        </w:rPr>
+        <w:t>.</w:t>
+      </w:r>
+    </w:p>
+    <w:p>
+      <w:r>
+        <w:t xml:space="preserve">I will use the </w:t>
+      </w:r>
+      <w:r>
+        <w:rPr>
+          <w:b/>
+          <w:bCs/>
+        </w:rPr>
+        <w:t>Unity Profiler</w:t>
+      </w:r>
+      <w:r>
+        <w:t xml:space="preserve"> one each build to get the performance data from it.</w:t>
+      </w:r>
+    </w:p>
+    <w:p/>
+    <w:p>
+      <w:pPr>
+        <w:pStyle w:val="Kop3"/>
+      </w:pPr>
+      <w:r>
+        <w:t>Data Collection:</w:t>
+      </w:r>
+    </w:p>
+    <w:p>
+      <w:r>
+        <w:t xml:space="preserve">I will run each level for a </w:t>
+      </w:r>
+      <w:r>
+        <w:rPr>
+          <w:b/>
+          <w:bCs/>
+        </w:rPr>
+        <w:t>duration</w:t>
+      </w:r>
+      <w:r>
+        <w:t xml:space="preserve"> of </w:t>
+      </w:r>
+      <w:r>
+        <w:rPr>
+          <w:b/>
+          <w:bCs/>
+        </w:rPr>
+        <w:t>5 minutes</w:t>
+      </w:r>
+      <w:r>
+        <w:t xml:space="preserve"> while the </w:t>
+      </w:r>
+      <w:r>
+        <w:rPr>
+          <w:b/>
+          <w:bCs/>
+        </w:rPr>
+        <w:t>U</w:t>
+      </w:r>
+      <w:r>
+        <w:rPr>
+          <w:b/>
+          <w:bCs/>
+        </w:rPr>
+        <w:t xml:space="preserve">nity </w:t>
+      </w:r>
+      <w:r>
+        <w:rPr>
+          <w:b/>
+          <w:bCs/>
+        </w:rPr>
+        <w:t>P</w:t>
+      </w:r>
+      <w:r>
+        <w:rPr>
+          <w:b/>
+          <w:bCs/>
+        </w:rPr>
+        <w:t>rofiler</w:t>
+      </w:r>
+      <w:r>
+        <w:t xml:space="preserve"> is collecting data. Once I have the data from a level I will only look at the </w:t>
+      </w:r>
+      <w:r>
+        <w:rPr>
+          <w:b/>
+          <w:bCs/>
+        </w:rPr>
+        <w:t>script</w:t>
+      </w:r>
+      <w:r>
+        <w:rPr>
+          <w:b/>
+          <w:bCs/>
+        </w:rPr>
+        <w:t xml:space="preserve"> execution time</w:t>
+      </w:r>
+      <w:r>
+        <w:t>,</w:t>
+      </w:r>
+      <w:r>
+        <w:t xml:space="preserve"> while the </w:t>
+      </w:r>
+      <w:r>
+        <w:rPr>
+          <w:b/>
+          <w:bCs/>
+        </w:rPr>
+        <w:t xml:space="preserve">target </w:t>
+      </w:r>
+      <w:r>
+        <w:rPr>
+          <w:b/>
+          <w:bCs/>
+        </w:rPr>
+        <w:t>frame rate(FPS)</w:t>
+      </w:r>
+      <w:r>
+        <w:t xml:space="preserve"> </w:t>
+      </w:r>
+      <w:r>
+        <w:t xml:space="preserve"> </w:t>
+      </w:r>
+      <w:r>
+        <w:t>is set to</w:t>
+      </w:r>
+      <w:r>
+        <w:t xml:space="preserve"> </w:t>
+      </w:r>
+      <w:r>
+        <w:rPr>
+          <w:b/>
+          <w:bCs/>
+        </w:rPr>
+        <w:t>60</w:t>
+      </w:r>
+      <w:r>
+        <w:rPr>
+          <w:b/>
+          <w:bCs/>
+        </w:rPr>
+        <w:t xml:space="preserve"> FPS</w:t>
+      </w:r>
+      <w:r>
+        <w:t xml:space="preserve">. </w:t>
+      </w:r>
+      <w:r>
+        <w:t>After completing the test</w:t>
+      </w:r>
+      <w:r>
+        <w:t xml:space="preserve"> I will extract the </w:t>
+      </w:r>
+      <w:r>
+        <w:rPr>
+          <w:b/>
+          <w:bCs/>
+        </w:rPr>
+        <w:t>Unity P</w:t>
+      </w:r>
+      <w:r>
+        <w:rPr>
+          <w:b/>
+          <w:bCs/>
+        </w:rPr>
+        <w:t>rofiler</w:t>
+      </w:r>
+      <w:r>
+        <w:t xml:space="preserve"> data and import it in the </w:t>
+      </w:r>
+      <w:r>
+        <w:rPr>
+          <w:b/>
+          <w:bCs/>
+        </w:rPr>
+        <w:t>Unity Profiler Analyzer</w:t>
+      </w:r>
+      <w:r>
+        <w:rPr>
+          <w:b/>
+          <w:bCs/>
+        </w:rPr>
+        <w:t xml:space="preserve"> </w:t>
+      </w:r>
+      <w:r>
+        <w:t>for a more detailed analysis</w:t>
+      </w:r>
+      <w:r>
+        <w:t>.</w:t>
+      </w:r>
+      <w:r>
+        <w:t xml:space="preserve"> I will run the level with the </w:t>
+      </w:r>
+      <w:r>
+        <w:rPr>
+          <w:b/>
+          <w:bCs/>
+        </w:rPr>
+        <w:t>Unity Profiler</w:t>
+      </w:r>
+      <w:r>
+        <w:t xml:space="preserve"> for </w:t>
+      </w:r>
+      <w:r>
+        <w:rPr>
+          <w:b/>
+          <w:bCs/>
+        </w:rPr>
+        <w:t>five times in total</w:t>
+      </w:r>
+      <w:r>
+        <w:t xml:space="preserve"> and compare their data against themselves and take the </w:t>
+      </w:r>
+      <w:r>
+        <w:rPr>
+          <w:b/>
+          <w:bCs/>
+        </w:rPr>
+        <w:t>average of the five runs</w:t>
+      </w:r>
+      <w:r>
+        <w:t>.</w:t>
+      </w:r>
+    </w:p>
+    <w:p/>
+    <w:p>
+      <w:pPr>
+        <w:pStyle w:val="Kop3"/>
+      </w:pPr>
+      <w:r>
+        <w:t>Data Comparison:</w:t>
+      </w:r>
+    </w:p>
+    <w:p>
+      <w:r>
+        <w:t xml:space="preserve">After taking the average of </w:t>
+      </w:r>
+      <w:r>
+        <w:t xml:space="preserve">all the four builds I will compare the </w:t>
+      </w:r>
+      <w:r>
+        <w:rPr>
+          <w:b/>
+          <w:bCs/>
+        </w:rPr>
+        <w:t>State Machine</w:t>
+      </w:r>
+      <w:r>
+        <w:t xml:space="preserve"> average with </w:t>
+      </w:r>
+      <w:r>
+        <w:rPr>
+          <w:b/>
+          <w:bCs/>
+        </w:rPr>
+        <w:t>3 agents</w:t>
+      </w:r>
+      <w:r>
+        <w:t xml:space="preserve"> against the </w:t>
+      </w:r>
+      <w:r>
+        <w:rPr>
+          <w:b/>
+          <w:bCs/>
+        </w:rPr>
+        <w:t>Goal Oriented Action Planning</w:t>
+      </w:r>
+      <w:r>
+        <w:t xml:space="preserve"> with also </w:t>
+      </w:r>
+      <w:r>
+        <w:rPr>
+          <w:b/>
+          <w:bCs/>
+        </w:rPr>
+        <w:t>3 agents</w:t>
+      </w:r>
+      <w:r>
+        <w:t xml:space="preserve">. After that I will compare the </w:t>
+      </w:r>
+      <w:r>
+        <w:rPr>
+          <w:b/>
+          <w:bCs/>
+        </w:rPr>
+        <w:t>State Machine</w:t>
+      </w:r>
+      <w:r>
+        <w:t xml:space="preserve"> with </w:t>
+      </w:r>
+      <w:r>
+        <w:rPr>
+          <w:b/>
+          <w:bCs/>
+        </w:rPr>
+        <w:t>18 agents</w:t>
+      </w:r>
+      <w:r>
+        <w:t xml:space="preserve"> against the </w:t>
+      </w:r>
+      <w:r>
+        <w:rPr>
+          <w:b/>
+          <w:bCs/>
+        </w:rPr>
+        <w:t>Goal Oriented Action Planning</w:t>
+      </w:r>
+      <w:r>
+        <w:t xml:space="preserve"> with </w:t>
+      </w:r>
+      <w:r>
+        <w:rPr>
+          <w:b/>
+          <w:bCs/>
+        </w:rPr>
+        <w:t>18 agents</w:t>
+      </w:r>
+      <w:r>
+        <w:t>.</w:t>
       </w:r>
     </w:p>
     <w:p>
@@ -7179,37 +7783,76 @@
         <w:t>a graph of every run.</w:t>
       </w:r>
     </w:p>
-    <w:p/>
     <w:p>
       <w:pPr>
-        <w:pStyle w:val="Kop4"/>
-      </w:pPr>
-      <w:r>
-        <w:t>Answer:</w:t>
+        <w:pStyle w:val="Kop3"/>
+        <w:rPr>
+          <w:lang w:val="en-US"/>
+        </w:rPr>
+      </w:pPr>
+      <w:r>
+        <w:rPr>
+          <w:lang w:val="en-US"/>
+        </w:rPr>
+        <w:t>Prediction:</w:t>
       </w:r>
     </w:p>
     <w:p>
-      <w:r>
-        <w:t xml:space="preserve">After I have compared the </w:t>
+      <w:pPr>
+        <w:rPr>
+          <w:lang w:val="en-US"/>
+        </w:rPr>
+      </w:pPr>
+      <w:r>
+        <w:rPr>
+          <w:lang w:val="en-US"/>
+        </w:rPr>
+        <w:t xml:space="preserve">My prediction is that the State machine will better for the performance of the overall simulation. The graphs with less agents will be close but we will see a big </w:t>
+      </w:r>
+      <w:r>
+        <w:rPr>
+          <w:lang w:val="en-US"/>
+        </w:rPr>
+        <w:t>difference</w:t>
+      </w:r>
+      <w:r>
+        <w:rPr>
+          <w:lang w:val="en-US"/>
+        </w:rPr>
+        <w:t xml:space="preserve"> in the graphs comparing 18 agents.</w:t>
+      </w:r>
+    </w:p>
+    <w:p>
+      <w:pPr>
+        <w:rPr>
+          <w:lang w:val="en-US"/>
+        </w:rPr>
+      </w:pPr>
+    </w:p>
+    <w:p>
+      <w:pPr>
+        <w:pStyle w:val="Kop3"/>
+      </w:pPr>
+      <w:r>
+        <w:lastRenderedPageBreak/>
+        <w:t>Answer:</w:t>
+      </w:r>
+    </w:p>
+    <w:p>
+      <w:r>
+        <w:t>After I have compared all four builds</w:t>
+      </w:r>
+      <w:r>
+        <w:t xml:space="preserve">, </w:t>
+      </w:r>
+      <w:r>
+        <w:t xml:space="preserve">I can </w:t>
       </w:r>
       <w:r>
         <w:rPr>
           <w:b/>
           <w:bCs/>
         </w:rPr>
-        <w:t>five runs</w:t>
-      </w:r>
-      <w:r>
-        <w:t xml:space="preserve"> of both behaviour decision making systems, </w:t>
-      </w:r>
-      <w:r>
-        <w:t xml:space="preserve">I can </w:t>
-      </w:r>
-      <w:r>
-        <w:rPr>
-          <w:b/>
-          <w:bCs/>
-        </w:rPr>
         <w:t>answer Hypothesis 0 and 1</w:t>
       </w:r>
       <w:r>
@@ -7218,23 +7861,11 @@
     </w:p>
     <w:p>
       <w:pPr>
-        <w:rPr>
-          <w:b/>
-          <w:bCs/>
-        </w:rPr>
-      </w:pPr>
-      <w:r>
-        <w:rPr>
-          <w:b/>
-          <w:bCs/>
-        </w:rPr>
+        <w:pStyle w:val="Kop3"/>
+      </w:pPr>
+      <w:r>
         <w:br w:type="page"/>
       </w:r>
-    </w:p>
-    <w:p>
-      <w:pPr>
-        <w:pStyle w:val="Kop3"/>
-      </w:pPr>
       <w:r>
         <w:lastRenderedPageBreak/>
         <w:t>Testing Agent Performance</w:t>
@@ -7308,7 +7939,7 @@
     <w:p/>
     <w:p>
       <w:pPr>
-        <w:pStyle w:val="Kop4"/>
+        <w:pStyle w:val="Kop3"/>
       </w:pPr>
       <w:r>
         <w:t>Data Collection:</w:t>
@@ -7372,7 +8003,7 @@
     <w:p/>
     <w:p>
       <w:pPr>
-        <w:pStyle w:val="Kop4"/>
+        <w:pStyle w:val="Kop3"/>
       </w:pPr>
       <w:r>
         <w:t>Data Comparison:</w:t>
@@ -7418,11 +8049,71 @@
       <w:r>
         <w:t xml:space="preserve"> (in seconds) for patients and nurses across both AI systems</w:t>
       </w:r>
+      <w:r>
+        <w:t>.</w:t>
+      </w:r>
     </w:p>
-    <w:p/>
     <w:p>
       <w:pPr>
-        <w:pStyle w:val="Kop4"/>
+        <w:pStyle w:val="Kop3"/>
+        <w:rPr>
+          <w:lang w:val="en-US"/>
+        </w:rPr>
+      </w:pPr>
+      <w:r>
+        <w:rPr>
+          <w:lang w:val="en-US"/>
+        </w:rPr>
+        <w:t>Prediction:</w:t>
+      </w:r>
+    </w:p>
+    <w:p>
+      <w:pPr>
+        <w:rPr>
+          <w:lang w:val="en-US"/>
+        </w:rPr>
+      </w:pPr>
+      <w:r>
+        <w:rPr>
+          <w:lang w:val="en-US"/>
+        </w:rPr>
+        <w:t xml:space="preserve">I predict that there will be no </w:t>
+      </w:r>
+      <w:r>
+        <w:rPr>
+          <w:lang w:val="en-US"/>
+        </w:rPr>
+        <w:t>difference</w:t>
+      </w:r>
+      <w:r>
+        <w:rPr>
+          <w:lang w:val="en-US"/>
+        </w:rPr>
+        <w:t xml:space="preserve"> in the speed at </w:t>
+      </w:r>
+      <w:r>
+        <w:rPr>
+          <w:lang w:val="en-US"/>
+        </w:rPr>
+        <w:t>which</w:t>
+      </w:r>
+      <w:r>
+        <w:rPr>
+          <w:lang w:val="en-US"/>
+        </w:rPr>
+        <w:t xml:space="preserve"> a sequence of tasks are completed.</w:t>
+      </w:r>
+    </w:p>
+    <w:p>
+      <w:pPr>
+        <w:rPr>
+          <w:lang w:val="en-US"/>
+        </w:rPr>
+      </w:pPr>
+    </w:p>
+    <w:p>
+      <w:pPr>
+        <w:pStyle w:val="Kop3"/>
       </w:pPr>
       <w:r>
         <w:t>Answer:</w:t>
@@ -21450,6 +22141,119 @@
     </w:lvl>
   </w:abstractNum>
   <w:abstractNum w:abstractNumId="4" w15:restartNumberingAfterBreak="0">
+    <w:nsid w:val="1DE75C29"/>
+    <w:multiLevelType w:val="hybridMultilevel"/>
+    <w:tmpl w:val="D2DCF85C"/>
+    <w:lvl w:ilvl="0" w:tplc="08130001">
+      <w:start w:val="1"/>
+      <w:numFmt w:val="bullet"/>
+      <w:lvlText w:val=""/>
+      <w:lvlJc w:val="left"/>
+      <w:pPr>
+        <w:ind w:left="720" w:hanging="360"/>
+      </w:pPr>
+      <w:rPr>
+        <w:rFonts w:ascii="Symbol" w:hAnsi="Symbol" w:hint="default"/>
+      </w:rPr>
+    </w:lvl>
+    <w:lvl w:ilvl="1" w:tplc="08130003" w:tentative="1">
+      <w:start w:val="1"/>
+      <w:numFmt w:val="bullet"/>
+      <w:lvlText w:val="o"/>
+      <w:lvlJc w:val="left"/>
+      <w:pPr>
+        <w:ind w:left="1440" w:hanging="360"/>
+      </w:pPr>
+      <w:rPr>
+        <w:rFonts w:ascii="Courier New" w:hAnsi="Courier New" w:cs="Courier New" w:hint="default"/>
+      </w:rPr>
+    </w:lvl>
+    <w:lvl w:ilvl="2" w:tplc="08130005" w:tentative="1">
+      <w:start w:val="1"/>
+      <w:numFmt w:val="bullet"/>
+      <w:lvlText w:val=""/>
+      <w:lvlJc w:val="left"/>
+      <w:pPr>
+        <w:ind w:left="2160" w:hanging="360"/>
+      </w:pPr>
+      <w:rPr>
+        <w:rFonts w:ascii="Wingdings" w:hAnsi="Wingdings" w:hint="default"/>
+      </w:rPr>
+    </w:lvl>
+    <w:lvl w:ilvl="3" w:tplc="08130001" w:tentative="1">
+      <w:start w:val="1"/>
+      <w:numFmt w:val="bullet"/>
+      <w:lvlText w:val=""/>
+      <w:lvlJc w:val="left"/>
+      <w:pPr>
+        <w:ind w:left="2880" w:hanging="360"/>
+      </w:pPr>
+      <w:rPr>
+        <w:rFonts w:ascii="Symbol" w:hAnsi="Symbol" w:hint="default"/>
+      </w:rPr>
+    </w:lvl>
+    <w:lvl w:ilvl="4" w:tplc="08130003" w:tentative="1">
+      <w:start w:val="1"/>
+      <w:numFmt w:val="bullet"/>
+      <w:lvlText w:val="o"/>
+      <w:lvlJc w:val="left"/>
+      <w:pPr>
+        <w:ind w:left="3600" w:hanging="360"/>
+      </w:pPr>
+      <w:rPr>
+        <w:rFonts w:ascii="Courier New" w:hAnsi="Courier New" w:cs="Courier New" w:hint="default"/>
+      </w:rPr>
+    </w:lvl>
+    <w:lvl w:ilvl="5" w:tplc="08130005" w:tentative="1">
+      <w:start w:val="1"/>
+      <w:numFmt w:val="bullet"/>
+      <w:lvlText w:val=""/>
+      <w:lvlJc w:val="left"/>
+      <w:pPr>
+        <w:ind w:left="4320" w:hanging="360"/>
+      </w:pPr>
+      <w:rPr>
+        <w:rFonts w:ascii="Wingdings" w:hAnsi="Wingdings" w:hint="default"/>
+      </w:rPr>
+    </w:lvl>
+    <w:lvl w:ilvl="6" w:tplc="08130001" w:tentative="1">
+      <w:start w:val="1"/>
+      <w:numFmt w:val="bullet"/>
+      <w:lvlText w:val=""/>
+      <w:lvlJc w:val="left"/>
+      <w:pPr>
+        <w:ind w:left="5040" w:hanging="360"/>
+      </w:pPr>
+      <w:rPr>
+        <w:rFonts w:ascii="Symbol" w:hAnsi="Symbol" w:hint="default"/>
+      </w:rPr>
+    </w:lvl>
+    <w:lvl w:ilvl="7" w:tplc="08130003" w:tentative="1">
+      <w:start w:val="1"/>
+      <w:numFmt w:val="bullet"/>
+      <w:lvlText w:val="o"/>
+      <w:lvlJc w:val="left"/>
+      <w:pPr>
+        <w:ind w:left="5760" w:hanging="360"/>
+      </w:pPr>
+      <w:rPr>
+        <w:rFonts w:ascii="Courier New" w:hAnsi="Courier New" w:cs="Courier New" w:hint="default"/>
+      </w:rPr>
+    </w:lvl>
+    <w:lvl w:ilvl="8" w:tplc="08130005" w:tentative="1">
+      <w:start w:val="1"/>
+      <w:numFmt w:val="bullet"/>
+      <w:lvlText w:val=""/>
+      <w:lvlJc w:val="left"/>
+      <w:pPr>
+        <w:ind w:left="6480" w:hanging="360"/>
+      </w:pPr>
+      <w:rPr>
+        <w:rFonts w:ascii="Wingdings" w:hAnsi="Wingdings" w:hint="default"/>
+      </w:rPr>
+    </w:lvl>
+  </w:abstractNum>
+  <w:abstractNum w:abstractNumId="5" w15:restartNumberingAfterBreak="0">
     <w:nsid w:val="1E711117"/>
     <w:multiLevelType w:val="hybridMultilevel"/>
     <w:tmpl w:val="089A53B8"/>
@@ -21540,7 +22344,7 @@
       </w:pPr>
     </w:lvl>
   </w:abstractNum>
-  <w:abstractNum w:abstractNumId="5" w15:restartNumberingAfterBreak="0">
+  <w:abstractNum w:abstractNumId="6" w15:restartNumberingAfterBreak="0">
     <w:nsid w:val="2C1E3113"/>
     <w:multiLevelType w:val="hybridMultilevel"/>
     <w:tmpl w:val="E228B036"/>
@@ -21652,7 +22456,7 @@
       </w:rPr>
     </w:lvl>
   </w:abstractNum>
-  <w:abstractNum w:abstractNumId="6" w15:restartNumberingAfterBreak="0">
+  <w:abstractNum w:abstractNumId="7" w15:restartNumberingAfterBreak="0">
     <w:nsid w:val="2EC20E55"/>
     <w:multiLevelType w:val="multilevel"/>
     <w:tmpl w:val="0409001F"/>
@@ -21738,7 +22542,7 @@
       </w:pPr>
     </w:lvl>
   </w:abstractNum>
-  <w:abstractNum w:abstractNumId="7" w15:restartNumberingAfterBreak="0">
+  <w:abstractNum w:abstractNumId="8" w15:restartNumberingAfterBreak="0">
     <w:nsid w:val="3AD83301"/>
     <w:multiLevelType w:val="multilevel"/>
     <w:tmpl w:val="0409001F"/>
@@ -21824,7 +22628,7 @@
       </w:pPr>
     </w:lvl>
   </w:abstractNum>
-  <w:abstractNum w:abstractNumId="8" w15:restartNumberingAfterBreak="0">
+  <w:abstractNum w:abstractNumId="9" w15:restartNumberingAfterBreak="0">
     <w:nsid w:val="3AE828EA"/>
     <w:multiLevelType w:val="multilevel"/>
     <w:tmpl w:val="0409001F"/>
@@ -21910,7 +22714,120 @@
       </w:pPr>
     </w:lvl>
   </w:abstractNum>
-  <w:abstractNum w:abstractNumId="9" w15:restartNumberingAfterBreak="0">
+  <w:abstractNum w:abstractNumId="10" w15:restartNumberingAfterBreak="0">
+    <w:nsid w:val="40D902B2"/>
+    <w:multiLevelType w:val="hybridMultilevel"/>
+    <w:tmpl w:val="CE88D9DC"/>
+    <w:lvl w:ilvl="0" w:tplc="08130001">
+      <w:start w:val="1"/>
+      <w:numFmt w:val="bullet"/>
+      <w:lvlText w:val=""/>
+      <w:lvlJc w:val="left"/>
+      <w:pPr>
+        <w:ind w:left="720" w:hanging="360"/>
+      </w:pPr>
+      <w:rPr>
+        <w:rFonts w:ascii="Symbol" w:hAnsi="Symbol" w:hint="default"/>
+      </w:rPr>
+    </w:lvl>
+    <w:lvl w:ilvl="1" w:tplc="08130003" w:tentative="1">
+      <w:start w:val="1"/>
+      <w:numFmt w:val="bullet"/>
+      <w:lvlText w:val="o"/>
+      <w:lvlJc w:val="left"/>
+      <w:pPr>
+        <w:ind w:left="1440" w:hanging="360"/>
+      </w:pPr>
+      <w:rPr>
+        <w:rFonts w:ascii="Courier New" w:hAnsi="Courier New" w:cs="Courier New" w:hint="default"/>
+      </w:rPr>
+    </w:lvl>
+    <w:lvl w:ilvl="2" w:tplc="08130005" w:tentative="1">
+      <w:start w:val="1"/>
+      <w:numFmt w:val="bullet"/>
+      <w:lvlText w:val=""/>
+      <w:lvlJc w:val="left"/>
+      <w:pPr>
+        <w:ind w:left="2160" w:hanging="360"/>
+      </w:pPr>
+      <w:rPr>
+        <w:rFonts w:ascii="Wingdings" w:hAnsi="Wingdings" w:hint="default"/>
+      </w:rPr>
+    </w:lvl>
+    <w:lvl w:ilvl="3" w:tplc="08130001" w:tentative="1">
+      <w:start w:val="1"/>
+      <w:numFmt w:val="bullet"/>
+      <w:lvlText w:val=""/>
+      <w:lvlJc w:val="left"/>
+      <w:pPr>
+        <w:ind w:left="2880" w:hanging="360"/>
+      </w:pPr>
+      <w:rPr>
+        <w:rFonts w:ascii="Symbol" w:hAnsi="Symbol" w:hint="default"/>
+      </w:rPr>
+    </w:lvl>
+    <w:lvl w:ilvl="4" w:tplc="08130003" w:tentative="1">
+      <w:start w:val="1"/>
+      <w:numFmt w:val="bullet"/>
+      <w:lvlText w:val="o"/>
+      <w:lvlJc w:val="left"/>
+      <w:pPr>
+        <w:ind w:left="3600" w:hanging="360"/>
+      </w:pPr>
+      <w:rPr>
+        <w:rFonts w:ascii="Courier New" w:hAnsi="Courier New" w:cs="Courier New" w:hint="default"/>
+      </w:rPr>
+    </w:lvl>
+    <w:lvl w:ilvl="5" w:tplc="08130005" w:tentative="1">
+      <w:start w:val="1"/>
+      <w:numFmt w:val="bullet"/>
+      <w:lvlText w:val=""/>
+      <w:lvlJc w:val="left"/>
+      <w:pPr>
+        <w:ind w:left="4320" w:hanging="360"/>
+      </w:pPr>
+      <w:rPr>
+        <w:rFonts w:ascii="Wingdings" w:hAnsi="Wingdings" w:hint="default"/>
+      </w:rPr>
+    </w:lvl>
+    <w:lvl w:ilvl="6" w:tplc="08130001" w:tentative="1">
+      <w:start w:val="1"/>
+      <w:numFmt w:val="bullet"/>
+      <w:lvlText w:val=""/>
+      <w:lvlJc w:val="left"/>
+      <w:pPr>
+        <w:ind w:left="5040" w:hanging="360"/>
+      </w:pPr>
+      <w:rPr>
+        <w:rFonts w:ascii="Symbol" w:hAnsi="Symbol" w:hint="default"/>
+      </w:rPr>
+    </w:lvl>
+    <w:lvl w:ilvl="7" w:tplc="08130003" w:tentative="1">
+      <w:start w:val="1"/>
+      <w:numFmt w:val="bullet"/>
+      <w:lvlText w:val="o"/>
+      <w:lvlJc w:val="left"/>
+      <w:pPr>
+        <w:ind w:left="5760" w:hanging="360"/>
+      </w:pPr>
+      <w:rPr>
+        <w:rFonts w:ascii="Courier New" w:hAnsi="Courier New" w:cs="Courier New" w:hint="default"/>
+      </w:rPr>
+    </w:lvl>
+    <w:lvl w:ilvl="8" w:tplc="08130005" w:tentative="1">
+      <w:start w:val="1"/>
+      <w:numFmt w:val="bullet"/>
+      <w:lvlText w:val=""/>
+      <w:lvlJc w:val="left"/>
+      <w:pPr>
+        <w:ind w:left="6480" w:hanging="360"/>
+      </w:pPr>
+      <w:rPr>
+        <w:rFonts w:ascii="Wingdings" w:hAnsi="Wingdings" w:hint="default"/>
+      </w:rPr>
+    </w:lvl>
+  </w:abstractNum>
+  <w:abstractNum w:abstractNumId="11" w15:restartNumberingAfterBreak="0">
     <w:nsid w:val="49406E91"/>
     <w:multiLevelType w:val="hybridMultilevel"/>
     <w:tmpl w:val="E76E27AE"/>
@@ -21996,7 +22913,7 @@
       </w:pPr>
     </w:lvl>
   </w:abstractNum>
-  <w:abstractNum w:abstractNumId="10" w15:restartNumberingAfterBreak="0">
+  <w:abstractNum w:abstractNumId="12" w15:restartNumberingAfterBreak="0">
     <w:nsid w:val="4B611A8E"/>
     <w:multiLevelType w:val="hybridMultilevel"/>
     <w:tmpl w:val="DFA8E672"/>
@@ -22108,7 +23025,7 @@
       </w:rPr>
     </w:lvl>
   </w:abstractNum>
-  <w:abstractNum w:abstractNumId="11" w15:restartNumberingAfterBreak="0">
+  <w:abstractNum w:abstractNumId="13" w15:restartNumberingAfterBreak="0">
     <w:nsid w:val="4CE53062"/>
     <w:multiLevelType w:val="multilevel"/>
     <w:tmpl w:val="0409001F"/>
@@ -22194,7 +23111,7 @@
       </w:pPr>
     </w:lvl>
   </w:abstractNum>
-  <w:abstractNum w:abstractNumId="12" w15:restartNumberingAfterBreak="0">
+  <w:abstractNum w:abstractNumId="14" w15:restartNumberingAfterBreak="0">
     <w:nsid w:val="52780B70"/>
     <w:multiLevelType w:val="hybridMultilevel"/>
     <w:tmpl w:val="2DEAE824"/>
@@ -22283,7 +23200,7 @@
       </w:pPr>
     </w:lvl>
   </w:abstractNum>
-  <w:abstractNum w:abstractNumId="13" w15:restartNumberingAfterBreak="0">
+  <w:abstractNum w:abstractNumId="15" w15:restartNumberingAfterBreak="0">
     <w:nsid w:val="56F84057"/>
     <w:multiLevelType w:val="multilevel"/>
     <w:tmpl w:val="0409001F"/>
@@ -22369,7 +23286,7 @@
       </w:pPr>
     </w:lvl>
   </w:abstractNum>
-  <w:abstractNum w:abstractNumId="14" w15:restartNumberingAfterBreak="0">
+  <w:abstractNum w:abstractNumId="16" w15:restartNumberingAfterBreak="0">
     <w:nsid w:val="58C71333"/>
     <w:multiLevelType w:val="hybridMultilevel"/>
     <w:tmpl w:val="663CA4A8"/>
@@ -22481,7 +23398,96 @@
       </w:rPr>
     </w:lvl>
   </w:abstractNum>
-  <w:abstractNum w:abstractNumId="15" w15:restartNumberingAfterBreak="0">
+  <w:abstractNum w:abstractNumId="17" w15:restartNumberingAfterBreak="0">
+    <w:nsid w:val="5CBE24F1"/>
+    <w:multiLevelType w:val="hybridMultilevel"/>
+    <w:tmpl w:val="3A74E6AC"/>
+    <w:lvl w:ilvl="0" w:tplc="0813000F">
+      <w:start w:val="1"/>
+      <w:numFmt w:val="decimal"/>
+      <w:lvlText w:val="%1."/>
+      <w:lvlJc w:val="left"/>
+      <w:pPr>
+        <w:ind w:left="720" w:hanging="360"/>
+      </w:pPr>
+      <w:rPr>
+        <w:rFonts w:hint="default"/>
+      </w:rPr>
+    </w:lvl>
+    <w:lvl w:ilvl="1" w:tplc="08130019" w:tentative="1">
+      <w:start w:val="1"/>
+      <w:numFmt w:val="lowerLetter"/>
+      <w:lvlText w:val="%2."/>
+      <w:lvlJc w:val="left"/>
+      <w:pPr>
+        <w:ind w:left="1440" w:hanging="360"/>
+      </w:pPr>
+    </w:lvl>
+    <w:lvl w:ilvl="2" w:tplc="0813001B" w:tentative="1">
+      <w:start w:val="1"/>
+      <w:numFmt w:val="lowerRoman"/>
+      <w:lvlText w:val="%3."/>
+      <w:lvlJc w:val="right"/>
+      <w:pPr>
+        <w:ind w:left="2160" w:hanging="180"/>
+      </w:pPr>
+    </w:lvl>
+    <w:lvl w:ilvl="3" w:tplc="0813000F" w:tentative="1">
+      <w:start w:val="1"/>
+      <w:numFmt w:val="decimal"/>
+      <w:lvlText w:val="%4."/>
+      <w:lvlJc w:val="left"/>
+      <w:pPr>
+        <w:ind w:left="2880" w:hanging="360"/>
+      </w:pPr>
+    </w:lvl>
+    <w:lvl w:ilvl="4" w:tplc="08130019" w:tentative="1">
+      <w:start w:val="1"/>
+      <w:numFmt w:val="lowerLetter"/>
+      <w:lvlText w:val="%5."/>
+      <w:lvlJc w:val="left"/>
+      <w:pPr>
+        <w:ind w:left="3600" w:hanging="360"/>
+      </w:pPr>
+    </w:lvl>
+    <w:lvl w:ilvl="5" w:tplc="0813001B" w:tentative="1">
+      <w:start w:val="1"/>
+      <w:numFmt w:val="lowerRoman"/>
+      <w:lvlText w:val="%6."/>
+      <w:lvlJc w:val="right"/>
+      <w:pPr>
+        <w:ind w:left="4320" w:hanging="180"/>
+      </w:pPr>
+    </w:lvl>
+    <w:lvl w:ilvl="6" w:tplc="0813000F" w:tentative="1">
+      <w:start w:val="1"/>
+      <w:numFmt w:val="decimal"/>
+      <w:lvlText w:val="%7."/>
+      <w:lvlJc w:val="left"/>
+      <w:pPr>
+        <w:ind w:left="5040" w:hanging="360"/>
+      </w:pPr>
+    </w:lvl>
+    <w:lvl w:ilvl="7" w:tplc="08130019" w:tentative="1">
+      <w:start w:val="1"/>
+      <w:numFmt w:val="lowerLetter"/>
+      <w:lvlText w:val="%8."/>
+      <w:lvlJc w:val="left"/>
+      <w:pPr>
+        <w:ind w:left="5760" w:hanging="360"/>
+      </w:pPr>
+    </w:lvl>
+    <w:lvl w:ilvl="8" w:tplc="0813001B" w:tentative="1">
+      <w:start w:val="1"/>
+      <w:numFmt w:val="lowerRoman"/>
+      <w:lvlText w:val="%9."/>
+      <w:lvlJc w:val="right"/>
+      <w:pPr>
+        <w:ind w:left="6480" w:hanging="180"/>
+      </w:pPr>
+    </w:lvl>
+  </w:abstractNum>
+  <w:abstractNum w:abstractNumId="18" w15:restartNumberingAfterBreak="0">
     <w:nsid w:val="5FC606CE"/>
     <w:multiLevelType w:val="multilevel"/>
     <w:tmpl w:val="0409001F"/>
@@ -22567,7 +23573,7 @@
       </w:pPr>
     </w:lvl>
   </w:abstractNum>
-  <w:abstractNum w:abstractNumId="16" w15:restartNumberingAfterBreak="0">
+  <w:abstractNum w:abstractNumId="19" w15:restartNumberingAfterBreak="0">
     <w:nsid w:val="6A3E1923"/>
     <w:multiLevelType w:val="multilevel"/>
     <w:tmpl w:val="0409001F"/>
@@ -22653,7 +23659,7 @@
       </w:pPr>
     </w:lvl>
   </w:abstractNum>
-  <w:abstractNum w:abstractNumId="17" w15:restartNumberingAfterBreak="0">
+  <w:abstractNum w:abstractNumId="20" w15:restartNumberingAfterBreak="0">
     <w:nsid w:val="6BF90518"/>
     <w:multiLevelType w:val="multilevel"/>
     <w:tmpl w:val="0409001F"/>
@@ -22739,7 +23745,120 @@
       </w:pPr>
     </w:lvl>
   </w:abstractNum>
-  <w:abstractNum w:abstractNumId="18" w15:restartNumberingAfterBreak="0">
+  <w:abstractNum w:abstractNumId="21" w15:restartNumberingAfterBreak="0">
+    <w:nsid w:val="6E41007D"/>
+    <w:multiLevelType w:val="hybridMultilevel"/>
+    <w:tmpl w:val="BBDA2CE4"/>
+    <w:lvl w:ilvl="0" w:tplc="08130001">
+      <w:start w:val="1"/>
+      <w:numFmt w:val="bullet"/>
+      <w:lvlText w:val=""/>
+      <w:lvlJc w:val="left"/>
+      <w:pPr>
+        <w:ind w:left="720" w:hanging="360"/>
+      </w:pPr>
+      <w:rPr>
+        <w:rFonts w:ascii="Symbol" w:hAnsi="Symbol" w:hint="default"/>
+      </w:rPr>
+    </w:lvl>
+    <w:lvl w:ilvl="1" w:tplc="08130003" w:tentative="1">
+      <w:start w:val="1"/>
+      <w:numFmt w:val="bullet"/>
+      <w:lvlText w:val="o"/>
+      <w:lvlJc w:val="left"/>
+      <w:pPr>
+        <w:ind w:left="1440" w:hanging="360"/>
+      </w:pPr>
+      <w:rPr>
+        <w:rFonts w:ascii="Courier New" w:hAnsi="Courier New" w:cs="Courier New" w:hint="default"/>
+      </w:rPr>
+    </w:lvl>
+    <w:lvl w:ilvl="2" w:tplc="08130005" w:tentative="1">
+      <w:start w:val="1"/>
+      <w:numFmt w:val="bullet"/>
+      <w:lvlText w:val=""/>
+      <w:lvlJc w:val="left"/>
+      <w:pPr>
+        <w:ind w:left="2160" w:hanging="360"/>
+      </w:pPr>
+      <w:rPr>
+        <w:rFonts w:ascii="Wingdings" w:hAnsi="Wingdings" w:hint="default"/>
+      </w:rPr>
+    </w:lvl>
+    <w:lvl w:ilvl="3" w:tplc="08130001" w:tentative="1">
+      <w:start w:val="1"/>
+      <w:numFmt w:val="bullet"/>
+      <w:lvlText w:val=""/>
+      <w:lvlJc w:val="left"/>
+      <w:pPr>
+        <w:ind w:left="2880" w:hanging="360"/>
+      </w:pPr>
+      <w:rPr>
+        <w:rFonts w:ascii="Symbol" w:hAnsi="Symbol" w:hint="default"/>
+      </w:rPr>
+    </w:lvl>
+    <w:lvl w:ilvl="4" w:tplc="08130003" w:tentative="1">
+      <w:start w:val="1"/>
+      <w:numFmt w:val="bullet"/>
+      <w:lvlText w:val="o"/>
+      <w:lvlJc w:val="left"/>
+      <w:pPr>
+        <w:ind w:left="3600" w:hanging="360"/>
+      </w:pPr>
+      <w:rPr>
+        <w:rFonts w:ascii="Courier New" w:hAnsi="Courier New" w:cs="Courier New" w:hint="default"/>
+      </w:rPr>
+    </w:lvl>
+    <w:lvl w:ilvl="5" w:tplc="08130005" w:tentative="1">
+      <w:start w:val="1"/>
+      <w:numFmt w:val="bullet"/>
+      <w:lvlText w:val=""/>
+      <w:lvlJc w:val="left"/>
+      <w:pPr>
+        <w:ind w:left="4320" w:hanging="360"/>
+      </w:pPr>
+      <w:rPr>
+        <w:rFonts w:ascii="Wingdings" w:hAnsi="Wingdings" w:hint="default"/>
+      </w:rPr>
+    </w:lvl>
+    <w:lvl w:ilvl="6" w:tplc="08130001" w:tentative="1">
+      <w:start w:val="1"/>
+      <w:numFmt w:val="bullet"/>
+      <w:lvlText w:val=""/>
+      <w:lvlJc w:val="left"/>
+      <w:pPr>
+        <w:ind w:left="5040" w:hanging="360"/>
+      </w:pPr>
+      <w:rPr>
+        <w:rFonts w:ascii="Symbol" w:hAnsi="Symbol" w:hint="default"/>
+      </w:rPr>
+    </w:lvl>
+    <w:lvl w:ilvl="7" w:tplc="08130003" w:tentative="1">
+      <w:start w:val="1"/>
+      <w:numFmt w:val="bullet"/>
+      <w:lvlText w:val="o"/>
+      <w:lvlJc w:val="left"/>
+      <w:pPr>
+        <w:ind w:left="5760" w:hanging="360"/>
+      </w:pPr>
+      <w:rPr>
+        <w:rFonts w:ascii="Courier New" w:hAnsi="Courier New" w:cs="Courier New" w:hint="default"/>
+      </w:rPr>
+    </w:lvl>
+    <w:lvl w:ilvl="8" w:tplc="08130005" w:tentative="1">
+      <w:start w:val="1"/>
+      <w:numFmt w:val="bullet"/>
+      <w:lvlText w:val=""/>
+      <w:lvlJc w:val="left"/>
+      <w:pPr>
+        <w:ind w:left="6480" w:hanging="360"/>
+      </w:pPr>
+      <w:rPr>
+        <w:rFonts w:ascii="Wingdings" w:hAnsi="Wingdings" w:hint="default"/>
+      </w:rPr>
+    </w:lvl>
+  </w:abstractNum>
+  <w:abstractNum w:abstractNumId="22" w15:restartNumberingAfterBreak="0">
     <w:nsid w:val="7288166B"/>
     <w:multiLevelType w:val="hybridMultilevel"/>
     <w:tmpl w:val="694E74E4"/>
@@ -22852,7 +23971,7 @@
       </w:rPr>
     </w:lvl>
   </w:abstractNum>
-  <w:abstractNum w:abstractNumId="19" w15:restartNumberingAfterBreak="0">
+  <w:abstractNum w:abstractNumId="23" w15:restartNumberingAfterBreak="0">
     <w:nsid w:val="73642704"/>
     <w:multiLevelType w:val="multilevel"/>
     <w:tmpl w:val="0409001F"/>
@@ -22938,7 +24057,7 @@
       </w:pPr>
     </w:lvl>
   </w:abstractNum>
-  <w:abstractNum w:abstractNumId="20" w15:restartNumberingAfterBreak="0">
+  <w:abstractNum w:abstractNumId="24" w15:restartNumberingAfterBreak="0">
     <w:nsid w:val="746214A8"/>
     <w:multiLevelType w:val="multilevel"/>
     <w:tmpl w:val="0409001F"/>
@@ -23024,7 +24143,7 @@
       </w:pPr>
     </w:lvl>
   </w:abstractNum>
-  <w:abstractNum w:abstractNumId="21" w15:restartNumberingAfterBreak="0">
+  <w:abstractNum w:abstractNumId="25" w15:restartNumberingAfterBreak="0">
     <w:nsid w:val="76224F73"/>
     <w:multiLevelType w:val="hybridMultilevel"/>
     <w:tmpl w:val="4FA0341E"/>
@@ -23137,7 +24256,7 @@
       </w:rPr>
     </w:lvl>
   </w:abstractNum>
-  <w:abstractNum w:abstractNumId="22" w15:restartNumberingAfterBreak="0">
+  <w:abstractNum w:abstractNumId="26" w15:restartNumberingAfterBreak="0">
     <w:nsid w:val="77350FD2"/>
     <w:multiLevelType w:val="hybridMultilevel"/>
     <w:tmpl w:val="C1E2A31A"/>
@@ -23249,7 +24368,7 @@
       </w:rPr>
     </w:lvl>
   </w:abstractNum>
-  <w:abstractNum w:abstractNumId="23" w15:restartNumberingAfterBreak="0">
+  <w:abstractNum w:abstractNumId="27" w15:restartNumberingAfterBreak="0">
     <w:nsid w:val="7B4D0879"/>
     <w:multiLevelType w:val="hybridMultilevel"/>
     <w:tmpl w:val="6422FE52"/>
@@ -23338,7 +24457,7 @@
       </w:pPr>
     </w:lvl>
   </w:abstractNum>
-  <w:abstractNum w:abstractNumId="24" w15:restartNumberingAfterBreak="0">
+  <w:abstractNum w:abstractNumId="28" w15:restartNumberingAfterBreak="0">
     <w:nsid w:val="7C854FA1"/>
     <w:multiLevelType w:val="multilevel"/>
     <w:tmpl w:val="2460FB04"/>
@@ -23487,7 +24606,7 @@
       </w:rPr>
     </w:lvl>
   </w:abstractNum>
-  <w:abstractNum w:abstractNumId="25" w15:restartNumberingAfterBreak="0">
+  <w:abstractNum w:abstractNumId="29" w15:restartNumberingAfterBreak="0">
     <w:nsid w:val="7DC423D9"/>
     <w:multiLevelType w:val="hybridMultilevel"/>
     <w:tmpl w:val="CD5CDB0C"/>
@@ -23599,7 +24718,7 @@
       </w:rPr>
     </w:lvl>
   </w:abstractNum>
-  <w:abstractNum w:abstractNumId="26" w15:restartNumberingAfterBreak="0">
+  <w:abstractNum w:abstractNumId="30" w15:restartNumberingAfterBreak="0">
     <w:nsid w:val="7E75278F"/>
     <w:multiLevelType w:val="hybridMultilevel"/>
     <w:tmpl w:val="9B5C9A04"/>
@@ -23711,7 +24830,7 @@
       </w:rPr>
     </w:lvl>
   </w:abstractNum>
-  <w:abstractNum w:abstractNumId="27" w15:restartNumberingAfterBreak="0">
+  <w:abstractNum w:abstractNumId="31" w15:restartNumberingAfterBreak="0">
     <w:nsid w:val="7FF65F4E"/>
     <w:multiLevelType w:val="multilevel"/>
     <w:tmpl w:val="388CC6F0"/>
@@ -23828,55 +24947,55 @@
     <w:abstractNumId w:val="1"/>
   </w:num>
   <w:num w:numId="11" w16cid:durableId="858591427">
-    <w:abstractNumId w:val="22"/>
+    <w:abstractNumId w:val="26"/>
   </w:num>
   <w:num w:numId="12" w16cid:durableId="2081292380">
-    <w:abstractNumId w:val="12"/>
+    <w:abstractNumId w:val="14"/>
   </w:num>
   <w:num w:numId="13" w16cid:durableId="997924738">
+    <w:abstractNumId w:val="9"/>
+  </w:num>
+  <w:num w:numId="14" w16cid:durableId="159737767">
+    <w:abstractNumId w:val="13"/>
+  </w:num>
+  <w:num w:numId="15" w16cid:durableId="1105812379">
+    <w:abstractNumId w:val="19"/>
+  </w:num>
+  <w:num w:numId="16" w16cid:durableId="2138378045">
+    <w:abstractNumId w:val="23"/>
+  </w:num>
+  <w:num w:numId="17" w16cid:durableId="987830825">
+    <w:abstractNumId w:val="31"/>
+  </w:num>
+  <w:num w:numId="18" w16cid:durableId="1568614667">
+    <w:abstractNumId w:val="5"/>
+  </w:num>
+  <w:num w:numId="19" w16cid:durableId="847645189">
+    <w:abstractNumId w:val="11"/>
+  </w:num>
+  <w:num w:numId="20" w16cid:durableId="1145776036">
+    <w:abstractNumId w:val="18"/>
+  </w:num>
+  <w:num w:numId="21" w16cid:durableId="671182528">
     <w:abstractNumId w:val="8"/>
   </w:num>
-  <w:num w:numId="14" w16cid:durableId="159737767">
-    <w:abstractNumId w:val="11"/>
-  </w:num>
-  <w:num w:numId="15" w16cid:durableId="1105812379">
-    <w:abstractNumId w:val="16"/>
-  </w:num>
-  <w:num w:numId="16" w16cid:durableId="2138378045">
-    <w:abstractNumId w:val="19"/>
-  </w:num>
-  <w:num w:numId="17" w16cid:durableId="987830825">
-    <w:abstractNumId w:val="27"/>
-  </w:num>
-  <w:num w:numId="18" w16cid:durableId="1568614667">
-    <w:abstractNumId w:val="4"/>
-  </w:num>
-  <w:num w:numId="19" w16cid:durableId="847645189">
-    <w:abstractNumId w:val="9"/>
-  </w:num>
-  <w:num w:numId="20" w16cid:durableId="1145776036">
-    <w:abstractNumId w:val="15"/>
-  </w:num>
-  <w:num w:numId="21" w16cid:durableId="671182528">
-    <w:abstractNumId w:val="7"/>
-  </w:num>
   <w:num w:numId="22" w16cid:durableId="292449161">
-    <w:abstractNumId w:val="17"/>
+    <w:abstractNumId w:val="20"/>
   </w:num>
   <w:num w:numId="23" w16cid:durableId="1850674605">
-    <w:abstractNumId w:val="13"/>
+    <w:abstractNumId w:val="15"/>
   </w:num>
   <w:num w:numId="24" w16cid:durableId="1751000677">
     <w:abstractNumId w:val="0"/>
   </w:num>
   <w:num w:numId="25" w16cid:durableId="893396061">
-    <w:abstractNumId w:val="6"/>
+    <w:abstractNumId w:val="7"/>
   </w:num>
   <w:num w:numId="26" w16cid:durableId="619723063">
-    <w:abstractNumId w:val="20"/>
+    <w:abstractNumId w:val="24"/>
   </w:num>
   <w:num w:numId="27" w16cid:durableId="2008245417">
-    <w:abstractNumId w:val="24"/>
+    <w:abstractNumId w:val="28"/>
   </w:num>
   <w:num w:numId="28" w16cid:durableId="289476011">
     <w:abstractNumId w:val="3"/>
@@ -23885,28 +25004,40 @@
     <w:abstractNumId w:val="2"/>
   </w:num>
   <w:num w:numId="30" w16cid:durableId="1329556863">
+    <w:abstractNumId w:val="25"/>
+  </w:num>
+  <w:num w:numId="31" w16cid:durableId="2109963873">
+    <w:abstractNumId w:val="27"/>
+  </w:num>
+  <w:num w:numId="32" w16cid:durableId="236785833">
+    <w:abstractNumId w:val="6"/>
+  </w:num>
+  <w:num w:numId="33" w16cid:durableId="771322547">
+    <w:abstractNumId w:val="30"/>
+  </w:num>
+  <w:num w:numId="34" w16cid:durableId="563881867">
+    <w:abstractNumId w:val="16"/>
+  </w:num>
+  <w:num w:numId="35" w16cid:durableId="457115428">
+    <w:abstractNumId w:val="12"/>
+  </w:num>
+  <w:num w:numId="36" w16cid:durableId="62141422">
+    <w:abstractNumId w:val="29"/>
+  </w:num>
+  <w:num w:numId="37" w16cid:durableId="1962417029">
+    <w:abstractNumId w:val="22"/>
+  </w:num>
+  <w:num w:numId="38" w16cid:durableId="800002192">
+    <w:abstractNumId w:val="4"/>
+  </w:num>
+  <w:num w:numId="39" w16cid:durableId="1087925808">
     <w:abstractNumId w:val="21"/>
   </w:num>
-  <w:num w:numId="31" w16cid:durableId="2109963873">
-    <w:abstractNumId w:val="23"/>
-  </w:num>
-  <w:num w:numId="32" w16cid:durableId="236785833">
-    <w:abstractNumId w:val="5"/>
-  </w:num>
-  <w:num w:numId="33" w16cid:durableId="771322547">
-    <w:abstractNumId w:val="26"/>
-  </w:num>
-  <w:num w:numId="34" w16cid:durableId="563881867">
-    <w:abstractNumId w:val="14"/>
-  </w:num>
-  <w:num w:numId="35" w16cid:durableId="457115428">
+  <w:num w:numId="40" w16cid:durableId="47002508">
     <w:abstractNumId w:val="10"/>
   </w:num>
-  <w:num w:numId="36" w16cid:durableId="62141422">
-    <w:abstractNumId w:val="25"/>
-  </w:num>
-  <w:num w:numId="37" w16cid:durableId="1962417029">
-    <w:abstractNumId w:val="18"/>
+  <w:num w:numId="41" w16cid:durableId="375201323">
+    <w:abstractNumId w:val="17"/>
   </w:num>
 </w:numbering>
 </file>
@@ -24414,7 +25545,6 @@
     <w:next w:val="Standaard"/>
     <w:link w:val="Kop5Char"/>
     <w:uiPriority w:val="9"/>
-    <w:semiHidden/>
     <w:unhideWhenUsed/>
     <w:qFormat/>
     <w:rsid w:val="00886167"/>
@@ -24521,7 +25651,6 @@
   <w:style w:type="character" w:default="1" w:styleId="Standaardalinea-lettertype">
     <w:name w:val="Default Paragraph Font"/>
     <w:uiPriority w:val="1"/>
-    <w:semiHidden/>
     <w:unhideWhenUsed/>
   </w:style>
   <w:style w:type="table" w:default="1" w:styleId="Standaardtabel">
@@ -24601,7 +25730,6 @@
     <w:basedOn w:val="Standaardalinea-lettertype"/>
     <w:link w:val="Kop5"/>
     <w:uiPriority w:val="9"/>
-    <w:semiHidden/>
     <w:rsid w:val="00886167"/>
     <w:rPr>
       <w:caps/>
@@ -25221,6 +26349,7 @@
     <w:rsid w:val="004E4EE5"/>
     <w:rsid w:val="00510630"/>
     <w:rsid w:val="005C2D9B"/>
+    <w:rsid w:val="00624840"/>
     <w:rsid w:val="00694E3D"/>
     <w:rsid w:val="006E4211"/>
     <w:rsid w:val="007C6B7D"/>
@@ -25233,8 +26362,10 @@
     <w:rsid w:val="009F20F3"/>
     <w:rsid w:val="00B1122A"/>
     <w:rsid w:val="00BB74F9"/>
+    <w:rsid w:val="00BE01BB"/>
     <w:rsid w:val="00BF7836"/>
     <w:rsid w:val="00C529E6"/>
+    <w:rsid w:val="00CD54B8"/>
     <w:rsid w:val="00E86D88"/>
     <w:rsid w:val="00E978A2"/>
   </w:rsids>
@@ -25971,30 +27102,10 @@
 </file>
 
 <file path=customXml/item1.xml><?xml version="1.0" encoding="utf-8"?>
-<p:properties xmlns:p="http://schemas.microsoft.com/office/2006/metadata/properties" xmlns:xsi="http://www.w3.org/2001/XMLSchema-instance" xmlns:pc="http://schemas.microsoft.com/office/infopath/2007/PartnerControls">
-  <documentManagement>
-    <IconOverlay xmlns="http://schemas.microsoft.com/sharepoint/v4" xsi:nil="true"/>
-    <TaxCatchAll xmlns="128482ec-0431-40d5-ab26-89ea2a4f3ccd" xsi:nil="true"/>
-    <m99485b88215436a82099f8287cba0b0 xmlns="128482ec-0431-40d5-ab26-89ea2a4f3ccd">
-      <Terms xmlns="http://schemas.microsoft.com/office/infopath/2007/PartnerControls"/>
-    </m99485b88215436a82099f8287cba0b0>
-    <lcf76f155ced4ddcb4097134ff3c332f xmlns="60eb0cf4-ae2a-4762-800a-cb593b869ecb">
-      <Terms xmlns="http://schemas.microsoft.com/office/infopath/2007/PartnerControls"/>
-    </lcf76f155ced4ddcb4097134ff3c332f>
-  </documentManagement>
-</p:properties>
+<b:Sources xmlns:b="http://schemas.openxmlformats.org/officeDocument/2006/bibliography" xmlns="http://schemas.openxmlformats.org/officeDocument/2006/bibliography" SelectedStyle="\APASixthEditionOfficeOnline.xsl" StyleName="APA" Version="6"/>
 </file>
 
 <file path=customXml/item2.xml><?xml version="1.0" encoding="utf-8"?>
-<?mso-contentType ?>
-<FormTemplates xmlns="http://schemas.microsoft.com/sharepoint/v3/contenttype/forms">
-  <Display>DocumentLibraryForm</Display>
-  <Edit>DocumentLibraryForm</Edit>
-  <New>DocumentLibraryForm</New>
-</FormTemplates>
-</file>
-
-<file path=customXml/item3.xml><?xml version="1.0" encoding="utf-8"?>
 <ct:contentTypeSchema xmlns:ct="http://schemas.microsoft.com/office/2006/metadata/contentType" xmlns:ma="http://schemas.microsoft.com/office/2006/metadata/properties/metaAttributes" ct:_="" ma:_="" ma:contentTypeName="Document" ma:contentTypeID="0x010100723942CCEB3A674D8F1F6472CCEFB38E" ma:contentTypeVersion="11" ma:contentTypeDescription="Create a new document." ma:contentTypeScope="" ma:versionID="e4de40d148e029d40e3aaddc8bf68a5e">
   <xsd:schema xmlns:xsd="http://www.w3.org/2001/XMLSchema" xmlns:xs="http://www.w3.org/2001/XMLSchema" xmlns:p="http://schemas.microsoft.com/office/2006/metadata/properties" xmlns:ns2="128482ec-0431-40d5-ab26-89ea2a4f3ccd" xmlns:ns3="60eb0cf4-ae2a-4762-800a-cb593b869ecb" xmlns:ns4="http://schemas.microsoft.com/sharepoint/v4" xmlns:ns5="a2e691a9-fcfc-4d85-a390-1894fe98bd9e" targetNamespace="http://schemas.microsoft.com/office/2006/metadata/properties" ma:root="true" ma:fieldsID="fce8e8bd091658f3fe51b22d57dec109" ns2:_="" ns3:_="" ns4:_="" ns5:_="">
     <xsd:import namespace="128482ec-0431-40d5-ab26-89ea2a4f3ccd"/>
@@ -26267,31 +27378,39 @@
 </ct:contentTypeSchema>
 </file>
 
+<file path=customXml/item3.xml><?xml version="1.0" encoding="utf-8"?>
+<?mso-contentType ?>
+<FormTemplates xmlns="http://schemas.microsoft.com/sharepoint/v3/contenttype/forms">
+  <Display>DocumentLibraryForm</Display>
+  <Edit>DocumentLibraryForm</Edit>
+  <New>DocumentLibraryForm</New>
+</FormTemplates>
+</file>
+
 <file path=customXml/item4.xml><?xml version="1.0" encoding="utf-8"?>
-<b:Sources xmlns:b="http://schemas.openxmlformats.org/officeDocument/2006/bibliography" xmlns="http://schemas.openxmlformats.org/officeDocument/2006/bibliography" SelectedStyle="\APASixthEditionOfficeOnline.xsl" StyleName="APA" Version="6"/>
+<p:properties xmlns:p="http://schemas.microsoft.com/office/2006/metadata/properties" xmlns:xsi="http://www.w3.org/2001/XMLSchema-instance" xmlns:pc="http://schemas.microsoft.com/office/infopath/2007/PartnerControls">
+  <documentManagement>
+    <IconOverlay xmlns="http://schemas.microsoft.com/sharepoint/v4" xsi:nil="true"/>
+    <TaxCatchAll xmlns="128482ec-0431-40d5-ab26-89ea2a4f3ccd" xsi:nil="true"/>
+    <m99485b88215436a82099f8287cba0b0 xmlns="128482ec-0431-40d5-ab26-89ea2a4f3ccd">
+      <Terms xmlns="http://schemas.microsoft.com/office/infopath/2007/PartnerControls"/>
+    </m99485b88215436a82099f8287cba0b0>
+    <lcf76f155ced4ddcb4097134ff3c332f xmlns="60eb0cf4-ae2a-4762-800a-cb593b869ecb">
+      <Terms xmlns="http://schemas.microsoft.com/office/infopath/2007/PartnerControls"/>
+    </lcf76f155ced4ddcb4097134ff3c332f>
+  </documentManagement>
+</p:properties>
 </file>
 
 <file path=customXml/itemProps1.xml><?xml version="1.0" encoding="utf-8"?>
-<ds:datastoreItem xmlns:ds="http://schemas.openxmlformats.org/officeDocument/2006/customXml" ds:itemID="{0744C301-BA8E-4358-811D-299431B59409}">
+<ds:datastoreItem xmlns:ds="http://schemas.openxmlformats.org/officeDocument/2006/customXml" ds:itemID="{9FB24B6F-1995-495D-B4E9-64B4DC9866CE}">
   <ds:schemaRefs>
-    <ds:schemaRef ds:uri="http://schemas.microsoft.com/office/2006/metadata/properties"/>
-    <ds:schemaRef ds:uri="http://schemas.microsoft.com/office/infopath/2007/PartnerControls"/>
-    <ds:schemaRef ds:uri="http://schemas.microsoft.com/sharepoint/v4"/>
-    <ds:schemaRef ds:uri="128482ec-0431-40d5-ab26-89ea2a4f3ccd"/>
-    <ds:schemaRef ds:uri="60eb0cf4-ae2a-4762-800a-cb593b869ecb"/>
+    <ds:schemaRef ds:uri="http://schemas.openxmlformats.org/officeDocument/2006/bibliography"/>
   </ds:schemaRefs>
 </ds:datastoreItem>
 </file>
 
 <file path=customXml/itemProps2.xml><?xml version="1.0" encoding="utf-8"?>
-<ds:datastoreItem xmlns:ds="http://schemas.openxmlformats.org/officeDocument/2006/customXml" ds:itemID="{5EBBBFF2-2B1E-4E2A-81ED-02FB13488392}">
-  <ds:schemaRefs>
-    <ds:schemaRef ds:uri="http://schemas.microsoft.com/sharepoint/v3/contenttype/forms"/>
-  </ds:schemaRefs>
-</ds:datastoreItem>
-</file>
-
-<file path=customXml/itemProps3.xml><?xml version="1.0" encoding="utf-8"?>
 <ds:datastoreItem xmlns:ds="http://schemas.openxmlformats.org/officeDocument/2006/customXml" ds:itemID="{6AD6E667-9FE3-44F6-AA83-894C6D5E44A5}">
   <ds:schemaRefs>
     <ds:schemaRef ds:uri="http://schemas.microsoft.com/office/2006/metadata/contentType"/>
@@ -26312,10 +27431,22 @@
 </ds:datastoreItem>
 </file>
 
+<file path=customXml/itemProps3.xml><?xml version="1.0" encoding="utf-8"?>
+<ds:datastoreItem xmlns:ds="http://schemas.openxmlformats.org/officeDocument/2006/customXml" ds:itemID="{5EBBBFF2-2B1E-4E2A-81ED-02FB13488392}">
+  <ds:schemaRefs>
+    <ds:schemaRef ds:uri="http://schemas.microsoft.com/sharepoint/v3/contenttype/forms"/>
+  </ds:schemaRefs>
+</ds:datastoreItem>
+</file>
+
 <file path=customXml/itemProps4.xml><?xml version="1.0" encoding="utf-8"?>
-<ds:datastoreItem xmlns:ds="http://schemas.openxmlformats.org/officeDocument/2006/customXml" ds:itemID="{9FB24B6F-1995-495D-B4E9-64B4DC9866CE}">
+<ds:datastoreItem xmlns:ds="http://schemas.openxmlformats.org/officeDocument/2006/customXml" ds:itemID="{0744C301-BA8E-4358-811D-299431B59409}">
   <ds:schemaRefs>
-    <ds:schemaRef ds:uri="http://schemas.openxmlformats.org/officeDocument/2006/bibliography"/>
+    <ds:schemaRef ds:uri="http://schemas.microsoft.com/office/2006/metadata/properties"/>
+    <ds:schemaRef ds:uri="http://schemas.microsoft.com/office/infopath/2007/PartnerControls"/>
+    <ds:schemaRef ds:uri="http://schemas.microsoft.com/sharepoint/v4"/>
+    <ds:schemaRef ds:uri="128482ec-0431-40d5-ab26-89ea2a4f3ccd"/>
+    <ds:schemaRef ds:uri="60eb0cf4-ae2a-4762-800a-cb593b869ecb"/>
   </ds:schemaRefs>
 </ds:datastoreItem>
 </file>
</xml_diff>